<commit_message>
updated laporan with penjelasan implementasi NaiveBayes.
</commit_message>
<xml_diff>
--- a/doc/laporan.docx
+++ b/doc/laporan.docx
@@ -1,6 +1,6 @@
 
 <file path=word/document.xml><?xml version="1.0" encoding="utf-8"?>
-<w:document xmlns:ve="http://schemas.openxmlformats.org/markup-compatibility/2006" xmlns:o="urn:schemas-microsoft-com:office:office" xmlns:r="http://schemas.openxmlformats.org/officeDocument/2006/relationships" xmlns:m="http://schemas.openxmlformats.org/officeDocument/2006/math" xmlns:v="urn:schemas-microsoft-com:vml" xmlns:wp="http://schemas.openxmlformats.org/drawingml/2006/wordprocessingDrawing" xmlns:w10="urn:schemas-microsoft-com:office:word" xmlns:w="http://schemas.openxmlformats.org/wordprocessingml/2006/main" xmlns:wne="http://schemas.microsoft.com/office/word/2006/wordml">
+<w:document xmlns:wpc="http://schemas.microsoft.com/office/word/2010/wordprocessingCanvas" xmlns:mc="http://schemas.openxmlformats.org/markup-compatibility/2006" xmlns:o="urn:schemas-microsoft-com:office:office" xmlns:r="http://schemas.openxmlformats.org/officeDocument/2006/relationships" xmlns:m="http://schemas.openxmlformats.org/officeDocument/2006/math" xmlns:v="urn:schemas-microsoft-com:vml" xmlns:wp14="http://schemas.microsoft.com/office/word/2010/wordprocessingDrawing" xmlns:wp="http://schemas.openxmlformats.org/drawingml/2006/wordprocessingDrawing" xmlns:w="http://schemas.openxmlformats.org/wordprocessingml/2006/main" xmlns:w14="http://schemas.microsoft.com/office/word/2010/wordml" xmlns:w10="urn:schemas-microsoft-com:office:word" xmlns:w15="http://schemas.microsoft.com/office/word/2012/wordml" xmlns:wpg="http://schemas.microsoft.com/office/word/2010/wordprocessingGroup" xmlns:wpi="http://schemas.microsoft.com/office/word/2010/wordprocessingInk" xmlns:wne="http://schemas.microsoft.com/office/word/2006/wordml" xmlns:wps="http://schemas.microsoft.com/office/word/2010/wordprocessingShape" xmlns:wpsCustomData="http://www.wps.cn/officeDocument/2013/wpsCustomData" mc:Ignorable="w14 w15 wp14">
   <w:body>
     <w:p>
       <w:pPr>
@@ -42,12 +42,9 @@
         </w:rPr>
       </w:pPr>
       <w:r>
-        <w:rPr>
-          <w:noProof/>
-        </w:rPr>
         <w:drawing>
           <wp:inline distT="0" distB="0" distL="0" distR="0">
-            <wp:extent cx="2783527" cy="2783527"/>
+            <wp:extent cx="2783205" cy="2783205"/>
             <wp:effectExtent l="19050" t="0" r="0" b="0"/>
             <wp:docPr id="13" name="Picture 13" descr="Image result for logo itb"/>
             <wp:cNvGraphicFramePr>
@@ -57,19 +54,19 @@
               <a:graphicData uri="http://schemas.openxmlformats.org/drawingml/2006/picture">
                 <pic:pic xmlns:pic="http://schemas.openxmlformats.org/drawingml/2006/picture">
                   <pic:nvPicPr>
-                    <pic:cNvPr id="0" name="Picture 13" descr="Image result for logo itb"/>
+                    <pic:cNvPr id="13" name="Picture 13" descr="Image result for logo itb"/>
                     <pic:cNvPicPr>
                       <a:picLocks noChangeAspect="1" noChangeArrowheads="1"/>
                     </pic:cNvPicPr>
                   </pic:nvPicPr>
                   <pic:blipFill>
-                    <a:blip r:embed="rId7"/>
+                    <a:blip r:embed="rId5"/>
                     <a:srcRect/>
                     <a:stretch>
                       <a:fillRect/>
                     </a:stretch>
                   </pic:blipFill>
-                  <pic:spPr bwMode="auto">
+                  <pic:spPr>
                     <a:xfrm>
                       <a:off x="0" y="0"/>
                       <a:ext cx="2783377" cy="2783377"/>
@@ -130,13 +127,7 @@
         <w:rPr>
           <w:sz w:val="24"/>
         </w:rPr>
-        <w:t>13514002 – M.</w:t>
-      </w:r>
-      <w:r>
-        <w:rPr>
-          <w:sz w:val="24"/>
-        </w:rPr>
-        <w:t xml:space="preserve"> Diaztanto Haryaputra</w:t>
+        <w:t>13514002 – M. Diaztanto Haryaputra</w:t>
       </w:r>
     </w:p>
     <w:p>
@@ -267,13 +258,12 @@
           <w:b/>
           <w:sz w:val="32"/>
         </w:rPr>
-        <w:lastRenderedPageBreak/>
         <w:t>Dasar Teori</w:t>
       </w:r>
     </w:p>
     <w:p>
       <w:pPr>
-        <w:pStyle w:val="ListParagraph"/>
+        <w:pStyle w:val="10"/>
         <w:numPr>
           <w:ilvl w:val="0"/>
           <w:numId w:val="1"/>
@@ -293,7 +283,7 @@
     </w:p>
     <w:p>
       <w:pPr>
-        <w:pStyle w:val="ListParagraph"/>
+        <w:pStyle w:val="10"/>
         <w:numPr>
           <w:ilvl w:val="0"/>
           <w:numId w:val="1"/>
@@ -308,19 +298,12 @@
           <w:b/>
           <w:sz w:val="24"/>
         </w:rPr>
-        <w:t>Feed Forward Neural Network</w:t>
-      </w:r>
-      <w:r>
-        <w:rPr>
-          <w:b/>
-          <w:sz w:val="24"/>
-        </w:rPr>
-        <w:t xml:space="preserve"> (FFNN)</w:t>
-      </w:r>
-    </w:p>
-    <w:p>
-      <w:pPr>
-        <w:pStyle w:val="ListParagraph"/>
+        <w:t>Feed Forward Neural Network (FFNN)</w:t>
+      </w:r>
+    </w:p>
+    <w:p>
+      <w:pPr>
+        <w:pStyle w:val="10"/>
         <w:spacing w:before="240"/>
         <w:jc w:val="both"/>
         <w:rPr>
@@ -328,23 +311,20 @@
         </w:rPr>
       </w:pPr>
       <w:r>
-        <w:rPr>
-          <w:noProof/>
-        </w:rPr>
         <w:pict>
-          <v:shapetype id="_x0000_t202" coordsize="21600,21600" o:spt="202" path="m,l,21600r21600,l21600,xe">
-            <v:stroke joinstyle="miter"/>
-            <v:path gradientshapeok="t" o:connecttype="rect"/>
-          </v:shapetype>
-          <v:shape id="_x0000_s1027" type="#_x0000_t202" style="position:absolute;left:0;text-align:left;margin-left:166.5pt;margin-top:224.1pt;width:189.75pt;height:.05pt;z-index:251663360" stroked="f">
-            <v:textbox style="mso-next-textbox:#_x0000_s1027;mso-fit-shape-to-text:t" inset="0,0,0,0">
+          <v:shape id="_x0000_s1027" o:spid="_x0000_s1027" o:spt="202" type="#_x0000_t202" style="position:absolute;left:0pt;margin-left:166.5pt;margin-top:224.1pt;height:0.05pt;width:189.75pt;mso-wrap-distance-bottom:0pt;mso-wrap-distance-top:0pt;z-index:251663360;mso-width-relative:page;mso-height-relative:page;" stroked="f" coordsize="21600,21600">
+            <v:path/>
+            <v:fill focussize="0,0"/>
+            <v:stroke on="f" joinstyle="miter"/>
+            <v:imagedata o:title=""/>
+            <o:lock v:ext="edit"/>
+            <v:textbox inset="0mm,0mm,0mm,0mm" style="mso-fit-shape-to-text:t;">
               <w:txbxContent>
                 <w:p>
                   <w:pPr>
-                    <w:pStyle w:val="Caption"/>
+                    <w:pStyle w:val="3"/>
                     <w:jc w:val="center"/>
                     <w:rPr>
-                      <w:noProof/>
                       <w:color w:val="auto"/>
                       <w:sz w:val="24"/>
                     </w:rPr>
@@ -375,7 +355,6 @@
                   </w:r>
                   <w:r>
                     <w:rPr>
-                      <w:noProof/>
                       <w:color w:val="auto"/>
                     </w:rPr>
                     <w:t>1</w:t>
@@ -401,7 +380,6 @@
       </w:r>
       <w:r>
         <w:rPr>
-          <w:noProof/>
           <w:sz w:val="24"/>
         </w:rPr>
         <w:drawing>
@@ -424,19 +402,19 @@
               <a:graphicData uri="http://schemas.openxmlformats.org/drawingml/2006/picture">
                 <pic:pic xmlns:pic="http://schemas.openxmlformats.org/drawingml/2006/picture">
                   <pic:nvPicPr>
-                    <pic:cNvPr id="0" name="Picture 4" descr="Image result for single layer perceptron"/>
+                    <pic:cNvPr id="4" name="Picture 4" descr="Image result for single layer perceptron"/>
                     <pic:cNvPicPr>
                       <a:picLocks noChangeAspect="1" noChangeArrowheads="1"/>
                     </pic:cNvPicPr>
                   </pic:nvPicPr>
                   <pic:blipFill>
-                    <a:blip r:embed="rId8"/>
+                    <a:blip r:embed="rId6"/>
                     <a:srcRect/>
                     <a:stretch>
                       <a:fillRect/>
                     </a:stretch>
                   </pic:blipFill>
-                  <pic:spPr bwMode="auto">
+                  <pic:spPr>
                     <a:xfrm>
                       <a:off x="0" y="0"/>
                       <a:ext cx="2409825" cy="1743075"/>
@@ -469,14 +447,7 @@
           <w:i/>
           <w:sz w:val="24"/>
         </w:rPr>
-        <w:t>input node</w:t>
-      </w:r>
-      <w:r>
-        <w:rPr>
-          <w:i/>
-          <w:sz w:val="24"/>
-        </w:rPr>
-        <w:t xml:space="preserve">(s), output node(s), </w:t>
+        <w:t xml:space="preserve">input node(s), output node(s), </w:t>
       </w:r>
       <w:r>
         <w:rPr>
@@ -500,7 +471,7 @@
     </w:p>
     <w:p>
       <w:pPr>
-        <w:pStyle w:val="ListParagraph"/>
+        <w:pStyle w:val="10"/>
         <w:numPr>
           <w:ilvl w:val="1"/>
           <w:numId w:val="1"/>
@@ -528,7 +499,7 @@
     </w:p>
     <w:p>
       <w:pPr>
-        <w:pStyle w:val="ListParagraph"/>
+        <w:pStyle w:val="10"/>
         <w:ind w:left="1080"/>
         <w:jc w:val="both"/>
         <w:rPr>
@@ -537,7 +508,6 @@
       </w:pPr>
       <w:r>
         <w:rPr>
-          <w:noProof/>
           <w:sz w:val="24"/>
         </w:rPr>
         <w:drawing>
@@ -560,19 +530,19 @@
               <a:graphicData uri="http://schemas.openxmlformats.org/drawingml/2006/picture">
                 <pic:pic xmlns:pic="http://schemas.openxmlformats.org/drawingml/2006/picture">
                   <pic:nvPicPr>
-                    <pic:cNvPr id="0" name="Picture 1"/>
+                    <pic:cNvPr id="1" name="Picture 1"/>
                     <pic:cNvPicPr>
                       <a:picLocks noChangeAspect="1" noChangeArrowheads="1"/>
                     </pic:cNvPicPr>
                   </pic:nvPicPr>
                   <pic:blipFill>
-                    <a:blip r:embed="rId9"/>
+                    <a:blip r:embed="rId7"/>
                     <a:srcRect/>
                     <a:stretch>
                       <a:fillRect/>
                     </a:stretch>
                   </pic:blipFill>
-                  <pic:spPr bwMode="auto">
+                  <pic:spPr>
                     <a:xfrm>
                       <a:off x="0" y="0"/>
                       <a:ext cx="1352550" cy="504825"/>
@@ -670,14 +640,7 @@
           <w:i/>
           <w:sz w:val="24"/>
         </w:rPr>
-        <w:t>output node</w:t>
-      </w:r>
-      <w:r>
-        <w:rPr>
-          <w:i/>
-          <w:sz w:val="24"/>
-        </w:rPr>
-        <w:t xml:space="preserve">, </w:t>
+        <w:t xml:space="preserve">output node, </w:t>
       </w:r>
       <w:r>
         <w:rPr>
@@ -688,7 +651,7 @@
     </w:p>
     <w:p>
       <w:pPr>
-        <w:pStyle w:val="ListParagraph"/>
+        <w:pStyle w:val="10"/>
         <w:ind w:left="1080"/>
         <w:jc w:val="both"/>
         <w:rPr>
@@ -696,9 +659,6 @@
         </w:rPr>
       </w:pPr>
       <w:r>
-        <w:rPr>
-          <w:noProof/>
-        </w:rPr>
         <w:drawing>
           <wp:anchor distT="0" distB="0" distL="114300" distR="114300" simplePos="0" relativeHeight="251664384" behindDoc="0" locked="0" layoutInCell="1" allowOverlap="1">
             <wp:simplePos x="0" y="0"/>
@@ -719,19 +679,19 @@
               <a:graphicData uri="http://schemas.openxmlformats.org/drawingml/2006/picture">
                 <pic:pic xmlns:pic="http://schemas.openxmlformats.org/drawingml/2006/picture">
                   <pic:nvPicPr>
-                    <pic:cNvPr id="0" name="Picture 7"/>
+                    <pic:cNvPr id="7" name="Picture 7"/>
                     <pic:cNvPicPr>
                       <a:picLocks noChangeAspect="1" noChangeArrowheads="1"/>
                     </pic:cNvPicPr>
                   </pic:nvPicPr>
                   <pic:blipFill>
-                    <a:blip r:embed="rId10"/>
+                    <a:blip r:embed="rId8"/>
                     <a:srcRect/>
                     <a:stretch>
                       <a:fillRect/>
                     </a:stretch>
                   </pic:blipFill>
-                  <pic:spPr bwMode="auto">
+                  <pic:spPr>
                     <a:xfrm>
                       <a:off x="0" y="0"/>
                       <a:ext cx="1800225" cy="333375"/>
@@ -754,19 +714,20 @@
         </w:drawing>
       </w:r>
       <w:r>
-        <w:rPr>
-          <w:noProof/>
-        </w:rPr>
         <w:pict>
-          <v:shape id="_x0000_s1028" type="#_x0000_t202" style="position:absolute;left:0;text-align:left;margin-left:198.75pt;margin-top:187.45pt;width:141.75pt;height:12.75pt;z-index:251666432;mso-position-horizontal-relative:text;mso-position-vertical-relative:text" stroked="f">
-            <v:textbox inset="0,0,0,0">
+          <v:shape id="_x0000_s1028" o:spid="_x0000_s1028" o:spt="202" type="#_x0000_t202" style="position:absolute;left:0pt;margin-left:198.75pt;margin-top:187.45pt;height:12.75pt;width:141.75pt;mso-wrap-distance-bottom:0pt;mso-wrap-distance-top:0pt;z-index:251666432;mso-width-relative:page;mso-height-relative:page;" stroked="f" coordsize="21600,21600">
+            <v:path/>
+            <v:fill focussize="0,0"/>
+            <v:stroke on="f" joinstyle="miter"/>
+            <v:imagedata o:title=""/>
+            <o:lock v:ext="edit"/>
+            <v:textbox inset="0mm,0mm,0mm,0mm">
               <w:txbxContent>
                 <w:p>
                   <w:pPr>
-                    <w:pStyle w:val="Caption"/>
+                    <w:pStyle w:val="3"/>
                     <w:jc w:val="center"/>
                     <w:rPr>
-                      <w:noProof/>
                       <w:color w:val="auto"/>
                     </w:rPr>
                   </w:pPr>
@@ -774,19 +735,7 @@
                     <w:rPr>
                       <w:color w:val="auto"/>
                     </w:rPr>
-                    <w:t xml:space="preserve">Gambar </w:t>
-                  </w:r>
-                  <w:r>
-                    <w:rPr>
-                      <w:color w:val="auto"/>
-                    </w:rPr>
-                    <w:t>3</w:t>
-                  </w:r>
-                  <w:r>
-                    <w:rPr>
-                      <w:color w:val="auto"/>
-                    </w:rPr>
-                    <w:t xml:space="preserve"> Backpropagation</w:t>
+                    <w:t>Gambar 3 Backpropagation</w:t>
                   </w:r>
                 </w:p>
               </w:txbxContent>
@@ -796,19 +745,20 @@
         </w:pict>
       </w:r>
       <w:r>
-        <w:rPr>
-          <w:noProof/>
-        </w:rPr>
         <w:pict>
-          <v:shape id="_x0000_s1026" type="#_x0000_t202" style="position:absolute;left:0;text-align:left;margin-left:198.75pt;margin-top:51.5pt;width:143.25pt;height:21pt;z-index:251660288;mso-position-horizontal-relative:text;mso-position-vertical-relative:text" stroked="f">
-            <v:textbox style="mso-fit-shape-to-text:t" inset="0,0,0,0">
+          <v:shape id="_x0000_s1026" o:spid="_x0000_s1026" o:spt="202" type="#_x0000_t202" style="position:absolute;left:0pt;margin-left:198.75pt;margin-top:51.5pt;height:21pt;width:143.25pt;mso-wrap-distance-bottom:0pt;mso-wrap-distance-top:0pt;z-index:251660288;mso-width-relative:page;mso-height-relative:page;" stroked="f" coordsize="21600,21600">
+            <v:path/>
+            <v:fill focussize="0,0"/>
+            <v:stroke on="f" joinstyle="miter"/>
+            <v:imagedata o:title=""/>
+            <o:lock v:ext="edit"/>
+            <v:textbox inset="0mm,0mm,0mm,0mm" style="mso-fit-shape-to-text:t;">
               <w:txbxContent>
                 <w:p>
                   <w:pPr>
-                    <w:pStyle w:val="Caption"/>
+                    <w:pStyle w:val="3"/>
                     <w:jc w:val="center"/>
                     <w:rPr>
-                      <w:noProof/>
                       <w:color w:val="auto"/>
                       <w:sz w:val="24"/>
                     </w:rPr>
@@ -817,19 +767,7 @@
                     <w:rPr>
                       <w:color w:val="auto"/>
                     </w:rPr>
-                    <w:t xml:space="preserve">Gambar </w:t>
-                  </w:r>
-                  <w:r>
-                    <w:rPr>
-                      <w:color w:val="auto"/>
-                    </w:rPr>
-                    <w:t>2</w:t>
-                  </w:r>
-                  <w:r>
-                    <w:rPr>
-                      <w:color w:val="auto"/>
-                    </w:rPr>
-                    <w:t xml:space="preserve"> Fungsi Aktivasi Sigmoid</w:t>
+                    <w:t>Gambar 2 Fungsi Aktivasi Sigmoid</w:t>
                   </w:r>
                 </w:p>
               </w:txbxContent>
@@ -860,7 +798,7 @@
     </w:p>
     <w:p>
       <w:pPr>
-        <w:pStyle w:val="ListParagraph"/>
+        <w:pStyle w:val="10"/>
         <w:ind w:left="1080"/>
         <w:rPr>
           <w:sz w:val="24"/>
@@ -869,7 +807,7 @@
     </w:p>
     <w:p>
       <w:pPr>
-        <w:pStyle w:val="ListParagraph"/>
+        <w:pStyle w:val="10"/>
         <w:ind w:left="1080"/>
         <w:rPr>
           <w:b/>
@@ -879,7 +817,7 @@
     </w:p>
     <w:p>
       <w:pPr>
-        <w:pStyle w:val="ListParagraph"/>
+        <w:pStyle w:val="10"/>
         <w:numPr>
           <w:ilvl w:val="1"/>
           <w:numId w:val="1"/>
@@ -890,20 +828,20 @@
         </w:rPr>
       </w:pPr>
       <w:r>
-        <w:rPr>
-          <w:noProof/>
-        </w:rPr>
-        <w:lastRenderedPageBreak/>
         <w:pict>
-          <v:shape id="_x0000_s1029" type="#_x0000_t202" style="position:absolute;left:0;text-align:left;margin-left:125.85pt;margin-top:200.85pt;width:278.05pt;height:.05pt;z-index:251669504" stroked="f">
-            <v:textbox style="mso-fit-shape-to-text:t" inset="0,0,0,0">
+          <v:shape id="_x0000_s1029" o:spid="_x0000_s1029" o:spt="202" type="#_x0000_t202" style="position:absolute;left:0pt;margin-left:125.85pt;margin-top:200.85pt;height:0.05pt;width:278.05pt;mso-wrap-distance-bottom:0pt;mso-wrap-distance-top:0pt;z-index:251669504;mso-width-relative:page;mso-height-relative:page;" stroked="f" coordsize="21600,21600">
+            <v:path/>
+            <v:fill focussize="0,0"/>
+            <v:stroke on="f" joinstyle="miter"/>
+            <v:imagedata o:title=""/>
+            <o:lock v:ext="edit"/>
+            <v:textbox inset="0mm,0mm,0mm,0mm" style="mso-fit-shape-to-text:t;">
               <w:txbxContent>
                 <w:p>
                   <w:pPr>
-                    <w:pStyle w:val="Caption"/>
+                    <w:pStyle w:val="3"/>
                     <w:jc w:val="center"/>
                     <w:rPr>
-                      <w:noProof/>
                       <w:color w:val="auto"/>
                       <w:sz w:val="24"/>
                     </w:rPr>
@@ -934,7 +872,6 @@
                   </w:r>
                   <w:r>
                     <w:rPr>
-                      <w:noProof/>
                       <w:color w:val="auto"/>
                     </w:rPr>
                     <w:t>2</w:t>
@@ -961,7 +898,6 @@
       <w:r>
         <w:rPr>
           <w:b/>
-          <w:noProof/>
           <w:sz w:val="24"/>
         </w:rPr>
         <w:drawing>
@@ -984,19 +920,19 @@
               <a:graphicData uri="http://schemas.openxmlformats.org/drawingml/2006/picture">
                 <pic:pic xmlns:pic="http://schemas.openxmlformats.org/drawingml/2006/picture">
                   <pic:nvPicPr>
-                    <pic:cNvPr id="0" name="Picture 10" descr="Image result for multilayer perceptron"/>
+                    <pic:cNvPr id="10" name="Picture 10" descr="Image result for multilayer perceptron"/>
                     <pic:cNvPicPr>
                       <a:picLocks noChangeAspect="1" noChangeArrowheads="1"/>
                     </pic:cNvPicPr>
                   </pic:nvPicPr>
                   <pic:blipFill>
-                    <a:blip r:embed="rId11"/>
+                    <a:blip r:embed="rId9"/>
                     <a:srcRect/>
                     <a:stretch>
                       <a:fillRect/>
                     </a:stretch>
                   </pic:blipFill>
-                  <pic:spPr bwMode="auto">
+                  <pic:spPr>
                     <a:xfrm>
                       <a:off x="0" y="0"/>
                       <a:ext cx="3531235" cy="2101850"/>
@@ -1028,7 +964,7 @@
     </w:p>
     <w:p>
       <w:pPr>
-        <w:pStyle w:val="ListParagraph"/>
+        <w:pStyle w:val="10"/>
         <w:ind w:left="1080"/>
         <w:rPr>
           <w:b/>
@@ -1038,7 +974,7 @@
     </w:p>
     <w:p>
       <w:pPr>
-        <w:pStyle w:val="ListParagraph"/>
+        <w:pStyle w:val="10"/>
         <w:ind w:left="1080"/>
         <w:jc w:val="both"/>
         <w:rPr>
@@ -1056,14 +992,7 @@
           <w:i/>
           <w:sz w:val="24"/>
         </w:rPr>
-        <w:t>node hidden</w:t>
-      </w:r>
-      <w:r>
-        <w:rPr>
-          <w:i/>
-          <w:sz w:val="24"/>
-        </w:rPr>
-        <w:t xml:space="preserve">(s) </w:t>
+        <w:t xml:space="preserve">node hidden(s) </w:t>
       </w:r>
       <w:r>
         <w:rPr>
@@ -1082,18 +1011,12 @@
         <w:rPr>
           <w:sz w:val="24"/>
         </w:rPr>
-        <w:t xml:space="preserve">Untuk struktur lain dalam multi-layer perceptron </w:t>
-      </w:r>
-      <w:r>
-        <w:rPr>
-          <w:sz w:val="24"/>
-        </w:rPr>
-        <w:t>sama dengan dalam single-layer perceptron, termasuk fungsi aktivasi sigmoid dan algoritma pembelajaran dengan menggunakan backpropagation.</w:t>
-      </w:r>
-    </w:p>
-    <w:p>
-      <w:pPr>
-        <w:pStyle w:val="ListParagraph"/>
+        <w:t>Untuk struktur lain dalam multi-layer perceptron sama dengan dalam single-layer perceptron, termasuk fungsi aktivasi sigmoid dan algoritma pembelajaran dengan menggunakan backpropagation.</w:t>
+      </w:r>
+    </w:p>
+    <w:p>
+      <w:pPr>
+        <w:pStyle w:val="10"/>
         <w:ind w:left="1080"/>
         <w:rPr>
           <w:b/>
@@ -1118,7 +1041,7 @@
     </w:p>
     <w:p>
       <w:pPr>
-        <w:pStyle w:val="ListParagraph"/>
+        <w:pStyle w:val="10"/>
         <w:numPr>
           <w:ilvl w:val="0"/>
           <w:numId w:val="2"/>
@@ -1138,7 +1061,592 @@
     </w:p>
     <w:p>
       <w:pPr>
-        <w:pStyle w:val="ListParagraph"/>
+        <w:pStyle w:val="10"/>
+        <w:numPr>
+          <w:numId w:val="0"/>
+        </w:numPr>
+        <w:ind w:left="0" w:leftChars="0" w:firstLine="720" w:firstLineChars="0"/>
+        <w:jc w:val="both"/>
+        <w:rPr>
+          <w:b w:val="0"/>
+          <w:bCs/>
+          <w:i w:val="0"/>
+          <w:iCs w:val="0"/>
+          <w:sz w:val="24"/>
+          <w:lang w:val="id-ID"/>
+        </w:rPr>
+      </w:pPr>
+      <w:r>
+        <w:rPr>
+          <w:b w:val="0"/>
+          <w:bCs/>
+          <w:sz w:val="24"/>
+          <w:lang w:val="id-ID"/>
+        </w:rPr>
+        <w:t xml:space="preserve">Implementasi algoritma Naive Bayes kami ditaruh pada suatu kelas yang diturunkan dari </w:t>
+      </w:r>
+      <w:r>
+        <w:rPr>
+          <w:b w:val="0"/>
+          <w:bCs/>
+          <w:sz w:val="24"/>
+          <w:lang w:val="id-ID"/>
+        </w:rPr>
+        <w:tab/>
+      </w:r>
+      <w:r>
+        <w:rPr>
+          <w:b w:val="0"/>
+          <w:bCs/>
+          <w:i/>
+          <w:iCs/>
+          <w:sz w:val="24"/>
+          <w:lang w:val="id-ID"/>
+        </w:rPr>
+        <w:t>AbstractClassifier</w:t>
+      </w:r>
+      <w:r>
+        <w:rPr>
+          <w:b w:val="0"/>
+          <w:bCs/>
+          <w:i w:val="0"/>
+          <w:iCs w:val="0"/>
+          <w:sz w:val="24"/>
+          <w:lang w:val="id-ID"/>
+        </w:rPr>
+        <w:t xml:space="preserve"> dari Weka. Ada 4 prosedur yang di-</w:t>
+      </w:r>
+      <w:r>
+        <w:rPr>
+          <w:b w:val="0"/>
+          <w:bCs/>
+          <w:i/>
+          <w:iCs/>
+          <w:sz w:val="24"/>
+          <w:lang w:val="id-ID"/>
+        </w:rPr>
+        <w:t>override</w:t>
+      </w:r>
+      <w:r>
+        <w:rPr>
+          <w:b w:val="0"/>
+          <w:bCs/>
+          <w:i w:val="0"/>
+          <w:iCs w:val="0"/>
+          <w:sz w:val="24"/>
+          <w:lang w:val="id-ID"/>
+        </w:rPr>
+        <w:t xml:space="preserve">, yaitu </w:t>
+      </w:r>
+      <w:r>
+        <w:rPr>
+          <w:b w:val="0"/>
+          <w:bCs/>
+          <w:i/>
+          <w:iCs/>
+          <w:sz w:val="24"/>
+          <w:lang w:val="id-ID"/>
+        </w:rPr>
+        <w:t>buildClassifier</w:t>
+      </w:r>
+      <w:r>
+        <w:rPr>
+          <w:b w:val="0"/>
+          <w:bCs/>
+          <w:i w:val="0"/>
+          <w:iCs w:val="0"/>
+          <w:sz w:val="24"/>
+          <w:lang w:val="id-ID"/>
+        </w:rPr>
+        <w:t xml:space="preserve">, </w:t>
+      </w:r>
+      <w:r>
+        <w:rPr>
+          <w:b w:val="0"/>
+          <w:bCs/>
+          <w:i w:val="0"/>
+          <w:iCs w:val="0"/>
+          <w:sz w:val="24"/>
+          <w:lang w:val="id-ID"/>
+        </w:rPr>
+        <w:tab/>
+      </w:r>
+      <w:r>
+        <w:rPr>
+          <w:b w:val="0"/>
+          <w:bCs/>
+          <w:i/>
+          <w:iCs/>
+          <w:sz w:val="24"/>
+          <w:lang w:val="id-ID"/>
+        </w:rPr>
+        <w:t>distributionForInstance</w:t>
+      </w:r>
+      <w:r>
+        <w:rPr>
+          <w:b w:val="0"/>
+          <w:bCs/>
+          <w:i w:val="0"/>
+          <w:iCs w:val="0"/>
+          <w:sz w:val="24"/>
+          <w:lang w:val="id-ID"/>
+        </w:rPr>
+        <w:t xml:space="preserve">, dan </w:t>
+      </w:r>
+      <w:r>
+        <w:rPr>
+          <w:b w:val="0"/>
+          <w:bCs/>
+          <w:i/>
+          <w:iCs/>
+          <w:sz w:val="24"/>
+          <w:lang w:val="id-ID"/>
+        </w:rPr>
+        <w:t>classifyInstance</w:t>
+      </w:r>
+      <w:r>
+        <w:rPr>
+          <w:b w:val="0"/>
+          <w:bCs/>
+          <w:i w:val="0"/>
+          <w:iCs w:val="0"/>
+          <w:sz w:val="24"/>
+          <w:lang w:val="id-ID"/>
+        </w:rPr>
+        <w:t xml:space="preserve">. Parameter yang tersedia untuk </w:t>
+      </w:r>
+      <w:r>
+        <w:rPr>
+          <w:b w:val="0"/>
+          <w:bCs/>
+          <w:i/>
+          <w:iCs/>
+          <w:sz w:val="24"/>
+          <w:lang w:val="id-ID"/>
+        </w:rPr>
+        <w:t>classifier</w:t>
+      </w:r>
+      <w:r>
+        <w:rPr>
+          <w:b w:val="0"/>
+          <w:bCs/>
+          <w:i w:val="0"/>
+          <w:iCs w:val="0"/>
+          <w:sz w:val="24"/>
+          <w:lang w:val="id-ID"/>
+        </w:rPr>
+        <w:t xml:space="preserve"> ini </w:t>
+      </w:r>
+      <w:r>
+        <w:rPr>
+          <w:b w:val="0"/>
+          <w:bCs/>
+          <w:i w:val="0"/>
+          <w:iCs w:val="0"/>
+          <w:sz w:val="24"/>
+          <w:lang w:val="id-ID"/>
+        </w:rPr>
+        <w:tab/>
+        <w:t xml:space="preserve">adalah tipe filter yang digunakan, dengan dua pilihan, </w:t>
+      </w:r>
+      <w:r>
+        <w:rPr>
+          <w:b w:val="0"/>
+          <w:bCs/>
+          <w:i/>
+          <w:iCs/>
+          <w:sz w:val="24"/>
+          <w:lang w:val="id-ID"/>
+        </w:rPr>
+        <w:t>Discretize</w:t>
+      </w:r>
+      <w:r>
+        <w:rPr>
+          <w:b w:val="0"/>
+          <w:bCs/>
+          <w:i w:val="0"/>
+          <w:iCs w:val="0"/>
+          <w:sz w:val="24"/>
+          <w:lang w:val="id-ID"/>
+        </w:rPr>
+        <w:t xml:space="preserve"> atau </w:t>
+      </w:r>
+      <w:r>
+        <w:rPr>
+          <w:b w:val="0"/>
+          <w:bCs/>
+          <w:i w:val="0"/>
+          <w:iCs w:val="0"/>
+          <w:sz w:val="24"/>
+          <w:lang w:val="id-ID"/>
+        </w:rPr>
+        <w:tab/>
+      </w:r>
+      <w:r>
+        <w:rPr>
+          <w:b w:val="0"/>
+          <w:bCs/>
+          <w:i/>
+          <w:iCs/>
+          <w:sz w:val="24"/>
+          <w:lang w:val="id-ID"/>
+        </w:rPr>
+        <w:t>NominalToNumeric</w:t>
+      </w:r>
+      <w:r>
+        <w:rPr>
+          <w:b w:val="0"/>
+          <w:bCs/>
+          <w:i w:val="0"/>
+          <w:iCs w:val="0"/>
+          <w:sz w:val="24"/>
+          <w:lang w:val="id-ID"/>
+        </w:rPr>
+        <w:t xml:space="preserve">. Berikut dijelaskan secara singkat untuk setiap prosedur yang ada di </w:t>
+      </w:r>
+      <w:r>
+        <w:rPr>
+          <w:b w:val="0"/>
+          <w:bCs/>
+          <w:i w:val="0"/>
+          <w:iCs w:val="0"/>
+          <w:sz w:val="24"/>
+          <w:lang w:val="id-ID"/>
+        </w:rPr>
+        <w:tab/>
+      </w:r>
+      <w:r>
+        <w:rPr>
+          <w:b w:val="0"/>
+          <w:bCs/>
+          <w:i/>
+          <w:iCs/>
+          <w:sz w:val="24"/>
+          <w:lang w:val="id-ID"/>
+        </w:rPr>
+        <w:t xml:space="preserve">classifier </w:t>
+      </w:r>
+      <w:r>
+        <w:rPr>
+          <w:b w:val="0"/>
+          <w:bCs/>
+          <w:i w:val="0"/>
+          <w:iCs w:val="0"/>
+          <w:sz w:val="24"/>
+          <w:lang w:val="id-ID"/>
+        </w:rPr>
+        <w:t>ini.</w:t>
+      </w:r>
+    </w:p>
+    <w:p>
+      <w:pPr>
+        <w:pStyle w:val="10"/>
+        <w:numPr>
+          <w:numId w:val="0"/>
+        </w:numPr>
+        <w:ind w:left="0" w:leftChars="0" w:firstLine="720" w:firstLineChars="0"/>
+        <w:jc w:val="both"/>
+        <w:rPr>
+          <w:b/>
+          <w:bCs w:val="0"/>
+          <w:i w:val="0"/>
+          <w:iCs w:val="0"/>
+          <w:sz w:val="24"/>
+          <w:lang w:val="id-ID"/>
+        </w:rPr>
+      </w:pPr>
+      <w:r>
+        <w:rPr>
+          <w:b/>
+          <w:bCs w:val="0"/>
+          <w:i w:val="0"/>
+          <w:iCs w:val="0"/>
+          <w:sz w:val="24"/>
+          <w:lang w:val="id-ID"/>
+        </w:rPr>
+        <w:t>1.1 buildClassifier(Instances data)</w:t>
+      </w:r>
+    </w:p>
+    <w:p>
+      <w:pPr>
+        <w:pStyle w:val="10"/>
+        <w:numPr>
+          <w:numId w:val="0"/>
+        </w:numPr>
+        <w:ind w:left="1100" w:leftChars="0" w:firstLine="0" w:firstLineChars="0"/>
+        <w:jc w:val="both"/>
+        <w:rPr>
+          <w:b w:val="0"/>
+          <w:bCs/>
+          <w:i w:val="0"/>
+          <w:iCs w:val="0"/>
+          <w:sz w:val="24"/>
+          <w:lang w:val="id-ID"/>
+        </w:rPr>
+      </w:pPr>
+      <w:r>
+        <w:rPr>
+          <w:b w:val="0"/>
+          <w:bCs/>
+          <w:i w:val="0"/>
+          <w:iCs w:val="0"/>
+          <w:sz w:val="24"/>
+          <w:lang w:val="id-ID"/>
+        </w:rPr>
+        <w:t xml:space="preserve">Prosedur ini mengisi data </w:t>
+      </w:r>
+      <w:r>
+        <w:rPr>
+          <w:b w:val="0"/>
+          <w:bCs/>
+          <w:i/>
+          <w:iCs/>
+          <w:sz w:val="24"/>
+          <w:lang w:val="id-ID"/>
+        </w:rPr>
+        <w:t>classifier</w:t>
+      </w:r>
+      <w:r>
+        <w:rPr>
+          <w:b w:val="0"/>
+          <w:bCs/>
+          <w:i w:val="0"/>
+          <w:iCs w:val="0"/>
+          <w:sz w:val="24"/>
+          <w:lang w:val="id-ID"/>
+        </w:rPr>
+        <w:t xml:space="preserve"> yang berupa array 3 dimensi berisi probabilitas setiap kelas untuk setiap nilai pada setiap atribut. Awalnya dibangun terlebih dahulu array yang dibutuhkan, dengan array paling luar mewakili atribut, array berikutnya mewakili setiap nilai pada setiap atribut, dan array terdalam mewakili kelas untuk setiap nilai pada setiap atribut. Kemudian dihitung jumlah kemunculan setiap kelas untuk setiap nilai pada setiap atribut, lalu dibandingkan dengan jumlah total kemunculan setiap kelas untuk setiap atribut saja. Semuanya menggunakan iterasi konvensional. </w:t>
+      </w:r>
+    </w:p>
+    <w:p>
+      <w:pPr>
+        <w:pStyle w:val="10"/>
+        <w:numPr>
+          <w:numId w:val="0"/>
+        </w:numPr>
+        <w:ind w:firstLine="720" w:firstLineChars="0"/>
+        <w:jc w:val="both"/>
+        <w:rPr>
+          <w:b/>
+          <w:bCs w:val="0"/>
+          <w:i w:val="0"/>
+          <w:iCs w:val="0"/>
+          <w:sz w:val="24"/>
+          <w:lang w:val="id-ID"/>
+        </w:rPr>
+      </w:pPr>
+      <w:r>
+        <w:rPr>
+          <w:b/>
+          <w:bCs w:val="0"/>
+          <w:i w:val="0"/>
+          <w:iCs w:val="0"/>
+          <w:sz w:val="24"/>
+          <w:lang w:val="id-ID"/>
+        </w:rPr>
+        <w:t>1.2 distributionForInstance(Instance data)</w:t>
+      </w:r>
+    </w:p>
+    <w:p>
+      <w:pPr>
+        <w:pStyle w:val="10"/>
+        <w:numPr>
+          <w:numId w:val="0"/>
+        </w:numPr>
+        <w:ind w:left="1099" w:leftChars="0" w:firstLine="0" w:firstLineChars="0"/>
+        <w:jc w:val="both"/>
+        <w:rPr>
+          <w:b w:val="0"/>
+          <w:bCs/>
+          <w:i w:val="0"/>
+          <w:iCs w:val="0"/>
+          <w:sz w:val="24"/>
+          <w:lang w:val="id-ID"/>
+        </w:rPr>
+      </w:pPr>
+      <w:r>
+        <w:rPr>
+          <w:b w:val="0"/>
+          <w:bCs/>
+          <w:i w:val="0"/>
+          <w:iCs w:val="0"/>
+          <w:sz w:val="24"/>
+          <w:lang w:val="id-ID"/>
+        </w:rPr>
+        <w:t xml:space="preserve">Prosedur ini melakukan iterasi untuk menghitung probabilitas setiap kelas dari setiap nilai atribut parameter </w:t>
+      </w:r>
+      <w:r>
+        <w:rPr>
+          <w:b w:val="0"/>
+          <w:bCs/>
+          <w:i/>
+          <w:iCs/>
+          <w:sz w:val="24"/>
+          <w:lang w:val="id-ID"/>
+        </w:rPr>
+        <w:t>data</w:t>
+      </w:r>
+      <w:r>
+        <w:rPr>
+          <w:b w:val="0"/>
+          <w:bCs/>
+          <w:i w:val="0"/>
+          <w:iCs w:val="0"/>
+          <w:sz w:val="24"/>
+          <w:lang w:val="id-ID"/>
+        </w:rPr>
+        <w:t xml:space="preserve"> untuk memenuhi  rumus yang ada di dasar teori. Hasil perhitungan probabilitas setiap kelas disimpan dalam array bertipe </w:t>
+      </w:r>
+      <w:r>
+        <w:rPr>
+          <w:b w:val="0"/>
+          <w:bCs/>
+          <w:i/>
+          <w:iCs/>
+          <w:sz w:val="24"/>
+          <w:lang w:val="id-ID"/>
+        </w:rPr>
+        <w:t>double</w:t>
+      </w:r>
+      <w:r>
+        <w:rPr>
+          <w:b w:val="0"/>
+          <w:bCs/>
+          <w:i w:val="0"/>
+          <w:iCs w:val="0"/>
+          <w:sz w:val="24"/>
+          <w:lang w:val="id-ID"/>
+        </w:rPr>
+        <w:t xml:space="preserve"> dan dikembalikan kepada pemanggil prosedur ini.</w:t>
+      </w:r>
+    </w:p>
+    <w:p>
+      <w:pPr>
+        <w:pStyle w:val="10"/>
+        <w:numPr>
+          <w:numId w:val="0"/>
+        </w:numPr>
+        <w:ind w:firstLine="720" w:firstLineChars="0"/>
+        <w:jc w:val="both"/>
+        <w:rPr>
+          <w:b w:val="0"/>
+          <w:bCs/>
+          <w:i w:val="0"/>
+          <w:iCs w:val="0"/>
+          <w:sz w:val="24"/>
+          <w:lang w:val="id-ID"/>
+        </w:rPr>
+      </w:pPr>
+      <w:r>
+        <w:rPr>
+          <w:b/>
+          <w:bCs w:val="0"/>
+          <w:i w:val="0"/>
+          <w:iCs w:val="0"/>
+          <w:sz w:val="24"/>
+          <w:lang w:val="id-ID"/>
+        </w:rPr>
+        <w:t>1.3</w:t>
+      </w:r>
+      <w:r>
+        <w:rPr>
+          <w:b/>
+          <w:bCs w:val="0"/>
+          <w:i/>
+          <w:iCs/>
+          <w:sz w:val="24"/>
+          <w:lang w:val="id-ID"/>
+        </w:rPr>
+        <w:t xml:space="preserve"> </w:t>
+      </w:r>
+      <w:r>
+        <w:rPr>
+          <w:b/>
+          <w:bCs w:val="0"/>
+          <w:i w:val="0"/>
+          <w:iCs w:val="0"/>
+          <w:sz w:val="24"/>
+          <w:lang w:val="id-ID"/>
+        </w:rPr>
+        <w:t>classifyInstance(Instance data)</w:t>
+      </w:r>
+    </w:p>
+    <w:p>
+      <w:pPr>
+        <w:pStyle w:val="10"/>
+        <w:numPr>
+          <w:numId w:val="0"/>
+        </w:numPr>
+        <w:ind w:left="1100" w:leftChars="0" w:firstLine="0" w:firstLineChars="0"/>
+        <w:jc w:val="both"/>
+        <w:rPr>
+          <w:b w:val="0"/>
+          <w:bCs/>
+          <w:i w:val="0"/>
+          <w:iCs w:val="0"/>
+          <w:sz w:val="24"/>
+          <w:lang w:val="id-ID"/>
+        </w:rPr>
+      </w:pPr>
+      <w:r>
+        <w:rPr>
+          <w:b w:val="0"/>
+          <w:bCs/>
+          <w:i w:val="0"/>
+          <w:iCs w:val="0"/>
+          <w:sz w:val="24"/>
+          <w:lang w:val="id-ID"/>
+        </w:rPr>
+        <w:t xml:space="preserve">Prosedur ini simpelnya memanggil prosedur </w:t>
+      </w:r>
+      <w:r>
+        <w:rPr>
+          <w:b w:val="0"/>
+          <w:bCs/>
+          <w:i/>
+          <w:iCs/>
+          <w:sz w:val="24"/>
+          <w:lang w:val="id-ID"/>
+        </w:rPr>
+        <w:t>distributionForInstance(data)</w:t>
+      </w:r>
+      <w:r>
+        <w:rPr>
+          <w:b w:val="0"/>
+          <w:bCs/>
+          <w:i w:val="0"/>
+          <w:iCs w:val="0"/>
+          <w:sz w:val="24"/>
+          <w:lang w:val="id-ID"/>
+        </w:rPr>
+        <w:t xml:space="preserve">. Lalu dicari nilai tertinggi dalam array bertipe </w:t>
+      </w:r>
+      <w:r>
+        <w:rPr>
+          <w:b w:val="0"/>
+          <w:bCs/>
+          <w:i/>
+          <w:iCs/>
+          <w:sz w:val="24"/>
+          <w:lang w:val="id-ID"/>
+        </w:rPr>
+        <w:t>double</w:t>
+      </w:r>
+      <w:r>
+        <w:rPr>
+          <w:b w:val="0"/>
+          <w:bCs/>
+          <w:i w:val="0"/>
+          <w:iCs w:val="0"/>
+          <w:sz w:val="24"/>
+          <w:lang w:val="id-ID"/>
+        </w:rPr>
+        <w:t xml:space="preserve"> yang dikembalikan prosedur tadi, dan kemudian indeks tertingginya akan dikembalikan pada pemanggil prosedur ini.</w:t>
+      </w:r>
+    </w:p>
+    <w:p>
+      <w:pPr>
+        <w:pStyle w:val="10"/>
         <w:numPr>
           <w:ilvl w:val="0"/>
           <w:numId w:val="2"/>
@@ -1158,7 +1666,7 @@
     </w:p>
     <w:p>
       <w:pPr>
-        <w:pStyle w:val="ListParagraph"/>
+        <w:pStyle w:val="10"/>
         <w:jc w:val="both"/>
         <w:rPr>
           <w:sz w:val="24"/>
@@ -1183,6 +1691,12 @@
           <w:sz w:val="24"/>
         </w:rPr>
         <w:softHyphen/>
+      </w:r>
+      <w:r>
+        <w:rPr>
+          <w:i/>
+          <w:sz w:val="24"/>
+        </w:rPr>
         <w:t xml:space="preserve"> </w:t>
       </w:r>
       <w:r>
@@ -1202,13 +1716,7 @@
         <w:rPr>
           <w:sz w:val="24"/>
         </w:rPr>
-        <w:t xml:space="preserve"> prosedur milik Weka, yaitu buildClassifier dan classifyInstance. </w:t>
-      </w:r>
-      <w:r>
-        <w:rPr>
-          <w:sz w:val="24"/>
-        </w:rPr>
-        <w:t xml:space="preserve">Untuk beberapa </w:t>
+        <w:t xml:space="preserve"> prosedur milik Weka, yaitu buildClassifier dan classifyInstance. Untuk beberapa </w:t>
       </w:r>
       <w:r>
         <w:rPr>
@@ -1221,24 +1729,12 @@
         <w:rPr>
           <w:sz w:val="24"/>
         </w:rPr>
-        <w:t xml:space="preserve"> yang digunakan dalam algoritma ini, seperti jumlah iterasi, jumlah node dalam hidden layer, jumlah hidden layer, dll, merupakan masukan dari pengguna. </w:t>
-      </w:r>
-      <w:r>
-        <w:rPr>
-          <w:sz w:val="24"/>
-        </w:rPr>
-        <w:t xml:space="preserve">Berikut merupakan deskripsi singkat untuk </w:t>
-      </w:r>
-      <w:r>
-        <w:rPr>
-          <w:sz w:val="24"/>
-        </w:rPr>
-        <w:t xml:space="preserve">beberapa prosedur penting dalam implementasi kelas FFNN ini. </w:t>
-      </w:r>
-    </w:p>
-    <w:p>
-      <w:pPr>
-        <w:pStyle w:val="ListParagraph"/>
+        <w:t xml:space="preserve"> yang digunakan dalam algoritma ini, seperti jumlah iterasi, jumlah node dalam hidden layer, jumlah hidden layer, dll, merupakan masukan dari pengguna. Berikut merupakan deskripsi singkat untuk beberapa prosedur penting dalam implementasi kelas FFNN ini. </w:t>
+      </w:r>
+    </w:p>
+    <w:p>
+      <w:pPr>
+        <w:pStyle w:val="10"/>
         <w:numPr>
           <w:ilvl w:val="1"/>
           <w:numId w:val="2"/>
@@ -1259,7 +1755,7 @@
     </w:p>
     <w:p>
       <w:pPr>
-        <w:pStyle w:val="ListParagraph"/>
+        <w:pStyle w:val="10"/>
         <w:ind w:left="1080"/>
         <w:jc w:val="both"/>
         <w:rPr>
@@ -1271,14 +1767,7 @@
         <w:rPr>
           <w:sz w:val="24"/>
         </w:rPr>
-        <w:t xml:space="preserve">Fungsi ini dugunakan untuk menghitung hasil penjumlahan dari hasil kali bobot masing-masing sisi dengan node yang berhubungan. Untuk perhitungan yang dilakukan, rumus yang digunakan adalah rumus untuk fungsi aktivasi sigmoid yang sama seperti yang dijelaskan di dasar teori. Bobot yang dihitunga dalam algoritma ini </w:t>
-      </w:r>
-      <w:r>
-        <w:rPr>
-          <w:sz w:val="24"/>
-        </w:rPr>
-        <w:lastRenderedPageBreak/>
-        <w:t xml:space="preserve">bisa dari hasil random (jika di awal pembelajaran) atau bobot hasil perhitungan </w:t>
+        <w:t xml:space="preserve">Fungsi ini dugunakan untuk menghitung hasil penjumlahan dari hasil kali bobot masing-masing sisi dengan node yang berhubungan. Untuk perhitungan yang dilakukan, rumus yang digunakan adalah rumus untuk fungsi aktivasi sigmoid yang sama seperti yang dijelaskan di dasar teori. Bobot yang dihitunga dalam algoritma ini bisa dari hasil random (jika di awal pembelajaran) atau bobot hasil perhitungan </w:t>
       </w:r>
       <w:r>
         <w:rPr>
@@ -1290,7 +1779,7 @@
     </w:p>
     <w:p>
       <w:pPr>
-        <w:pStyle w:val="ListParagraph"/>
+        <w:pStyle w:val="10"/>
         <w:numPr>
           <w:ilvl w:val="1"/>
           <w:numId w:val="2"/>
@@ -1311,7 +1800,7 @@
     </w:p>
     <w:p>
       <w:pPr>
-        <w:pStyle w:val="ListParagraph"/>
+        <w:pStyle w:val="10"/>
         <w:ind w:left="1080"/>
         <w:jc w:val="both"/>
         <w:rPr>
@@ -1329,26 +1818,12 @@
           <w:i/>
           <w:sz w:val="24"/>
         </w:rPr>
-        <w:t>input</w:t>
-      </w:r>
-      <w:r>
-        <w:rPr>
-          <w:i/>
-          <w:sz w:val="24"/>
-        </w:rPr>
-        <w:t xml:space="preserve"> </w:t>
-      </w:r>
-      <w:r>
-        <w:rPr>
-          <w:i/>
-          <w:sz w:val="24"/>
-        </w:rPr>
-        <w:t>node.</w:t>
-      </w:r>
-    </w:p>
-    <w:p>
-      <w:pPr>
-        <w:pStyle w:val="ListParagraph"/>
+        <w:t>input node.</w:t>
+      </w:r>
+    </w:p>
+    <w:p>
+      <w:pPr>
+        <w:pStyle w:val="10"/>
         <w:numPr>
           <w:ilvl w:val="1"/>
           <w:numId w:val="2"/>
@@ -1369,7 +1844,7 @@
     </w:p>
     <w:p>
       <w:pPr>
-        <w:pStyle w:val="ListParagraph"/>
+        <w:pStyle w:val="10"/>
         <w:ind w:left="1080"/>
         <w:jc w:val="both"/>
         <w:rPr>
@@ -1398,7 +1873,7 @@
     </w:p>
     <w:p>
       <w:pPr>
-        <w:pStyle w:val="ListParagraph"/>
+        <w:pStyle w:val="10"/>
         <w:numPr>
           <w:ilvl w:val="1"/>
           <w:numId w:val="2"/>
@@ -1419,7 +1894,7 @@
     </w:p>
     <w:p>
       <w:pPr>
-        <w:pStyle w:val="ListParagraph"/>
+        <w:pStyle w:val="10"/>
         <w:ind w:left="1080"/>
         <w:jc w:val="both"/>
         <w:rPr>
@@ -1430,18 +1905,12 @@
         <w:rPr>
           <w:sz w:val="24"/>
         </w:rPr>
-        <w:t>Algoritma pembelajaran dengan backpropagation dilakukan untuk FFNN yang mempunyai hidden layer. Untuk algoritma ini, dilakukan juga penghitungan error</w:t>
-      </w:r>
-      <w:r>
-        <w:rPr>
-          <w:sz w:val="24"/>
-        </w:rPr>
-        <w:t xml:space="preserve"> terhadap output dan hidden layer. Setelah dilakukan penghitungan terhadap error kedua layer, proses selanjutnya adalah update bobot yang terdapat pada setiap sisi yang ada pada jaringan.</w:t>
-      </w:r>
-    </w:p>
-    <w:p>
-      <w:pPr>
-        <w:pStyle w:val="ListParagraph"/>
+        <w:t>Algoritma pembelajaran dengan backpropagation dilakukan untuk FFNN yang mempunyai hidden layer. Untuk algoritma ini, dilakukan juga penghitungan error terhadap output dan hidden layer. Setelah dilakukan penghitungan terhadap error kedua layer, proses selanjutnya adalah update bobot yang terdapat pada setiap sisi yang ada pada jaringan.</w:t>
+      </w:r>
+    </w:p>
+    <w:p>
+      <w:pPr>
+        <w:pStyle w:val="10"/>
         <w:numPr>
           <w:ilvl w:val="1"/>
           <w:numId w:val="2"/>
@@ -1457,19 +1926,12 @@
           <w:b/>
           <w:sz w:val="24"/>
         </w:rPr>
-        <w:t>buildClassifier(Instances data)</w:t>
-      </w:r>
-      <w:r>
-        <w:rPr>
-          <w:b/>
-          <w:sz w:val="24"/>
-        </w:rPr>
-        <w:t xml:space="preserve"> (@Override)</w:t>
-      </w:r>
-    </w:p>
-    <w:p>
-      <w:pPr>
-        <w:pStyle w:val="ListParagraph"/>
+        <w:t>buildClassifier(Instances data) (@Override)</w:t>
+      </w:r>
+    </w:p>
+    <w:p>
+      <w:pPr>
+        <w:pStyle w:val="10"/>
         <w:ind w:left="1080"/>
         <w:jc w:val="both"/>
         <w:rPr>
@@ -1480,18 +1942,12 @@
         <w:rPr>
           <w:sz w:val="24"/>
         </w:rPr>
-        <w:t>Secara umum, build classifier merupakan prosedur untuk melakukan pembelajaran terhadap data masukan, dengan hasil keluaran berupa model pembelajaran. Pembelajaran dilakukan secara berulang-ulang dengan menerapkan feedForward untuk setiap instance pada data dilajutkan dengan algoritma backpropagation atau updateWeight. I</w:t>
-      </w:r>
-      <w:r>
-        <w:rPr>
-          <w:sz w:val="24"/>
-        </w:rPr>
-        <w:t>terasi dilakukan terus-menerus sampai mendekati nilai threshold atau memenuhi jumlah iterasi.</w:t>
-      </w:r>
-    </w:p>
-    <w:p>
-      <w:pPr>
-        <w:pStyle w:val="ListParagraph"/>
+        <w:t>Secara umum, build classifier merupakan prosedur untuk melakukan pembelajaran terhadap data masukan, dengan hasil keluaran berupa model pembelajaran. Pembelajaran dilakukan secara berulang-ulang dengan menerapkan feedForward untuk setiap instance pada data dilajutkan dengan algoritma backpropagation atau updateWeight. Iterasi dilakukan terus-menerus sampai mendekati nilai threshold atau memenuhi jumlah iterasi.</w:t>
+      </w:r>
+    </w:p>
+    <w:p>
+      <w:pPr>
+        <w:pStyle w:val="10"/>
         <w:numPr>
           <w:ilvl w:val="1"/>
           <w:numId w:val="2"/>
@@ -1507,19 +1963,12 @@
           <w:b/>
           <w:sz w:val="24"/>
         </w:rPr>
-        <w:t>classifyInstance(Instance instance)</w:t>
-      </w:r>
-      <w:r>
-        <w:rPr>
-          <w:b/>
-          <w:sz w:val="24"/>
-        </w:rPr>
-        <w:t xml:space="preserve"> (@Override)</w:t>
-      </w:r>
-    </w:p>
-    <w:p>
-      <w:pPr>
-        <w:pStyle w:val="ListParagraph"/>
+        <w:t>classifyInstance(Instance instance) (@Override)</w:t>
+      </w:r>
+    </w:p>
+    <w:p>
+      <w:pPr>
+        <w:pStyle w:val="10"/>
         <w:ind w:left="1080"/>
         <w:jc w:val="both"/>
         <w:rPr>
@@ -1550,7 +1999,7 @@
     </w:p>
     <w:p>
       <w:pPr>
-        <w:pStyle w:val="ListParagraph"/>
+        <w:pStyle w:val="10"/>
         <w:numPr>
           <w:ilvl w:val="0"/>
           <w:numId w:val="3"/>
@@ -1568,7 +2017,20 @@
     </w:p>
     <w:p>
       <w:pPr>
-        <w:pStyle w:val="ListParagraph"/>
+        <w:pStyle w:val="10"/>
+        <w:numPr>
+          <w:numId w:val="0"/>
+        </w:numPr>
+        <w:rPr>
+          <w:sz w:val="28"/>
+        </w:rPr>
+      </w:pPr>
+      <w:bookmarkStart w:id="0" w:name="_GoBack"/>
+      <w:bookmarkEnd w:id="0"/>
+    </w:p>
+    <w:p>
+      <w:pPr>
+        <w:pStyle w:val="10"/>
         <w:numPr>
           <w:ilvl w:val="0"/>
           <w:numId w:val="3"/>
@@ -1600,109 +2062,62 @@
       </w:r>
     </w:p>
     <w:sectPr>
-      <w:footerReference w:type="default" r:id="rId12"/>
+      <w:footerReference r:id="rId3" w:type="default"/>
       <w:pgSz w:w="12240" w:h="15840"/>
       <w:pgMar w:top="1440" w:right="1440" w:bottom="1440" w:left="1440" w:header="720" w:footer="720" w:gutter="0"/>
-      <w:cols w:space="720"/>
+      <w:cols w:space="720" w:num="1"/>
       <w:titlePg/>
-      <w:docGrid w:linePitch="360"/>
+      <w:docGrid w:linePitch="360" w:charSpace="0"/>
     </w:sectPr>
   </w:body>
 </w:document>
 </file>
 
-<file path=word/endnotes.xml><?xml version="1.0" encoding="utf-8"?>
-<w:endnotes xmlns:ve="http://schemas.openxmlformats.org/markup-compatibility/2006" xmlns:o="urn:schemas-microsoft-com:office:office" xmlns:r="http://schemas.openxmlformats.org/officeDocument/2006/relationships" xmlns:m="http://schemas.openxmlformats.org/officeDocument/2006/math" xmlns:v="urn:schemas-microsoft-com:vml" xmlns:wp="http://schemas.openxmlformats.org/drawingml/2006/wordprocessingDrawing" xmlns:w10="urn:schemas-microsoft-com:office:word" xmlns:w="http://schemas.openxmlformats.org/wordprocessingml/2006/main" xmlns:wne="http://schemas.microsoft.com/office/word/2006/wordml">
-  <w:endnote w:type="separator" w:id="0">
-    <w:p>
-      <w:pPr>
-        <w:spacing w:after="0" w:line="240" w:lineRule="auto"/>
-      </w:pPr>
-      <w:r>
-        <w:separator/>
-      </w:r>
-    </w:p>
-  </w:endnote>
-  <w:endnote w:type="continuationSeparator" w:id="1">
-    <w:p>
-      <w:pPr>
-        <w:spacing w:after="0" w:line="240" w:lineRule="auto"/>
-      </w:pPr>
-      <w:r>
-        <w:continuationSeparator/>
-      </w:r>
-    </w:p>
-  </w:endnote>
-</w:endnotes>
-</file>
-
 <file path=word/footer1.xml><?xml version="1.0" encoding="utf-8"?>
-<w:ftr xmlns:ve="http://schemas.openxmlformats.org/markup-compatibility/2006" xmlns:o="urn:schemas-microsoft-com:office:office" xmlns:r="http://schemas.openxmlformats.org/officeDocument/2006/relationships" xmlns:m="http://schemas.openxmlformats.org/officeDocument/2006/math" xmlns:v="urn:schemas-microsoft-com:vml" xmlns:wp="http://schemas.openxmlformats.org/drawingml/2006/wordprocessingDrawing" xmlns:w10="urn:schemas-microsoft-com:office:word" xmlns:w="http://schemas.openxmlformats.org/wordprocessingml/2006/main" xmlns:wne="http://schemas.microsoft.com/office/word/2006/wordml">
+<w:ftr xmlns:wpc="http://schemas.microsoft.com/office/word/2010/wordprocessingCanvas" xmlns:mc="http://schemas.openxmlformats.org/markup-compatibility/2006" xmlns:o="urn:schemas-microsoft-com:office:office" xmlns:r="http://schemas.openxmlformats.org/officeDocument/2006/relationships" xmlns:m="http://schemas.openxmlformats.org/officeDocument/2006/math" xmlns:v="urn:schemas-microsoft-com:vml" xmlns:wp14="http://schemas.microsoft.com/office/word/2010/wordprocessingDrawing" xmlns:wp="http://schemas.openxmlformats.org/drawingml/2006/wordprocessingDrawing" xmlns:w10="urn:schemas-microsoft-com:office:word" xmlns:w="http://schemas.openxmlformats.org/wordprocessingml/2006/main" xmlns:w14="http://schemas.microsoft.com/office/word/2010/wordml" xmlns:w15="http://schemas.microsoft.com/office/word/2012/wordml" xmlns:wpg="http://schemas.microsoft.com/office/word/2010/wordprocessingGroup" xmlns:wpi="http://schemas.microsoft.com/office/word/2010/wordprocessingInk" xmlns:wne="http://schemas.microsoft.com/office/word/2006/wordml" xmlns:wps="http://schemas.microsoft.com/office/word/2010/wordprocessingShape" xmlns:wpsCustomData="http://www.wps.cn/officeDocument/2013/wpsCustomData" mc:Ignorable="w14 w15 wp14">
   <w:sdt>
     <w:sdtPr>
       <w:id w:val="234855594"/>
-      <w:docPartObj>
-        <w:docPartGallery w:val="Page Numbers (Bottom of Page)"/>
-        <w:docPartUnique/>
-      </w:docPartObj>
     </w:sdtPr>
     <w:sdtContent>
       <w:p>
         <w:pPr>
-          <w:pStyle w:val="Footer"/>
+          <w:pStyle w:val="4"/>
           <w:jc w:val="right"/>
         </w:pPr>
-        <w:fldSimple w:instr=" PAGE   \* MERGEFORMAT ">
-          <w:r>
-            <w:rPr>
-              <w:noProof/>
-            </w:rPr>
-            <w:t>4</w:t>
-          </w:r>
-        </w:fldSimple>
+        <w:r>
+          <w:fldChar w:fldCharType="begin"/>
+        </w:r>
+        <w:r>
+          <w:instrText xml:space="preserve"> PAGE   \* MERGEFORMAT </w:instrText>
+        </w:r>
+        <w:r>
+          <w:fldChar w:fldCharType="separate"/>
+        </w:r>
+        <w:r>
+          <w:t>4</w:t>
+        </w:r>
+        <w:r>
+          <w:fldChar w:fldCharType="end"/>
+        </w:r>
       </w:p>
     </w:sdtContent>
   </w:sdt>
   <w:p>
     <w:pPr>
-      <w:pStyle w:val="Footer"/>
+      <w:pStyle w:val="4"/>
     </w:pPr>
   </w:p>
 </w:ftr>
 </file>
 
-<file path=word/footnotes.xml><?xml version="1.0" encoding="utf-8"?>
-<w:footnotes xmlns:ve="http://schemas.openxmlformats.org/markup-compatibility/2006" xmlns:o="urn:schemas-microsoft-com:office:office" xmlns:r="http://schemas.openxmlformats.org/officeDocument/2006/relationships" xmlns:m="http://schemas.openxmlformats.org/officeDocument/2006/math" xmlns:v="urn:schemas-microsoft-com:vml" xmlns:wp="http://schemas.openxmlformats.org/drawingml/2006/wordprocessingDrawing" xmlns:w10="urn:schemas-microsoft-com:office:word" xmlns:w="http://schemas.openxmlformats.org/wordprocessingml/2006/main" xmlns:wne="http://schemas.microsoft.com/office/word/2006/wordml">
-  <w:footnote w:type="separator" w:id="0">
-    <w:p>
-      <w:pPr>
-        <w:spacing w:after="0" w:line="240" w:lineRule="auto"/>
-      </w:pPr>
-      <w:r>
-        <w:separator/>
-      </w:r>
-    </w:p>
-  </w:footnote>
-  <w:footnote w:type="continuationSeparator" w:id="1">
-    <w:p>
-      <w:pPr>
-        <w:spacing w:after="0" w:line="240" w:lineRule="auto"/>
-      </w:pPr>
-      <w:r>
-        <w:continuationSeparator/>
-      </w:r>
-    </w:p>
-  </w:footnote>
-</w:footnotes>
-</file>
-
 <file path=word/numbering.xml><?xml version="1.0" encoding="utf-8"?>
-<w:numbering xmlns:ve="http://schemas.openxmlformats.org/markup-compatibility/2006" xmlns:o="urn:schemas-microsoft-com:office:office" xmlns:r="http://schemas.openxmlformats.org/officeDocument/2006/relationships" xmlns:m="http://schemas.openxmlformats.org/officeDocument/2006/math" xmlns:v="urn:schemas-microsoft-com:vml" xmlns:wp="http://schemas.openxmlformats.org/drawingml/2006/wordprocessingDrawing" xmlns:w10="urn:schemas-microsoft-com:office:word" xmlns:w="http://schemas.openxmlformats.org/wordprocessingml/2006/main" xmlns:wne="http://schemas.microsoft.com/office/word/2006/wordml">
+<w:numbering xmlns:wpc="http://schemas.microsoft.com/office/word/2010/wordprocessingCanvas" xmlns:mc="http://schemas.openxmlformats.org/markup-compatibility/2006" xmlns:o="urn:schemas-microsoft-com:office:office" xmlns:r="http://schemas.openxmlformats.org/officeDocument/2006/relationships" xmlns:m="http://schemas.openxmlformats.org/officeDocument/2006/math" xmlns:v="urn:schemas-microsoft-com:vml" xmlns:wp14="http://schemas.microsoft.com/office/word/2010/wordprocessingDrawing" xmlns:wp="http://schemas.openxmlformats.org/drawingml/2006/wordprocessingDrawing" xmlns:w10="urn:schemas-microsoft-com:office:word" xmlns:w="http://schemas.openxmlformats.org/wordprocessingml/2006/main" xmlns:w14="http://schemas.microsoft.com/office/word/2010/wordml" xmlns:wpg="http://schemas.microsoft.com/office/word/2010/wordprocessingGroup" xmlns:wpi="http://schemas.microsoft.com/office/word/2010/wordprocessingInk" xmlns:wne="http://schemas.microsoft.com/office/word/2006/wordml" xmlns:wps="http://schemas.microsoft.com/office/word/2010/wordprocessingShape" mc:Ignorable="w14 wp14">
   <w:abstractNum w:abstractNumId="0">
     <w:nsid w:val="28FF6E91"/>
     <w:multiLevelType w:val="multilevel"/>
-    <w:tmpl w:val="09F696F0"/>
-    <w:lvl w:ilvl="0">
+    <w:tmpl w:val="28FF6E91"/>
+    <w:lvl w:ilvl="0" w:tentative="0">
       <w:start w:val="1"/>
       <w:numFmt w:val="decimal"/>
       <w:lvlText w:val="%1."/>
@@ -1714,7 +2129,7 @@
         <w:rFonts w:hint="default"/>
       </w:rPr>
     </w:lvl>
-    <w:lvl w:ilvl="1">
+    <w:lvl w:ilvl="1" w:tentative="0">
       <w:start w:val="1"/>
       <w:numFmt w:val="decimal"/>
       <w:isLgl/>
@@ -1727,7 +2142,7 @@
         <w:rFonts w:hint="default"/>
       </w:rPr>
     </w:lvl>
-    <w:lvl w:ilvl="2">
+    <w:lvl w:ilvl="2" w:tentative="0">
       <w:start w:val="1"/>
       <w:numFmt w:val="decimal"/>
       <w:isLgl/>
@@ -1740,7 +2155,7 @@
         <w:rFonts w:hint="default"/>
       </w:rPr>
     </w:lvl>
-    <w:lvl w:ilvl="3">
+    <w:lvl w:ilvl="3" w:tentative="0">
       <w:start w:val="1"/>
       <w:numFmt w:val="decimal"/>
       <w:isLgl/>
@@ -1753,7 +2168,7 @@
         <w:rFonts w:hint="default"/>
       </w:rPr>
     </w:lvl>
-    <w:lvl w:ilvl="4">
+    <w:lvl w:ilvl="4" w:tentative="0">
       <w:start w:val="1"/>
       <w:numFmt w:val="decimal"/>
       <w:isLgl/>
@@ -1766,7 +2181,7 @@
         <w:rFonts w:hint="default"/>
       </w:rPr>
     </w:lvl>
-    <w:lvl w:ilvl="5">
+    <w:lvl w:ilvl="5" w:tentative="0">
       <w:start w:val="1"/>
       <w:numFmt w:val="decimal"/>
       <w:isLgl/>
@@ -1779,7 +2194,7 @@
         <w:rFonts w:hint="default"/>
       </w:rPr>
     </w:lvl>
-    <w:lvl w:ilvl="6">
+    <w:lvl w:ilvl="6" w:tentative="0">
       <w:start w:val="1"/>
       <w:numFmt w:val="decimal"/>
       <w:isLgl/>
@@ -1792,7 +2207,7 @@
         <w:rFonts w:hint="default"/>
       </w:rPr>
     </w:lvl>
-    <w:lvl w:ilvl="7">
+    <w:lvl w:ilvl="7" w:tentative="0">
       <w:start w:val="1"/>
       <w:numFmt w:val="decimal"/>
       <w:isLgl/>
@@ -1805,7 +2220,7 @@
         <w:rFonts w:hint="default"/>
       </w:rPr>
     </w:lvl>
-    <w:lvl w:ilvl="8">
+    <w:lvl w:ilvl="8" w:tentative="0">
       <w:start w:val="1"/>
       <w:numFmt w:val="decimal"/>
       <w:isLgl/>
@@ -1822,8 +2237,8 @@
   <w:abstractNum w:abstractNumId="1">
     <w:nsid w:val="3D8E3480"/>
     <w:multiLevelType w:val="multilevel"/>
-    <w:tmpl w:val="56DE1F18"/>
-    <w:lvl w:ilvl="0">
+    <w:tmpl w:val="3D8E3480"/>
+    <w:lvl w:ilvl="0" w:tentative="0">
       <w:start w:val="1"/>
       <w:numFmt w:val="decimal"/>
       <w:lvlText w:val="%1."/>
@@ -1835,7 +2250,7 @@
         <w:b/>
       </w:rPr>
     </w:lvl>
-    <w:lvl w:ilvl="1">
+    <w:lvl w:ilvl="1" w:tentative="0">
       <w:start w:val="1"/>
       <w:numFmt w:val="decimal"/>
       <w:isLgl/>
@@ -1848,7 +2263,7 @@
         <w:rFonts w:hint="default"/>
       </w:rPr>
     </w:lvl>
-    <w:lvl w:ilvl="2">
+    <w:lvl w:ilvl="2" w:tentative="0">
       <w:start w:val="1"/>
       <w:numFmt w:val="decimal"/>
       <w:isLgl/>
@@ -1861,7 +2276,7 @@
         <w:rFonts w:hint="default"/>
       </w:rPr>
     </w:lvl>
-    <w:lvl w:ilvl="3">
+    <w:lvl w:ilvl="3" w:tentative="0">
       <w:start w:val="1"/>
       <w:numFmt w:val="decimal"/>
       <w:isLgl/>
@@ -1874,7 +2289,7 @@
         <w:rFonts w:hint="default"/>
       </w:rPr>
     </w:lvl>
-    <w:lvl w:ilvl="4">
+    <w:lvl w:ilvl="4" w:tentative="0">
       <w:start w:val="1"/>
       <w:numFmt w:val="decimal"/>
       <w:isLgl/>
@@ -1887,7 +2302,7 @@
         <w:rFonts w:hint="default"/>
       </w:rPr>
     </w:lvl>
-    <w:lvl w:ilvl="5">
+    <w:lvl w:ilvl="5" w:tentative="0">
       <w:start w:val="1"/>
       <w:numFmt w:val="decimal"/>
       <w:isLgl/>
@@ -1900,7 +2315,7 @@
         <w:rFonts w:hint="default"/>
       </w:rPr>
     </w:lvl>
-    <w:lvl w:ilvl="6">
+    <w:lvl w:ilvl="6" w:tentative="0">
       <w:start w:val="1"/>
       <w:numFmt w:val="decimal"/>
       <w:isLgl/>
@@ -1913,7 +2328,7 @@
         <w:rFonts w:hint="default"/>
       </w:rPr>
     </w:lvl>
-    <w:lvl w:ilvl="7">
+    <w:lvl w:ilvl="7" w:tentative="0">
       <w:start w:val="1"/>
       <w:numFmt w:val="decimal"/>
       <w:isLgl/>
@@ -1926,7 +2341,7 @@
         <w:rFonts w:hint="default"/>
       </w:rPr>
     </w:lvl>
-    <w:lvl w:ilvl="8">
+    <w:lvl w:ilvl="8" w:tentative="0">
       <w:start w:val="1"/>
       <w:numFmt w:val="decimal"/>
       <w:isLgl/>
@@ -1942,9 +2357,9 @@
   </w:abstractNum>
   <w:abstractNum w:abstractNumId="2">
     <w:nsid w:val="5A117809"/>
-    <w:multiLevelType w:val="hybridMultilevel"/>
-    <w:tmpl w:val="8124CB90"/>
-    <w:lvl w:ilvl="0" w:tplc="0409000F">
+    <w:multiLevelType w:val="multilevel"/>
+    <w:tmpl w:val="5A117809"/>
+    <w:lvl w:ilvl="0" w:tentative="0">
       <w:start w:val="1"/>
       <w:numFmt w:val="decimal"/>
       <w:lvlText w:val="%1."/>
@@ -1953,7 +2368,7 @@
         <w:ind w:left="720" w:hanging="360"/>
       </w:pPr>
     </w:lvl>
-    <w:lvl w:ilvl="1" w:tplc="04090019" w:tentative="1">
+    <w:lvl w:ilvl="1" w:tentative="0">
       <w:start w:val="1"/>
       <w:numFmt w:val="lowerLetter"/>
       <w:lvlText w:val="%2."/>
@@ -1962,7 +2377,7 @@
         <w:ind w:left="1440" w:hanging="360"/>
       </w:pPr>
     </w:lvl>
-    <w:lvl w:ilvl="2" w:tplc="0409001B" w:tentative="1">
+    <w:lvl w:ilvl="2" w:tentative="0">
       <w:start w:val="1"/>
       <w:numFmt w:val="lowerRoman"/>
       <w:lvlText w:val="%3."/>
@@ -1971,7 +2386,7 @@
         <w:ind w:left="2160" w:hanging="180"/>
       </w:pPr>
     </w:lvl>
-    <w:lvl w:ilvl="3" w:tplc="0409000F" w:tentative="1">
+    <w:lvl w:ilvl="3" w:tentative="0">
       <w:start w:val="1"/>
       <w:numFmt w:val="decimal"/>
       <w:lvlText w:val="%4."/>
@@ -1980,7 +2395,7 @@
         <w:ind w:left="2880" w:hanging="360"/>
       </w:pPr>
     </w:lvl>
-    <w:lvl w:ilvl="4" w:tplc="04090019" w:tentative="1">
+    <w:lvl w:ilvl="4" w:tentative="0">
       <w:start w:val="1"/>
       <w:numFmt w:val="lowerLetter"/>
       <w:lvlText w:val="%5."/>
@@ -1989,7 +2404,7 @@
         <w:ind w:left="3600" w:hanging="360"/>
       </w:pPr>
     </w:lvl>
-    <w:lvl w:ilvl="5" w:tplc="0409001B" w:tentative="1">
+    <w:lvl w:ilvl="5" w:tentative="0">
       <w:start w:val="1"/>
       <w:numFmt w:val="lowerRoman"/>
       <w:lvlText w:val="%6."/>
@@ -1998,7 +2413,7 @@
         <w:ind w:left="4320" w:hanging="180"/>
       </w:pPr>
     </w:lvl>
-    <w:lvl w:ilvl="6" w:tplc="0409000F" w:tentative="1">
+    <w:lvl w:ilvl="6" w:tentative="0">
       <w:start w:val="1"/>
       <w:numFmt w:val="decimal"/>
       <w:lvlText w:val="%7."/>
@@ -2007,7 +2422,7 @@
         <w:ind w:left="5040" w:hanging="360"/>
       </w:pPr>
     </w:lvl>
-    <w:lvl w:ilvl="7" w:tplc="04090019" w:tentative="1">
+    <w:lvl w:ilvl="7" w:tentative="0">
       <w:start w:val="1"/>
       <w:numFmt w:val="lowerLetter"/>
       <w:lvlText w:val="%8."/>
@@ -2016,7 +2431,7 @@
         <w:ind w:left="5760" w:hanging="360"/>
       </w:pPr>
     </w:lvl>
-    <w:lvl w:ilvl="8" w:tplc="0409001B" w:tentative="1">
+    <w:lvl w:ilvl="8" w:tentative="0">
       <w:start w:val="1"/>
       <w:numFmt w:val="lowerRoman"/>
       <w:lvlText w:val="%9."/>
@@ -2039,179 +2454,290 @@
 </file>
 
 <file path=word/styles.xml><?xml version="1.0" encoding="utf-8"?>
-<w:styles xmlns:r="http://schemas.openxmlformats.org/officeDocument/2006/relationships" xmlns:w="http://schemas.openxmlformats.org/wordprocessingml/2006/main">
+<w:styles xmlns:mc="http://schemas.openxmlformats.org/markup-compatibility/2006" xmlns:o="urn:schemas-microsoft-com:office:office" xmlns:r="http://schemas.openxmlformats.org/officeDocument/2006/relationships" xmlns:m="http://schemas.openxmlformats.org/officeDocument/2006/math" xmlns:v="urn:schemas-microsoft-com:vml" xmlns:w="http://schemas.openxmlformats.org/wordprocessingml/2006/main" xmlns:w14="http://schemas.microsoft.com/office/word/2010/wordml" xmlns:w10="urn:schemas-microsoft-com:office:word" xmlns:sl="http://schemas.openxmlformats.org/schemaLibrary/2006/main" mc:Ignorable="w14">
   <w:docDefaults>
     <w:rPrDefault>
       <w:rPr>
-        <w:rFonts w:asciiTheme="minorHAnsi" w:eastAsiaTheme="minorHAnsi" w:hAnsiTheme="minorHAnsi" w:cstheme="minorBidi"/>
-        <w:sz w:val="22"/>
-        <w:szCs w:val="22"/>
-        <w:lang w:val="en-US" w:eastAsia="en-US" w:bidi="ar-SA"/>
+        <w:rFonts w:asciiTheme="minorHAnsi" w:hAnsiTheme="minorHAnsi" w:eastAsiaTheme="minorHAnsi" w:cstheme="minorBidi"/>
       </w:rPr>
     </w:rPrDefault>
-    <w:pPrDefault>
-      <w:pPr>
-        <w:spacing w:after="200" w:line="276" w:lineRule="auto"/>
-      </w:pPr>
-    </w:pPrDefault>
   </w:docDefaults>
-  <w:latentStyles w:defLockedState="0" w:defUIPriority="99" w:defSemiHidden="1" w:defUnhideWhenUsed="1" w:defQFormat="0" w:count="267">
-    <w:lsdException w:name="Normal" w:semiHidden="0" w:uiPriority="0" w:unhideWhenUsed="0" w:qFormat="1"/>
-    <w:lsdException w:name="heading 1" w:semiHidden="0" w:uiPriority="9" w:unhideWhenUsed="0" w:qFormat="1"/>
-    <w:lsdException w:name="heading 2" w:uiPriority="9" w:qFormat="1"/>
-    <w:lsdException w:name="heading 3" w:uiPriority="9" w:qFormat="1"/>
-    <w:lsdException w:name="heading 4" w:uiPriority="9" w:qFormat="1"/>
-    <w:lsdException w:name="heading 5" w:uiPriority="9" w:qFormat="1"/>
-    <w:lsdException w:name="heading 6" w:uiPriority="9" w:qFormat="1"/>
-    <w:lsdException w:name="heading 7" w:uiPriority="9" w:qFormat="1"/>
-    <w:lsdException w:name="heading 8" w:uiPriority="9" w:qFormat="1"/>
-    <w:lsdException w:name="heading 9" w:uiPriority="9" w:qFormat="1"/>
-    <w:lsdException w:name="toc 1" w:uiPriority="39"/>
-    <w:lsdException w:name="toc 2" w:uiPriority="39"/>
-    <w:lsdException w:name="toc 3" w:uiPriority="39"/>
-    <w:lsdException w:name="toc 4" w:uiPriority="39"/>
-    <w:lsdException w:name="toc 5" w:uiPriority="39"/>
-    <w:lsdException w:name="toc 6" w:uiPriority="39"/>
-    <w:lsdException w:name="toc 7" w:uiPriority="39"/>
-    <w:lsdException w:name="toc 8" w:uiPriority="39"/>
-    <w:lsdException w:name="toc 9" w:uiPriority="39"/>
-    <w:lsdException w:name="caption" w:uiPriority="35" w:qFormat="1"/>
-    <w:lsdException w:name="Title" w:semiHidden="0" w:uiPriority="10" w:unhideWhenUsed="0" w:qFormat="1"/>
-    <w:lsdException w:name="Default Paragraph Font" w:uiPriority="1"/>
-    <w:lsdException w:name="Subtitle" w:semiHidden="0" w:uiPriority="11" w:unhideWhenUsed="0" w:qFormat="1"/>
-    <w:lsdException w:name="Strong" w:semiHidden="0" w:uiPriority="22" w:unhideWhenUsed="0" w:qFormat="1"/>
-    <w:lsdException w:name="Emphasis" w:semiHidden="0" w:uiPriority="20" w:unhideWhenUsed="0" w:qFormat="1"/>
-    <w:lsdException w:name="Table Grid" w:semiHidden="0" w:uiPriority="59" w:unhideWhenUsed="0"/>
-    <w:lsdException w:name="Placeholder Text" w:unhideWhenUsed="0"/>
-    <w:lsdException w:name="No Spacing" w:semiHidden="0" w:uiPriority="1" w:unhideWhenUsed="0" w:qFormat="1"/>
-    <w:lsdException w:name="Light Shading" w:semiHidden="0" w:uiPriority="60" w:unhideWhenUsed="0"/>
-    <w:lsdException w:name="Light List" w:semiHidden="0" w:uiPriority="61" w:unhideWhenUsed="0"/>
-    <w:lsdException w:name="Light Grid" w:semiHidden="0" w:uiPriority="62" w:unhideWhenUsed="0"/>
-    <w:lsdException w:name="Medium Shading 1" w:semiHidden="0" w:uiPriority="63" w:unhideWhenUsed="0"/>
-    <w:lsdException w:name="Medium Shading 2" w:semiHidden="0" w:uiPriority="64" w:unhideWhenUsed="0"/>
-    <w:lsdException w:name="Medium List 1" w:semiHidden="0" w:uiPriority="65" w:unhideWhenUsed="0"/>
-    <w:lsdException w:name="Medium List 2" w:semiHidden="0" w:uiPriority="66" w:unhideWhenUsed="0"/>
-    <w:lsdException w:name="Medium Grid 1" w:semiHidden="0" w:uiPriority="67" w:unhideWhenUsed="0"/>
-    <w:lsdException w:name="Medium Grid 2" w:semiHidden="0" w:uiPriority="68" w:unhideWhenUsed="0"/>
-    <w:lsdException w:name="Medium Grid 3" w:semiHidden="0" w:uiPriority="69" w:unhideWhenUsed="0"/>
-    <w:lsdException w:name="Dark List" w:semiHidden="0" w:uiPriority="70" w:unhideWhenUsed="0"/>
-    <w:lsdException w:name="Colorful Shading" w:semiHidden="0" w:uiPriority="71" w:unhideWhenUsed="0"/>
-    <w:lsdException w:name="Colorful List" w:semiHidden="0" w:uiPriority="72" w:unhideWhenUsed="0"/>
-    <w:lsdException w:name="Colorful Grid" w:semiHidden="0" w:uiPriority="73" w:unhideWhenUsed="0"/>
-    <w:lsdException w:name="Light Shading Accent 1" w:semiHidden="0" w:uiPriority="60" w:unhideWhenUsed="0"/>
-    <w:lsdException w:name="Light List Accent 1" w:semiHidden="0" w:uiPriority="61" w:unhideWhenUsed="0"/>
-    <w:lsdException w:name="Light Grid Accent 1" w:semiHidden="0" w:uiPriority="62" w:unhideWhenUsed="0"/>
-    <w:lsdException w:name="Medium Shading 1 Accent 1" w:semiHidden="0" w:uiPriority="63" w:unhideWhenUsed="0"/>
-    <w:lsdException w:name="Medium Shading 2 Accent 1" w:semiHidden="0" w:uiPriority="64" w:unhideWhenUsed="0"/>
-    <w:lsdException w:name="Medium List 1 Accent 1" w:semiHidden="0" w:uiPriority="65" w:unhideWhenUsed="0"/>
-    <w:lsdException w:name="Revision" w:unhideWhenUsed="0"/>
-    <w:lsdException w:name="List Paragraph" w:semiHidden="0" w:uiPriority="34" w:unhideWhenUsed="0" w:qFormat="1"/>
-    <w:lsdException w:name="Quote" w:semiHidden="0" w:uiPriority="29" w:unhideWhenUsed="0" w:qFormat="1"/>
-    <w:lsdException w:name="Intense Quote" w:semiHidden="0" w:uiPriority="30" w:unhideWhenUsed="0" w:qFormat="1"/>
-    <w:lsdException w:name="Medium List 2 Accent 1" w:semiHidden="0" w:uiPriority="66" w:unhideWhenUsed="0"/>
-    <w:lsdException w:name="Medium Grid 1 Accent 1" w:semiHidden="0" w:uiPriority="67" w:unhideWhenUsed="0"/>
-    <w:lsdException w:name="Medium Grid 2 Accent 1" w:semiHidden="0" w:uiPriority="68" w:unhideWhenUsed="0"/>
-    <w:lsdException w:name="Medium Grid 3 Accent 1" w:semiHidden="0" w:uiPriority="69" w:unhideWhenUsed="0"/>
-    <w:lsdException w:name="Dark List Accent 1" w:semiHidden="0" w:uiPriority="70" w:unhideWhenUsed="0"/>
-    <w:lsdException w:name="Colorful Shading Accent 1" w:semiHidden="0" w:uiPriority="71" w:unhideWhenUsed="0"/>
-    <w:lsdException w:name="Colorful List Accent 1" w:semiHidden="0" w:uiPriority="72" w:unhideWhenUsed="0"/>
-    <w:lsdException w:name="Colorful Grid Accent 1" w:semiHidden="0" w:uiPriority="73" w:unhideWhenUsed="0"/>
-    <w:lsdException w:name="Light Shading Accent 2" w:semiHidden="0" w:uiPriority="60" w:unhideWhenUsed="0"/>
-    <w:lsdException w:name="Light List Accent 2" w:semiHidden="0" w:uiPriority="61" w:unhideWhenUsed="0"/>
-    <w:lsdException w:name="Light Grid Accent 2" w:semiHidden="0" w:uiPriority="62" w:unhideWhenUsed="0"/>
-    <w:lsdException w:name="Medium Shading 1 Accent 2" w:semiHidden="0" w:uiPriority="63" w:unhideWhenUsed="0"/>
-    <w:lsdException w:name="Medium Shading 2 Accent 2" w:semiHidden="0" w:uiPriority="64" w:unhideWhenUsed="0"/>
-    <w:lsdException w:name="Medium List 1 Accent 2" w:semiHidden="0" w:uiPriority="65" w:unhideWhenUsed="0"/>
-    <w:lsdException w:name="Medium List 2 Accent 2" w:semiHidden="0" w:uiPriority="66" w:unhideWhenUsed="0"/>
-    <w:lsdException w:name="Medium Grid 1 Accent 2" w:semiHidden="0" w:uiPriority="67" w:unhideWhenUsed="0"/>
-    <w:lsdException w:name="Medium Grid 2 Accent 2" w:semiHidden="0" w:uiPriority="68" w:unhideWhenUsed="0"/>
-    <w:lsdException w:name="Medium Grid 3 Accent 2" w:semiHidden="0" w:uiPriority="69" w:unhideWhenUsed="0"/>
-    <w:lsdException w:name="Dark List Accent 2" w:semiHidden="0" w:uiPriority="70" w:unhideWhenUsed="0"/>
-    <w:lsdException w:name="Colorful Shading Accent 2" w:semiHidden="0" w:uiPriority="71" w:unhideWhenUsed="0"/>
-    <w:lsdException w:name="Colorful List Accent 2" w:semiHidden="0" w:uiPriority="72" w:unhideWhenUsed="0"/>
-    <w:lsdException w:name="Colorful Grid Accent 2" w:semiHidden="0" w:uiPriority="73" w:unhideWhenUsed="0"/>
-    <w:lsdException w:name="Light Shading Accent 3" w:semiHidden="0" w:uiPriority="60" w:unhideWhenUsed="0"/>
-    <w:lsdException w:name="Light List Accent 3" w:semiHidden="0" w:uiPriority="61" w:unhideWhenUsed="0"/>
-    <w:lsdException w:name="Light Grid Accent 3" w:semiHidden="0" w:uiPriority="62" w:unhideWhenUsed="0"/>
-    <w:lsdException w:name="Medium Shading 1 Accent 3" w:semiHidden="0" w:uiPriority="63" w:unhideWhenUsed="0"/>
-    <w:lsdException w:name="Medium Shading 2 Accent 3" w:semiHidden="0" w:uiPriority="64" w:unhideWhenUsed="0"/>
-    <w:lsdException w:name="Medium List 1 Accent 3" w:semiHidden="0" w:uiPriority="65" w:unhideWhenUsed="0"/>
-    <w:lsdException w:name="Medium List 2 Accent 3" w:semiHidden="0" w:uiPriority="66" w:unhideWhenUsed="0"/>
-    <w:lsdException w:name="Medium Grid 1 Accent 3" w:semiHidden="0" w:uiPriority="67" w:unhideWhenUsed="0"/>
-    <w:lsdException w:name="Medium Grid 2 Accent 3" w:semiHidden="0" w:uiPriority="68" w:unhideWhenUsed="0"/>
-    <w:lsdException w:name="Medium Grid 3 Accent 3" w:semiHidden="0" w:uiPriority="69" w:unhideWhenUsed="0"/>
-    <w:lsdException w:name="Dark List Accent 3" w:semiHidden="0" w:uiPriority="70" w:unhideWhenUsed="0"/>
-    <w:lsdException w:name="Colorful Shading Accent 3" w:semiHidden="0" w:uiPriority="71" w:unhideWhenUsed="0"/>
-    <w:lsdException w:name="Colorful List Accent 3" w:semiHidden="0" w:uiPriority="72" w:unhideWhenUsed="0"/>
-    <w:lsdException w:name="Colorful Grid Accent 3" w:semiHidden="0" w:uiPriority="73" w:unhideWhenUsed="0"/>
-    <w:lsdException w:name="Light Shading Accent 4" w:semiHidden="0" w:uiPriority="60" w:unhideWhenUsed="0"/>
-    <w:lsdException w:name="Light List Accent 4" w:semiHidden="0" w:uiPriority="61" w:unhideWhenUsed="0"/>
-    <w:lsdException w:name="Light Grid Accent 4" w:semiHidden="0" w:uiPriority="62" w:unhideWhenUsed="0"/>
-    <w:lsdException w:name="Medium Shading 1 Accent 4" w:semiHidden="0" w:uiPriority="63" w:unhideWhenUsed="0"/>
-    <w:lsdException w:name="Medium Shading 2 Accent 4" w:semiHidden="0" w:uiPriority="64" w:unhideWhenUsed="0"/>
-    <w:lsdException w:name="Medium List 1 Accent 4" w:semiHidden="0" w:uiPriority="65" w:unhideWhenUsed="0"/>
-    <w:lsdException w:name="Medium List 2 Accent 4" w:semiHidden="0" w:uiPriority="66" w:unhideWhenUsed="0"/>
-    <w:lsdException w:name="Medium Grid 1 Accent 4" w:semiHidden="0" w:uiPriority="67" w:unhideWhenUsed="0"/>
-    <w:lsdException w:name="Medium Grid 2 Accent 4" w:semiHidden="0" w:uiPriority="68" w:unhideWhenUsed="0"/>
-    <w:lsdException w:name="Medium Grid 3 Accent 4" w:semiHidden="0" w:uiPriority="69" w:unhideWhenUsed="0"/>
-    <w:lsdException w:name="Dark List Accent 4" w:semiHidden="0" w:uiPriority="70" w:unhideWhenUsed="0"/>
-    <w:lsdException w:name="Colorful Shading Accent 4" w:semiHidden="0" w:uiPriority="71" w:unhideWhenUsed="0"/>
-    <w:lsdException w:name="Colorful List Accent 4" w:semiHidden="0" w:uiPriority="72" w:unhideWhenUsed="0"/>
-    <w:lsdException w:name="Colorful Grid Accent 4" w:semiHidden="0" w:uiPriority="73" w:unhideWhenUsed="0"/>
-    <w:lsdException w:name="Light Shading Accent 5" w:semiHidden="0" w:uiPriority="60" w:unhideWhenUsed="0"/>
-    <w:lsdException w:name="Light List Accent 5" w:semiHidden="0" w:uiPriority="61" w:unhideWhenUsed="0"/>
-    <w:lsdException w:name="Light Grid Accent 5" w:semiHidden="0" w:uiPriority="62" w:unhideWhenUsed="0"/>
-    <w:lsdException w:name="Medium Shading 1 Accent 5" w:semiHidden="0" w:uiPriority="63" w:unhideWhenUsed="0"/>
-    <w:lsdException w:name="Medium Shading 2 Accent 5" w:semiHidden="0" w:uiPriority="64" w:unhideWhenUsed="0"/>
-    <w:lsdException w:name="Medium List 1 Accent 5" w:semiHidden="0" w:uiPriority="65" w:unhideWhenUsed="0"/>
-    <w:lsdException w:name="Medium List 2 Accent 5" w:semiHidden="0" w:uiPriority="66" w:unhideWhenUsed="0"/>
-    <w:lsdException w:name="Medium Grid 1 Accent 5" w:semiHidden="0" w:uiPriority="67" w:unhideWhenUsed="0"/>
-    <w:lsdException w:name="Medium Grid 2 Accent 5" w:semiHidden="0" w:uiPriority="68" w:unhideWhenUsed="0"/>
-    <w:lsdException w:name="Medium Grid 3 Accent 5" w:semiHidden="0" w:uiPriority="69" w:unhideWhenUsed="0"/>
-    <w:lsdException w:name="Dark List Accent 5" w:semiHidden="0" w:uiPriority="70" w:unhideWhenUsed="0"/>
-    <w:lsdException w:name="Colorful Shading Accent 5" w:semiHidden="0" w:uiPriority="71" w:unhideWhenUsed="0"/>
-    <w:lsdException w:name="Colorful List Accent 5" w:semiHidden="0" w:uiPriority="72" w:unhideWhenUsed="0"/>
-    <w:lsdException w:name="Colorful Grid Accent 5" w:semiHidden="0" w:uiPriority="73" w:unhideWhenUsed="0"/>
-    <w:lsdException w:name="Light Shading Accent 6" w:semiHidden="0" w:uiPriority="60" w:unhideWhenUsed="0"/>
-    <w:lsdException w:name="Light List Accent 6" w:semiHidden="0" w:uiPriority="61" w:unhideWhenUsed="0"/>
-    <w:lsdException w:name="Light Grid Accent 6" w:semiHidden="0" w:uiPriority="62" w:unhideWhenUsed="0"/>
-    <w:lsdException w:name="Medium Shading 1 Accent 6" w:semiHidden="0" w:uiPriority="63" w:unhideWhenUsed="0"/>
-    <w:lsdException w:name="Medium Shading 2 Accent 6" w:semiHidden="0" w:uiPriority="64" w:unhideWhenUsed="0"/>
-    <w:lsdException w:name="Medium List 1 Accent 6" w:semiHidden="0" w:uiPriority="65" w:unhideWhenUsed="0"/>
-    <w:lsdException w:name="Medium List 2 Accent 6" w:semiHidden="0" w:uiPriority="66" w:unhideWhenUsed="0"/>
-    <w:lsdException w:name="Medium Grid 1 Accent 6" w:semiHidden="0" w:uiPriority="67" w:unhideWhenUsed="0"/>
-    <w:lsdException w:name="Medium Grid 2 Accent 6" w:semiHidden="0" w:uiPriority="68" w:unhideWhenUsed="0"/>
-    <w:lsdException w:name="Medium Grid 3 Accent 6" w:semiHidden="0" w:uiPriority="69" w:unhideWhenUsed="0"/>
-    <w:lsdException w:name="Dark List Accent 6" w:semiHidden="0" w:uiPriority="70" w:unhideWhenUsed="0"/>
-    <w:lsdException w:name="Colorful Shading Accent 6" w:semiHidden="0" w:uiPriority="71" w:unhideWhenUsed="0"/>
-    <w:lsdException w:name="Colorful List Accent 6" w:semiHidden="0" w:uiPriority="72" w:unhideWhenUsed="0"/>
-    <w:lsdException w:name="Colorful Grid Accent 6" w:semiHidden="0" w:uiPriority="73" w:unhideWhenUsed="0"/>
-    <w:lsdException w:name="Subtle Emphasis" w:semiHidden="0" w:uiPriority="19" w:unhideWhenUsed="0" w:qFormat="1"/>
-    <w:lsdException w:name="Intense Emphasis" w:semiHidden="0" w:uiPriority="21" w:unhideWhenUsed="0" w:qFormat="1"/>
-    <w:lsdException w:name="Subtle Reference" w:semiHidden="0" w:uiPriority="31" w:unhideWhenUsed="0" w:qFormat="1"/>
-    <w:lsdException w:name="Intense Reference" w:semiHidden="0" w:uiPriority="32" w:unhideWhenUsed="0" w:qFormat="1"/>
-    <w:lsdException w:name="Book Title" w:semiHidden="0" w:uiPriority="33" w:unhideWhenUsed="0" w:qFormat="1"/>
-    <w:lsdException w:name="Bibliography" w:uiPriority="37"/>
-    <w:lsdException w:name="TOC Heading" w:uiPriority="39" w:qFormat="1"/>
+  <w:latentStyles w:count="260" w:defQFormat="0" w:defUnhideWhenUsed="1" w:defSemiHidden="1" w:defUIPriority="99" w:defLockedState="0">
+    <w:lsdException w:qFormat="1" w:unhideWhenUsed="0" w:uiPriority="0" w:semiHidden="0" w:name="Normal"/>
+    <w:lsdException w:qFormat="1" w:unhideWhenUsed="0" w:uiPriority="9" w:semiHidden="0" w:name="heading 1"/>
+    <w:lsdException w:qFormat="1" w:uiPriority="9" w:name="heading 2"/>
+    <w:lsdException w:qFormat="1" w:uiPriority="9" w:name="heading 3"/>
+    <w:lsdException w:qFormat="1" w:uiPriority="9" w:name="heading 4"/>
+    <w:lsdException w:qFormat="1" w:uiPriority="9" w:name="heading 5"/>
+    <w:lsdException w:qFormat="1" w:uiPriority="9" w:name="heading 6"/>
+    <w:lsdException w:qFormat="1" w:uiPriority="9" w:name="heading 7"/>
+    <w:lsdException w:qFormat="1" w:uiPriority="9" w:name="heading 8"/>
+    <w:lsdException w:qFormat="1" w:uiPriority="9" w:name="heading 9"/>
+    <w:lsdException w:uiPriority="99" w:name="index 1"/>
+    <w:lsdException w:uiPriority="99" w:name="index 2"/>
+    <w:lsdException w:uiPriority="99" w:name="index 3"/>
+    <w:lsdException w:uiPriority="99" w:name="index 4"/>
+    <w:lsdException w:uiPriority="99" w:name="index 5"/>
+    <w:lsdException w:uiPriority="99" w:name="index 6"/>
+    <w:lsdException w:uiPriority="99" w:name="index 7"/>
+    <w:lsdException w:uiPriority="99" w:name="index 8"/>
+    <w:lsdException w:uiPriority="99" w:name="index 9"/>
+    <w:lsdException w:uiPriority="39" w:name="toc 1"/>
+    <w:lsdException w:uiPriority="39" w:name="toc 2"/>
+    <w:lsdException w:uiPriority="39" w:name="toc 3"/>
+    <w:lsdException w:uiPriority="39" w:name="toc 4"/>
+    <w:lsdException w:uiPriority="39" w:name="toc 5"/>
+    <w:lsdException w:uiPriority="39" w:name="toc 6"/>
+    <w:lsdException w:uiPriority="39" w:name="toc 7"/>
+    <w:lsdException w:uiPriority="39" w:name="toc 8"/>
+    <w:lsdException w:uiPriority="39" w:name="toc 9"/>
+    <w:lsdException w:uiPriority="99" w:name="Normal Indent"/>
+    <w:lsdException w:uiPriority="99" w:name="footnote text"/>
+    <w:lsdException w:uiPriority="99" w:name="annotation text"/>
+    <w:lsdException w:uiPriority="99" w:name="header"/>
+    <w:lsdException w:uiPriority="99" w:semiHidden="0" w:name="footer"/>
+    <w:lsdException w:uiPriority="99" w:name="index heading"/>
+    <w:lsdException w:qFormat="1" w:uiPriority="35" w:semiHidden="0" w:name="caption"/>
+    <w:lsdException w:uiPriority="99" w:name="table of figures"/>
+    <w:lsdException w:uiPriority="99" w:name="envelope address"/>
+    <w:lsdException w:uiPriority="99" w:name="envelope return"/>
+    <w:lsdException w:uiPriority="99" w:name="footnote reference"/>
+    <w:lsdException w:uiPriority="99" w:name="annotation reference"/>
+    <w:lsdException w:uiPriority="99" w:name="line number"/>
+    <w:lsdException w:uiPriority="99" w:name="page number"/>
+    <w:lsdException w:uiPriority="99" w:name="endnote reference"/>
+    <w:lsdException w:uiPriority="99" w:name="endnote text"/>
+    <w:lsdException w:uiPriority="99" w:name="table of authorities"/>
+    <w:lsdException w:uiPriority="99" w:name="macro"/>
+    <w:lsdException w:uiPriority="99" w:name="toa heading"/>
+    <w:lsdException w:uiPriority="99" w:name="List"/>
+    <w:lsdException w:uiPriority="99" w:name="List Bullet"/>
+    <w:lsdException w:uiPriority="99" w:name="List Number"/>
+    <w:lsdException w:uiPriority="99" w:name="List 2"/>
+    <w:lsdException w:uiPriority="99" w:name="List 3"/>
+    <w:lsdException w:uiPriority="99" w:name="List 4"/>
+    <w:lsdException w:uiPriority="99" w:name="List 5"/>
+    <w:lsdException w:uiPriority="99" w:name="List Bullet 2"/>
+    <w:lsdException w:uiPriority="99" w:name="List Bullet 3"/>
+    <w:lsdException w:uiPriority="99" w:name="List Bullet 4"/>
+    <w:lsdException w:uiPriority="99" w:name="List Bullet 5"/>
+    <w:lsdException w:uiPriority="99" w:name="List Number 2"/>
+    <w:lsdException w:uiPriority="99" w:name="List Number 3"/>
+    <w:lsdException w:uiPriority="99" w:name="List Number 4"/>
+    <w:lsdException w:uiPriority="99" w:name="List Number 5"/>
+    <w:lsdException w:qFormat="1" w:unhideWhenUsed="0" w:uiPriority="10" w:semiHidden="0" w:name="Title"/>
+    <w:lsdException w:uiPriority="99" w:name="Closing"/>
+    <w:lsdException w:uiPriority="99" w:name="Signature"/>
+    <w:lsdException w:uiPriority="1" w:semiHidden="0" w:name="Default Paragraph Font"/>
+    <w:lsdException w:uiPriority="99" w:name="Body Text"/>
+    <w:lsdException w:uiPriority="99" w:name="Body Text Indent"/>
+    <w:lsdException w:uiPriority="99" w:name="List Continue"/>
+    <w:lsdException w:uiPriority="99" w:name="List Continue 2"/>
+    <w:lsdException w:uiPriority="99" w:name="List Continue 3"/>
+    <w:lsdException w:uiPriority="99" w:name="List Continue 4"/>
+    <w:lsdException w:uiPriority="99" w:name="List Continue 5"/>
+    <w:lsdException w:uiPriority="99" w:name="Message Header"/>
+    <w:lsdException w:qFormat="1" w:unhideWhenUsed="0" w:uiPriority="11" w:semiHidden="0" w:name="Subtitle"/>
+    <w:lsdException w:uiPriority="99" w:name="Salutation"/>
+    <w:lsdException w:uiPriority="99" w:name="Date"/>
+    <w:lsdException w:uiPriority="99" w:name="Body Text First Indent"/>
+    <w:lsdException w:uiPriority="99" w:name="Body Text First Indent 2"/>
+    <w:lsdException w:uiPriority="99" w:name="Note Heading"/>
+    <w:lsdException w:uiPriority="99" w:name="Body Text 2"/>
+    <w:lsdException w:uiPriority="99" w:name="Body Text 3"/>
+    <w:lsdException w:uiPriority="99" w:name="Body Text Indent 2"/>
+    <w:lsdException w:uiPriority="99" w:name="Body Text Indent 3"/>
+    <w:lsdException w:uiPriority="99" w:name="Block Text"/>
+    <w:lsdException w:uiPriority="99" w:name="Hyperlink"/>
+    <w:lsdException w:uiPriority="99" w:name="FollowedHyperlink"/>
+    <w:lsdException w:qFormat="1" w:unhideWhenUsed="0" w:uiPriority="22" w:semiHidden="0" w:name="Strong"/>
+    <w:lsdException w:qFormat="1" w:unhideWhenUsed="0" w:uiPriority="20" w:semiHidden="0" w:name="Emphasis"/>
+    <w:lsdException w:uiPriority="99" w:name="Document Map"/>
+    <w:lsdException w:uiPriority="99" w:name="Plain Text"/>
+    <w:lsdException w:uiPriority="99" w:name="E-mail Signature"/>
+    <w:lsdException w:uiPriority="99" w:name="Normal (Web)"/>
+    <w:lsdException w:uiPriority="99" w:name="HTML Acronym"/>
+    <w:lsdException w:uiPriority="99" w:name="HTML Address"/>
+    <w:lsdException w:uiPriority="99" w:name="HTML Cite"/>
+    <w:lsdException w:uiPriority="99" w:name="HTML Code"/>
+    <w:lsdException w:uiPriority="99" w:name="HTML Definition"/>
+    <w:lsdException w:uiPriority="99" w:name="HTML Keyboard"/>
+    <w:lsdException w:uiPriority="99" w:name="HTML Preformatted"/>
+    <w:lsdException w:uiPriority="99" w:name="HTML Sample"/>
+    <w:lsdException w:uiPriority="99" w:name="HTML Typewriter"/>
+    <w:lsdException w:uiPriority="99" w:name="HTML Variable"/>
+    <w:lsdException w:qFormat="1" w:uiPriority="99" w:name="Normal Table"/>
+    <w:lsdException w:uiPriority="99" w:name="annotation subject"/>
+    <w:lsdException w:uiPriority="99" w:name="Table Simple 1"/>
+    <w:lsdException w:uiPriority="99" w:name="Table Simple 2"/>
+    <w:lsdException w:uiPriority="99" w:name="Table Simple 3"/>
+    <w:lsdException w:uiPriority="99" w:name="Table Classic 1"/>
+    <w:lsdException w:uiPriority="99" w:name="Table Classic 2"/>
+    <w:lsdException w:uiPriority="99" w:name="Table Classic 3"/>
+    <w:lsdException w:uiPriority="99" w:name="Table Classic 4"/>
+    <w:lsdException w:uiPriority="99" w:name="Table Colorful 1"/>
+    <w:lsdException w:uiPriority="99" w:name="Table Colorful 2"/>
+    <w:lsdException w:uiPriority="99" w:name="Table Colorful 3"/>
+    <w:lsdException w:uiPriority="99" w:name="Table Columns 1"/>
+    <w:lsdException w:uiPriority="99" w:name="Table Columns 2"/>
+    <w:lsdException w:uiPriority="99" w:name="Table Columns 3"/>
+    <w:lsdException w:uiPriority="99" w:name="Table Columns 4"/>
+    <w:lsdException w:uiPriority="99" w:name="Table Columns 5"/>
+    <w:lsdException w:uiPriority="99" w:name="Table Grid 1"/>
+    <w:lsdException w:uiPriority="99" w:name="Table Grid 2"/>
+    <w:lsdException w:uiPriority="99" w:name="Table Grid 3"/>
+    <w:lsdException w:uiPriority="99" w:name="Table Grid 4"/>
+    <w:lsdException w:uiPriority="99" w:name="Table Grid 5"/>
+    <w:lsdException w:uiPriority="99" w:name="Table Grid 6"/>
+    <w:lsdException w:uiPriority="99" w:name="Table Grid 7"/>
+    <w:lsdException w:uiPriority="99" w:name="Table Grid 8"/>
+    <w:lsdException w:uiPriority="99" w:name="Table List 1"/>
+    <w:lsdException w:uiPriority="99" w:name="Table List 2"/>
+    <w:lsdException w:uiPriority="99" w:name="Table List 3"/>
+    <w:lsdException w:uiPriority="99" w:name="Table List 4"/>
+    <w:lsdException w:uiPriority="99" w:name="Table List 5"/>
+    <w:lsdException w:uiPriority="99" w:name="Table List 6"/>
+    <w:lsdException w:uiPriority="99" w:name="Table List 7"/>
+    <w:lsdException w:uiPriority="99" w:name="Table List 8"/>
+    <w:lsdException w:uiPriority="99" w:name="Table 3D effects 1"/>
+    <w:lsdException w:uiPriority="99" w:name="Table 3D effects 2"/>
+    <w:lsdException w:uiPriority="99" w:name="Table 3D effects 3"/>
+    <w:lsdException w:uiPriority="99" w:name="Table Contemporary"/>
+    <w:lsdException w:uiPriority="99" w:name="Table Elegant"/>
+    <w:lsdException w:uiPriority="99" w:name="Table Professional"/>
+    <w:lsdException w:uiPriority="99" w:name="Table Subtle 1"/>
+    <w:lsdException w:uiPriority="99" w:name="Table Subtle 2"/>
+    <w:lsdException w:uiPriority="99" w:name="Table Web 1"/>
+    <w:lsdException w:uiPriority="99" w:name="Table Web 2"/>
+    <w:lsdException w:uiPriority="99" w:name="Table Web 3"/>
+    <w:lsdException w:uiPriority="99" w:name="Balloon Text"/>
+    <w:lsdException w:unhideWhenUsed="0" w:uiPriority="59" w:semiHidden="0" w:name="Table Grid"/>
+    <w:lsdException w:uiPriority="99" w:name="Table Theme"/>
+    <w:lsdException w:unhideWhenUsed="0" w:uiPriority="60" w:semiHidden="0" w:name="Light Shading"/>
+    <w:lsdException w:unhideWhenUsed="0" w:uiPriority="61" w:semiHidden="0" w:name="Light List"/>
+    <w:lsdException w:unhideWhenUsed="0" w:uiPriority="62" w:semiHidden="0" w:name="Light Grid"/>
+    <w:lsdException w:unhideWhenUsed="0" w:uiPriority="63" w:semiHidden="0" w:name="Medium Shading 1"/>
+    <w:lsdException w:unhideWhenUsed="0" w:uiPriority="64" w:semiHidden="0" w:name="Medium Shading 2"/>
+    <w:lsdException w:unhideWhenUsed="0" w:uiPriority="65" w:semiHidden="0" w:name="Medium List 1"/>
+    <w:lsdException w:unhideWhenUsed="0" w:uiPriority="66" w:semiHidden="0" w:name="Medium List 2"/>
+    <w:lsdException w:unhideWhenUsed="0" w:uiPriority="67" w:semiHidden="0" w:name="Medium Grid 1"/>
+    <w:lsdException w:unhideWhenUsed="0" w:uiPriority="68" w:semiHidden="0" w:name="Medium Grid 2"/>
+    <w:lsdException w:unhideWhenUsed="0" w:uiPriority="69" w:semiHidden="0" w:name="Medium Grid 3"/>
+    <w:lsdException w:unhideWhenUsed="0" w:uiPriority="70" w:semiHidden="0" w:name="Dark List"/>
+    <w:lsdException w:unhideWhenUsed="0" w:uiPriority="71" w:semiHidden="0" w:name="Colorful Shading"/>
+    <w:lsdException w:unhideWhenUsed="0" w:uiPriority="72" w:semiHidden="0" w:name="Colorful List"/>
+    <w:lsdException w:unhideWhenUsed="0" w:uiPriority="73" w:semiHidden="0" w:name="Colorful Grid"/>
+    <w:lsdException w:unhideWhenUsed="0" w:uiPriority="60" w:semiHidden="0" w:name="Light Shading Accent 1"/>
+    <w:lsdException w:unhideWhenUsed="0" w:uiPriority="61" w:semiHidden="0" w:name="Light List Accent 1"/>
+    <w:lsdException w:unhideWhenUsed="0" w:uiPriority="62" w:semiHidden="0" w:name="Light Grid Accent 1"/>
+    <w:lsdException w:unhideWhenUsed="0" w:uiPriority="63" w:semiHidden="0" w:name="Medium Shading 1 Accent 1"/>
+    <w:lsdException w:unhideWhenUsed="0" w:uiPriority="64" w:semiHidden="0" w:name="Medium Shading 2 Accent 1"/>
+    <w:lsdException w:unhideWhenUsed="0" w:uiPriority="65" w:semiHidden="0" w:name="Medium List 1 Accent 1"/>
+    <w:lsdException w:unhideWhenUsed="0" w:uiPriority="66" w:semiHidden="0" w:name="Medium List 2 Accent 1"/>
+    <w:lsdException w:unhideWhenUsed="0" w:uiPriority="67" w:semiHidden="0" w:name="Medium Grid 1 Accent 1"/>
+    <w:lsdException w:unhideWhenUsed="0" w:uiPriority="68" w:semiHidden="0" w:name="Medium Grid 2 Accent 1"/>
+    <w:lsdException w:unhideWhenUsed="0" w:uiPriority="69" w:semiHidden="0" w:name="Medium Grid 3 Accent 1"/>
+    <w:lsdException w:unhideWhenUsed="0" w:uiPriority="70" w:semiHidden="0" w:name="Dark List Accent 1"/>
+    <w:lsdException w:unhideWhenUsed="0" w:uiPriority="71" w:semiHidden="0" w:name="Colorful Shading Accent 1"/>
+    <w:lsdException w:unhideWhenUsed="0" w:uiPriority="72" w:semiHidden="0" w:name="Colorful List Accent 1"/>
+    <w:lsdException w:unhideWhenUsed="0" w:uiPriority="73" w:semiHidden="0" w:name="Colorful Grid Accent 1"/>
+    <w:lsdException w:unhideWhenUsed="0" w:uiPriority="60" w:semiHidden="0" w:name="Light Shading Accent 2"/>
+    <w:lsdException w:unhideWhenUsed="0" w:uiPriority="61" w:semiHidden="0" w:name="Light List Accent 2"/>
+    <w:lsdException w:unhideWhenUsed="0" w:uiPriority="62" w:semiHidden="0" w:name="Light Grid Accent 2"/>
+    <w:lsdException w:unhideWhenUsed="0" w:uiPriority="63" w:semiHidden="0" w:name="Medium Shading 1 Accent 2"/>
+    <w:lsdException w:unhideWhenUsed="0" w:uiPriority="64" w:semiHidden="0" w:name="Medium Shading 2 Accent 2"/>
+    <w:lsdException w:unhideWhenUsed="0" w:uiPriority="65" w:semiHidden="0" w:name="Medium List 1 Accent 2"/>
+    <w:lsdException w:unhideWhenUsed="0" w:uiPriority="66" w:semiHidden="0" w:name="Medium List 2 Accent 2"/>
+    <w:lsdException w:unhideWhenUsed="0" w:uiPriority="67" w:semiHidden="0" w:name="Medium Grid 1 Accent 2"/>
+    <w:lsdException w:unhideWhenUsed="0" w:uiPriority="68" w:semiHidden="0" w:name="Medium Grid 2 Accent 2"/>
+    <w:lsdException w:unhideWhenUsed="0" w:uiPriority="69" w:semiHidden="0" w:name="Medium Grid 3 Accent 2"/>
+    <w:lsdException w:unhideWhenUsed="0" w:uiPriority="70" w:semiHidden="0" w:name="Dark List Accent 2"/>
+    <w:lsdException w:unhideWhenUsed="0" w:uiPriority="71" w:semiHidden="0" w:name="Colorful Shading Accent 2"/>
+    <w:lsdException w:unhideWhenUsed="0" w:uiPriority="72" w:semiHidden="0" w:name="Colorful List Accent 2"/>
+    <w:lsdException w:unhideWhenUsed="0" w:uiPriority="73" w:semiHidden="0" w:name="Colorful Grid Accent 2"/>
+    <w:lsdException w:unhideWhenUsed="0" w:uiPriority="60" w:semiHidden="0" w:name="Light Shading Accent 3"/>
+    <w:lsdException w:unhideWhenUsed="0" w:uiPriority="61" w:semiHidden="0" w:name="Light List Accent 3"/>
+    <w:lsdException w:unhideWhenUsed="0" w:uiPriority="62" w:semiHidden="0" w:name="Light Grid Accent 3"/>
+    <w:lsdException w:unhideWhenUsed="0" w:uiPriority="63" w:semiHidden="0" w:name="Medium Shading 1 Accent 3"/>
+    <w:lsdException w:unhideWhenUsed="0" w:uiPriority="64" w:semiHidden="0" w:name="Medium Shading 2 Accent 3"/>
+    <w:lsdException w:unhideWhenUsed="0" w:uiPriority="65" w:semiHidden="0" w:name="Medium List 1 Accent 3"/>
+    <w:lsdException w:unhideWhenUsed="0" w:uiPriority="66" w:semiHidden="0" w:name="Medium List 2 Accent 3"/>
+    <w:lsdException w:unhideWhenUsed="0" w:uiPriority="67" w:semiHidden="0" w:name="Medium Grid 1 Accent 3"/>
+    <w:lsdException w:unhideWhenUsed="0" w:uiPriority="68" w:semiHidden="0" w:name="Medium Grid 2 Accent 3"/>
+    <w:lsdException w:unhideWhenUsed="0" w:uiPriority="69" w:semiHidden="0" w:name="Medium Grid 3 Accent 3"/>
+    <w:lsdException w:unhideWhenUsed="0" w:uiPriority="70" w:semiHidden="0" w:name="Dark List Accent 3"/>
+    <w:lsdException w:unhideWhenUsed="0" w:uiPriority="71" w:semiHidden="0" w:name="Colorful Shading Accent 3"/>
+    <w:lsdException w:unhideWhenUsed="0" w:uiPriority="72" w:semiHidden="0" w:name="Colorful List Accent 3"/>
+    <w:lsdException w:unhideWhenUsed="0" w:uiPriority="73" w:semiHidden="0" w:name="Colorful Grid Accent 3"/>
+    <w:lsdException w:unhideWhenUsed="0" w:uiPriority="60" w:semiHidden="0" w:name="Light Shading Accent 4"/>
+    <w:lsdException w:unhideWhenUsed="0" w:uiPriority="61" w:semiHidden="0" w:name="Light List Accent 4"/>
+    <w:lsdException w:unhideWhenUsed="0" w:uiPriority="62" w:semiHidden="0" w:name="Light Grid Accent 4"/>
+    <w:lsdException w:unhideWhenUsed="0" w:uiPriority="63" w:semiHidden="0" w:name="Medium Shading 1 Accent 4"/>
+    <w:lsdException w:unhideWhenUsed="0" w:uiPriority="64" w:semiHidden="0" w:name="Medium Shading 2 Accent 4"/>
+    <w:lsdException w:unhideWhenUsed="0" w:uiPriority="65" w:semiHidden="0" w:name="Medium List 1 Accent 4"/>
+    <w:lsdException w:unhideWhenUsed="0" w:uiPriority="66" w:semiHidden="0" w:name="Medium List 2 Accent 4"/>
+    <w:lsdException w:unhideWhenUsed="0" w:uiPriority="67" w:semiHidden="0" w:name="Medium Grid 1 Accent 4"/>
+    <w:lsdException w:unhideWhenUsed="0" w:uiPriority="68" w:semiHidden="0" w:name="Medium Grid 2 Accent 4"/>
+    <w:lsdException w:unhideWhenUsed="0" w:uiPriority="69" w:semiHidden="0" w:name="Medium Grid 3 Accent 4"/>
+    <w:lsdException w:unhideWhenUsed="0" w:uiPriority="70" w:semiHidden="0" w:name="Dark List Accent 4"/>
+    <w:lsdException w:unhideWhenUsed="0" w:uiPriority="71" w:semiHidden="0" w:name="Colorful Shading Accent 4"/>
+    <w:lsdException w:unhideWhenUsed="0" w:uiPriority="72" w:semiHidden="0" w:name="Colorful List Accent 4"/>
+    <w:lsdException w:unhideWhenUsed="0" w:uiPriority="73" w:semiHidden="0" w:name="Colorful Grid Accent 4"/>
+    <w:lsdException w:unhideWhenUsed="0" w:uiPriority="60" w:semiHidden="0" w:name="Light Shading Accent 5"/>
+    <w:lsdException w:unhideWhenUsed="0" w:uiPriority="61" w:semiHidden="0" w:name="Light List Accent 5"/>
+    <w:lsdException w:unhideWhenUsed="0" w:uiPriority="62" w:semiHidden="0" w:name="Light Grid Accent 5"/>
+    <w:lsdException w:unhideWhenUsed="0" w:uiPriority="63" w:semiHidden="0" w:name="Medium Shading 1 Accent 5"/>
+    <w:lsdException w:unhideWhenUsed="0" w:uiPriority="64" w:semiHidden="0" w:name="Medium Shading 2 Accent 5"/>
+    <w:lsdException w:unhideWhenUsed="0" w:uiPriority="65" w:semiHidden="0" w:name="Medium List 1 Accent 5"/>
+    <w:lsdException w:unhideWhenUsed="0" w:uiPriority="66" w:semiHidden="0" w:name="Medium List 2 Accent 5"/>
+    <w:lsdException w:unhideWhenUsed="0" w:uiPriority="67" w:semiHidden="0" w:name="Medium Grid 1 Accent 5"/>
+    <w:lsdException w:unhideWhenUsed="0" w:uiPriority="68" w:semiHidden="0" w:name="Medium Grid 2 Accent 5"/>
+    <w:lsdException w:unhideWhenUsed="0" w:uiPriority="69" w:semiHidden="0" w:name="Medium Grid 3 Accent 5"/>
+    <w:lsdException w:unhideWhenUsed="0" w:uiPriority="70" w:semiHidden="0" w:name="Dark List Accent 5"/>
+    <w:lsdException w:unhideWhenUsed="0" w:uiPriority="71" w:semiHidden="0" w:name="Colorful Shading Accent 5"/>
+    <w:lsdException w:unhideWhenUsed="0" w:uiPriority="72" w:semiHidden="0" w:name="Colorful List Accent 5"/>
+    <w:lsdException w:unhideWhenUsed="0" w:uiPriority="73" w:semiHidden="0" w:name="Colorful Grid Accent 5"/>
+    <w:lsdException w:unhideWhenUsed="0" w:uiPriority="60" w:semiHidden="0" w:name="Light Shading Accent 6"/>
+    <w:lsdException w:unhideWhenUsed="0" w:uiPriority="61" w:semiHidden="0" w:name="Light List Accent 6"/>
+    <w:lsdException w:unhideWhenUsed="0" w:uiPriority="62" w:semiHidden="0" w:name="Light Grid Accent 6"/>
+    <w:lsdException w:unhideWhenUsed="0" w:uiPriority="63" w:semiHidden="0" w:name="Medium Shading 1 Accent 6"/>
+    <w:lsdException w:unhideWhenUsed="0" w:uiPriority="64" w:semiHidden="0" w:name="Medium Shading 2 Accent 6"/>
+    <w:lsdException w:unhideWhenUsed="0" w:uiPriority="65" w:semiHidden="0" w:name="Medium List 1 Accent 6"/>
+    <w:lsdException w:unhideWhenUsed="0" w:uiPriority="66" w:semiHidden="0" w:name="Medium List 2 Accent 6"/>
+    <w:lsdException w:unhideWhenUsed="0" w:uiPriority="67" w:semiHidden="0" w:name="Medium Grid 1 Accent 6"/>
+    <w:lsdException w:unhideWhenUsed="0" w:uiPriority="68" w:semiHidden="0" w:name="Medium Grid 2 Accent 6"/>
+    <w:lsdException w:unhideWhenUsed="0" w:uiPriority="69" w:semiHidden="0" w:name="Medium Grid 3 Accent 6"/>
+    <w:lsdException w:unhideWhenUsed="0" w:uiPriority="70" w:semiHidden="0" w:name="Dark List Accent 6"/>
+    <w:lsdException w:unhideWhenUsed="0" w:uiPriority="71" w:semiHidden="0" w:name="Colorful Shading Accent 6"/>
+    <w:lsdException w:unhideWhenUsed="0" w:uiPriority="72" w:semiHidden="0" w:name="Colorful List Accent 6"/>
+    <w:lsdException w:unhideWhenUsed="0" w:uiPriority="73" w:semiHidden="0" w:name="Colorful Grid Accent 6"/>
   </w:latentStyles>
-  <w:style w:type="paragraph" w:default="1" w:styleId="Normal">
+  <w:style w:type="paragraph" w:default="1" w:styleId="1">
     <w:name w:val="Normal"/>
     <w:qFormat/>
-    <w:rsid w:val="008876C0"/>
+    <w:uiPriority w:val="0"/>
+    <w:pPr>
+      <w:spacing w:after="200" w:line="276" w:lineRule="auto"/>
+    </w:pPr>
+    <w:rPr>
+      <w:rFonts w:asciiTheme="minorHAnsi" w:hAnsiTheme="minorHAnsi" w:eastAsiaTheme="minorHAnsi" w:cstheme="minorBidi"/>
+      <w:sz w:val="22"/>
+      <w:szCs w:val="22"/>
+      <w:lang w:val="en-US" w:eastAsia="en-US" w:bidi="ar-SA"/>
+    </w:rPr>
   </w:style>
-  <w:style w:type="character" w:default="1" w:styleId="DefaultParagraphFont">
+  <w:style w:type="character" w:default="1" w:styleId="7">
     <w:name w:val="Default Paragraph Font"/>
+    <w:unhideWhenUsed/>
     <w:uiPriority w:val="1"/>
-    <w:unhideWhenUsed/>
   </w:style>
-  <w:style w:type="table" w:default="1" w:styleId="TableNormal">
+  <w:style w:type="table" w:default="1" w:styleId="9">
     <w:name w:val="Normal Table"/>
-    <w:uiPriority w:val="99"/>
-    <w:semiHidden/>
     <w:unhideWhenUsed/>
     <w:qFormat/>
+    <w:uiPriority w:val="99"/>
     <w:tblPr>
-      <w:tblInd w:w="0" w:type="dxa"/>
+      <w:tblLayout w:type="fixed"/>
       <w:tblCellMar>
         <w:top w:w="0" w:type="dxa"/>
         <w:left w:w="108" w:type="dxa"/>
@@ -2220,64 +2746,12 @@
       </w:tblCellMar>
     </w:tblPr>
   </w:style>
-  <w:style w:type="numbering" w:default="1" w:styleId="NoList">
-    <w:name w:val="No List"/>
+  <w:style w:type="paragraph" w:styleId="2">
+    <w:name w:val="Balloon Text"/>
+    <w:basedOn w:val="1"/>
+    <w:link w:val="12"/>
+    <w:unhideWhenUsed/>
     <w:uiPriority w:val="99"/>
-    <w:semiHidden/>
-    <w:unhideWhenUsed/>
-  </w:style>
-  <w:style w:type="paragraph" w:styleId="ListParagraph">
-    <w:name w:val="List Paragraph"/>
-    <w:basedOn w:val="Normal"/>
-    <w:uiPriority w:val="34"/>
-    <w:qFormat/>
-    <w:rsid w:val="00281A5A"/>
-    <w:pPr>
-      <w:ind w:left="720"/>
-      <w:contextualSpacing/>
-    </w:pPr>
-  </w:style>
-  <w:style w:type="paragraph" w:styleId="NormalWeb">
-    <w:name w:val="Normal (Web)"/>
-    <w:basedOn w:val="Normal"/>
-    <w:uiPriority w:val="99"/>
-    <w:semiHidden/>
-    <w:unhideWhenUsed/>
-    <w:rsid w:val="00862C2F"/>
-    <w:pPr>
-      <w:spacing w:before="100" w:beforeAutospacing="1" w:after="100" w:afterAutospacing="1" w:line="240" w:lineRule="auto"/>
-    </w:pPr>
-    <w:rPr>
-      <w:rFonts w:ascii="Times New Roman" w:eastAsia="Times New Roman" w:hAnsi="Times New Roman" w:cs="Times New Roman"/>
-      <w:sz w:val="24"/>
-      <w:szCs w:val="24"/>
-    </w:rPr>
-  </w:style>
-  <w:style w:type="character" w:customStyle="1" w:styleId="apple-converted-space">
-    <w:name w:val="apple-converted-space"/>
-    <w:basedOn w:val="DefaultParagraphFont"/>
-    <w:rsid w:val="00862C2F"/>
-  </w:style>
-  <w:style w:type="character" w:styleId="Hyperlink">
-    <w:name w:val="Hyperlink"/>
-    <w:basedOn w:val="DefaultParagraphFont"/>
-    <w:uiPriority w:val="99"/>
-    <w:semiHidden/>
-    <w:unhideWhenUsed/>
-    <w:rsid w:val="00862C2F"/>
-    <w:rPr>
-      <w:color w:val="0000FF"/>
-      <w:u w:val="single"/>
-    </w:rPr>
-  </w:style>
-  <w:style w:type="paragraph" w:styleId="BalloonText">
-    <w:name w:val="Balloon Text"/>
-    <w:basedOn w:val="Normal"/>
-    <w:link w:val="BalloonTextChar"/>
-    <w:uiPriority w:val="99"/>
-    <w:semiHidden/>
-    <w:unhideWhenUsed/>
-    <w:rsid w:val="00EA1D6A"/>
     <w:pPr>
       <w:spacing w:after="0" w:line="240" w:lineRule="auto"/>
     </w:pPr>
@@ -2287,27 +2761,13 @@
       <w:szCs w:val="16"/>
     </w:rPr>
   </w:style>
-  <w:style w:type="character" w:customStyle="1" w:styleId="BalloonTextChar">
-    <w:name w:val="Balloon Text Char"/>
-    <w:basedOn w:val="DefaultParagraphFont"/>
-    <w:link w:val="BalloonText"/>
-    <w:uiPriority w:val="99"/>
-    <w:semiHidden/>
-    <w:rsid w:val="00EA1D6A"/>
-    <w:rPr>
-      <w:rFonts w:ascii="Tahoma" w:hAnsi="Tahoma" w:cs="Tahoma"/>
-      <w:sz w:val="16"/>
-      <w:szCs w:val="16"/>
-    </w:rPr>
-  </w:style>
-  <w:style w:type="paragraph" w:styleId="Caption">
+  <w:style w:type="paragraph" w:styleId="3">
     <w:name w:val="caption"/>
-    <w:basedOn w:val="Normal"/>
-    <w:next w:val="Normal"/>
-    <w:uiPriority w:val="35"/>
+    <w:basedOn w:val="1"/>
+    <w:next w:val="1"/>
     <w:unhideWhenUsed/>
     <w:qFormat/>
-    <w:rsid w:val="00EA1D6A"/>
+    <w:uiPriority w:val="35"/>
     <w:pPr>
       <w:spacing w:line="240" w:lineRule="auto"/>
     </w:pPr>
@@ -2319,14 +2779,12 @@
       <w:szCs w:val="18"/>
     </w:rPr>
   </w:style>
-  <w:style w:type="paragraph" w:styleId="Header">
-    <w:name w:val="header"/>
-    <w:basedOn w:val="Normal"/>
-    <w:link w:val="HeaderChar"/>
+  <w:style w:type="paragraph" w:styleId="4">
+    <w:name w:val="footer"/>
+    <w:basedOn w:val="1"/>
+    <w:link w:val="14"/>
+    <w:unhideWhenUsed/>
     <w:uiPriority w:val="99"/>
-    <w:semiHidden/>
-    <w:unhideWhenUsed/>
-    <w:rsid w:val="005B3B2E"/>
     <w:pPr>
       <w:tabs>
         <w:tab w:val="center" w:pos="4680"/>
@@ -2335,21 +2793,12 @@
       <w:spacing w:after="0" w:line="240" w:lineRule="auto"/>
     </w:pPr>
   </w:style>
-  <w:style w:type="character" w:customStyle="1" w:styleId="HeaderChar">
-    <w:name w:val="Header Char"/>
-    <w:basedOn w:val="DefaultParagraphFont"/>
-    <w:link w:val="Header"/>
+  <w:style w:type="paragraph" w:styleId="5">
+    <w:name w:val="header"/>
+    <w:basedOn w:val="1"/>
+    <w:link w:val="13"/>
+    <w:unhideWhenUsed/>
     <w:uiPriority w:val="99"/>
-    <w:semiHidden/>
-    <w:rsid w:val="005B3B2E"/>
-  </w:style>
-  <w:style w:type="paragraph" w:styleId="Footer">
-    <w:name w:val="footer"/>
-    <w:basedOn w:val="Normal"/>
-    <w:link w:val="FooterChar"/>
-    <w:uiPriority w:val="99"/>
-    <w:unhideWhenUsed/>
-    <w:rsid w:val="005B3B2E"/>
     <w:pPr>
       <w:tabs>
         <w:tab w:val="center" w:pos="4680"/>
@@ -2358,12 +2807,69 @@
       <w:spacing w:after="0" w:line="240" w:lineRule="auto"/>
     </w:pPr>
   </w:style>
-  <w:style w:type="character" w:customStyle="1" w:styleId="FooterChar">
+  <w:style w:type="paragraph" w:styleId="6">
+    <w:name w:val="Normal (Web)"/>
+    <w:basedOn w:val="1"/>
+    <w:unhideWhenUsed/>
+    <w:uiPriority w:val="99"/>
+    <w:pPr>
+      <w:spacing w:before="100" w:beforeAutospacing="1" w:after="100" w:afterAutospacing="1" w:line="240" w:lineRule="auto"/>
+    </w:pPr>
+    <w:rPr>
+      <w:rFonts w:ascii="Times New Roman" w:hAnsi="Times New Roman" w:eastAsia="Times New Roman" w:cs="Times New Roman"/>
+      <w:sz w:val="24"/>
+      <w:szCs w:val="24"/>
+    </w:rPr>
+  </w:style>
+  <w:style w:type="character" w:styleId="8">
+    <w:name w:val="Hyperlink"/>
+    <w:basedOn w:val="7"/>
+    <w:unhideWhenUsed/>
+    <w:uiPriority w:val="99"/>
+    <w:rPr>
+      <w:color w:val="0000FF"/>
+      <w:u w:val="single"/>
+    </w:rPr>
+  </w:style>
+  <w:style w:type="paragraph" w:customStyle="1" w:styleId="10">
+    <w:name w:val="List Paragraph"/>
+    <w:basedOn w:val="1"/>
+    <w:qFormat/>
+    <w:uiPriority w:val="34"/>
+    <w:pPr>
+      <w:ind w:left="720"/>
+      <w:contextualSpacing/>
+    </w:pPr>
+  </w:style>
+  <w:style w:type="character" w:customStyle="1" w:styleId="11">
+    <w:name w:val="apple-converted-space"/>
+    <w:basedOn w:val="7"/>
+    <w:uiPriority w:val="0"/>
+  </w:style>
+  <w:style w:type="character" w:customStyle="1" w:styleId="12">
+    <w:name w:val="Balloon Text Char"/>
+    <w:basedOn w:val="7"/>
+    <w:link w:val="2"/>
+    <w:semiHidden/>
+    <w:uiPriority w:val="99"/>
+    <w:rPr>
+      <w:rFonts w:ascii="Tahoma" w:hAnsi="Tahoma" w:cs="Tahoma"/>
+      <w:sz w:val="16"/>
+      <w:szCs w:val="16"/>
+    </w:rPr>
+  </w:style>
+  <w:style w:type="character" w:customStyle="1" w:styleId="13">
+    <w:name w:val="Header Char"/>
+    <w:basedOn w:val="7"/>
+    <w:link w:val="5"/>
+    <w:semiHidden/>
+    <w:uiPriority w:val="99"/>
+  </w:style>
+  <w:style w:type="character" w:customStyle="1" w:styleId="14">
     <w:name w:val="Footer Char"/>
-    <w:basedOn w:val="DefaultParagraphFont"/>
-    <w:link w:val="Footer"/>
+    <w:basedOn w:val="7"/>
+    <w:link w:val="4"/>
     <w:uiPriority w:val="99"/>
-    <w:rsid w:val="005B3B2E"/>
   </w:style>
 </w:styles>
 </file>
@@ -2647,6 +3153,27 @@
     </a:fmtScheme>
   </a:themeElements>
   <a:objectDefaults/>
-  <a:extraClrSchemeLst/>
 </a:theme>
+</file>
+
+<file path=customXml/item1.xml><?xml version="1.0" encoding="utf-8"?>
+<s:customData xmlns="http://www.wps.cn/officeDocument/2013/wpsCustomData" xmlns:s="http://www.wps.cn/officeDocument/2013/wpsCustomData">
+  <customSectProps>
+    <customSectPr/>
+  </customSectProps>
+  <customShpExts>
+    <customShpInfo spid="_x0000_s1027"/>
+    <customShpInfo spid="_x0000_s1028"/>
+    <customShpInfo spid="_x0000_s1026"/>
+    <customShpInfo spid="_x0000_s1029"/>
+  </customShpExts>
+</s:customData>
+</file>
+
+<file path=customXml/itemProps1.xml><?xml version="1.0" encoding="utf-8"?>
+<ds:datastoreItem xmlns:ds="http://schemas.openxmlformats.org/officeDocument/2006/customXml" ds:itemID="{B1977F7D-205B-4081-913C-38D41E755F92}">
+  <ds:schemaRefs>
+    <ds:schemaRef ds:uri="http://www.wps.cn/officeDocument/2013/wpsCustomData"/>
+  </ds:schemaRefs>
+</ds:datastoreItem>
 </file>
</xml_diff>

<commit_message>
nambah dasar teori, dikit kesimpulan, dan pdf.
</commit_message>
<xml_diff>
--- a/doc/laporan.docx
+++ b/doc/laporan.docx
@@ -1,6 +1,6 @@
 
 <file path=word/document.xml><?xml version="1.0" encoding="utf-8"?>
-<w:document xmlns:wpc="http://schemas.microsoft.com/office/word/2010/wordprocessingCanvas" xmlns:cx="http://schemas.microsoft.com/office/drawing/2014/chartex" xmlns:cx1="http://schemas.microsoft.com/office/drawing/2015/9/8/chartex" xmlns:cx2="http://schemas.microsoft.com/office/drawing/2015/10/21/chartex" xmlns:cx3="http://schemas.microsoft.com/office/drawing/2016/5/9/chartex" xmlns:cx4="http://schemas.microsoft.com/office/drawing/2016/5/10/chartex" xmlns:cx5="http://schemas.microsoft.com/office/drawing/2016/5/11/chartex" xmlns:mc="http://schemas.openxmlformats.org/markup-compatibility/2006" xmlns:o="urn:schemas-microsoft-com:office:office" xmlns:r="http://schemas.openxmlformats.org/officeDocument/2006/relationships" xmlns:m="http://schemas.openxmlformats.org/officeDocument/2006/math" xmlns:v="urn:schemas-microsoft-com:vml" xmlns:wp14="http://schemas.microsoft.com/office/word/2010/wordprocessingDrawing" xmlns:wp="http://schemas.openxmlformats.org/drawingml/2006/wordprocessingDrawing" xmlns:w10="urn:schemas-microsoft-com:office:word" xmlns:w="http://schemas.openxmlformats.org/wordprocessingml/2006/main" xmlns:w14="http://schemas.microsoft.com/office/word/2010/wordml" xmlns:w15="http://schemas.microsoft.com/office/word/2012/wordml" xmlns:w16se="http://schemas.microsoft.com/office/word/2015/wordml/symex" xmlns:wpg="http://schemas.microsoft.com/office/word/2010/wordprocessingGroup" xmlns:wpi="http://schemas.microsoft.com/office/word/2010/wordprocessingInk" xmlns:wne="http://schemas.microsoft.com/office/word/2006/wordml" xmlns:wps="http://schemas.microsoft.com/office/word/2010/wordprocessingShape" mc:Ignorable="w14 w15 w16se wp14">
+<w:document xmlns:wpc="http://schemas.microsoft.com/office/word/2010/wordprocessingCanvas" xmlns:mc="http://schemas.openxmlformats.org/markup-compatibility/2006" xmlns:o="urn:schemas-microsoft-com:office:office" xmlns:r="http://schemas.openxmlformats.org/officeDocument/2006/relationships" xmlns:m="http://schemas.openxmlformats.org/officeDocument/2006/math" xmlns:v="urn:schemas-microsoft-com:vml" xmlns:wp14="http://schemas.microsoft.com/office/word/2010/wordprocessingDrawing" xmlns:wp="http://schemas.openxmlformats.org/drawingml/2006/wordprocessingDrawing" xmlns:w="http://schemas.openxmlformats.org/wordprocessingml/2006/main" xmlns:w14="http://schemas.microsoft.com/office/word/2010/wordml" xmlns:w10="urn:schemas-microsoft-com:office:word" xmlns:w15="http://schemas.microsoft.com/office/word/2012/wordml" xmlns:wpg="http://schemas.microsoft.com/office/word/2010/wordprocessingGroup" xmlns:wpi="http://schemas.microsoft.com/office/word/2010/wordprocessingInk" xmlns:wne="http://schemas.microsoft.com/office/word/2006/wordml" xmlns:wps="http://schemas.microsoft.com/office/word/2010/wordprocessingShape" xmlns:wpsCustomData="http://www.wps.cn/officeDocument/2013/wpsCustomData" mc:Ignorable="w14 w15 wp14">
   <w:body>
     <w:p>
       <w:pPr>
@@ -43,7 +43,6 @@
       </w:pPr>
       <w:r>
         <w:rPr>
-          <w:noProof/>
           <w:lang w:val="en-GB" w:eastAsia="en-GB"/>
         </w:rPr>
         <w:drawing>
@@ -64,7 +63,7 @@
                     </pic:cNvPicPr>
                   </pic:nvPicPr>
                   <pic:blipFill>
-                    <a:blip r:embed="rId9"/>
+                    <a:blip r:embed="rId5"/>
                     <a:srcRect/>
                     <a:stretch>
                       <a:fillRect/>
@@ -203,13 +202,7 @@
         <w:rPr>
           <w:sz w:val="24"/>
         </w:rPr>
-        <w:t xml:space="preserve">13514093 – </w:t>
-      </w:r>
-      <w:r>
-        <w:rPr>
-          <w:sz w:val="24"/>
-        </w:rPr>
-        <w:t>Arnettha Septinez</w:t>
+        <w:t>13514093 – Arnettha Septinez</w:t>
       </w:r>
     </w:p>
     <w:p>
@@ -268,13 +261,12 @@
           <w:b/>
           <w:sz w:val="32"/>
         </w:rPr>
-        <w:lastRenderedPageBreak/>
         <w:t>Dasar Teori</w:t>
       </w:r>
     </w:p>
     <w:p>
       <w:pPr>
-        <w:pStyle w:val="ListParagraph1"/>
+        <w:pStyle w:val="10"/>
         <w:numPr>
           <w:ilvl w:val="0"/>
           <w:numId w:val="1"/>
@@ -294,7 +286,7 @@
     </w:p>
     <w:p>
       <w:pPr>
-        <w:pStyle w:val="ListParagraph1"/>
+        <w:pStyle w:val="10"/>
         <w:jc w:val="both"/>
         <w:rPr>
           <w:sz w:val="24"/>
@@ -327,28 +319,7 @@
           <w:sz w:val="24"/>
           <w:lang w:val="id-ID"/>
         </w:rPr>
-        <w:t xml:space="preserve"> (pembelajaran berlabel) dengan mema</w:t>
-      </w:r>
-      <w:r>
-        <w:rPr>
-          <w:sz w:val="24"/>
-          <w:lang w:val="id-ID"/>
-        </w:rPr>
-        <w:t>nfaatkan probabilitas tiap atribut maupun kelas yang bertujuan mengklasifikasi data set</w:t>
-      </w:r>
-      <w:r>
-        <w:rPr>
-          <w:sz w:val="24"/>
-          <w:lang w:val="id-ID"/>
-        </w:rPr>
-        <w:t>.</w:t>
-      </w:r>
-      <w:r>
-        <w:rPr>
-          <w:sz w:val="24"/>
-          <w:lang w:val="id-ID"/>
-        </w:rPr>
-        <w:t xml:space="preserve"> Langkah-langkah </w:t>
+        <w:t xml:space="preserve"> (pembelajaran berlabel) dengan memanfaatkan probabilitas tiap atribut maupun kelas yang bertujuan mengklasifikasi data set. Langkah-langkah </w:t>
       </w:r>
       <w:r>
         <w:rPr>
@@ -366,10 +337,12 @@
     </w:p>
     <w:p>
       <w:pPr>
-        <w:pStyle w:val="ListParagraph1"/>
+        <w:pStyle w:val="10"/>
+        <w:ind w:left="2160" w:leftChars="0" w:firstLine="720" w:firstLineChars="0"/>
         <w:jc w:val="both"/>
         <w:rPr>
-          <w:rFonts w:eastAsiaTheme="minorEastAsia"/>
+          <w:i/>
+          <w:iCs/>
           <w:sz w:val="24"/>
           <w:lang w:val="id-ID"/>
         </w:rPr>
@@ -394,7 +367,7 @@
                   <w:sz w:val="24"/>
                   <w:lang w:val="id-ID"/>
                 </w:rPr>
-                <m:t>V</m:t>
+                <m:t xml:space="preserve">V</m:t>
               </m:r>
             </m:e>
             <m:sub>
@@ -404,7 +377,7 @@
                   <w:sz w:val="24"/>
                   <w:lang w:val="id-ID"/>
                 </w:rPr>
-                <m:t>NB</m:t>
+                <m:t xml:space="preserve">NB</m:t>
               </m:r>
             </m:sub>
           </m:sSub>
@@ -414,7 +387,7 @@
               <w:sz w:val="24"/>
               <w:lang w:val="id-ID"/>
             </w:rPr>
-            <m:t>=</m:t>
+            <m:t xml:space="preserve">=</m:t>
           </m:r>
           <m:func>
             <m:funcPr>
@@ -437,7 +410,7 @@
                   <w:sz w:val="24"/>
                   <w:lang w:val="id-ID"/>
                 </w:rPr>
-                <m:t>arg</m:t>
+                <m:t xml:space="preserve">arg</m:t>
               </m:r>
             </m:fName>
             <m:e>
@@ -462,7 +435,7 @@
                       <w:sz w:val="24"/>
                       <w:lang w:val="id-ID"/>
                     </w:rPr>
-                    <m:t>max</m:t>
+                    <m:t xml:space="preserve">max</m:t>
                   </m:r>
                 </m:fName>
                 <m:e>
@@ -472,7 +445,7 @@
                       <w:sz w:val="24"/>
                       <w:lang w:val="id-ID"/>
                     </w:rPr>
-                    <m:t>P</m:t>
+                    <m:t xml:space="preserve">P</m:t>
                   </m:r>
                   <m:d>
                     <m:dPr>
@@ -504,7 +477,7 @@
                               <w:sz w:val="24"/>
                               <w:lang w:val="id-ID"/>
                             </w:rPr>
-                            <m:t>v</m:t>
+                            <m:t xml:space="preserve">v</m:t>
                           </m:r>
                         </m:e>
                         <m:sub>
@@ -514,7 +487,7 @@
                               <w:sz w:val="24"/>
                               <w:lang w:val="id-ID"/>
                             </w:rPr>
-                            <m:t>j</m:t>
+                            <m:t xml:space="preserve">j</m:t>
                           </m:r>
                         </m:sub>
                       </m:sSub>
@@ -549,7 +522,7 @@
                           <w:sz w:val="24"/>
                           <w:lang w:val="id-ID"/>
                         </w:rPr>
-                        <m:t>i</m:t>
+                        <m:t xml:space="preserve">i</m:t>
                       </m:r>
                     </m:sub>
                     <m:sup/>
@@ -560,7 +533,7 @@
                           <w:sz w:val="24"/>
                           <w:lang w:val="id-ID"/>
                         </w:rPr>
-                        <m:t>P(</m:t>
+                        <m:t xml:space="preserve">P(</m:t>
                       </m:r>
                       <m:sSub>
                         <m:sSubPr>
@@ -580,7 +553,7 @@
                               <w:sz w:val="24"/>
                               <w:lang w:val="id-ID"/>
                             </w:rPr>
-                            <m:t>a</m:t>
+                            <m:t xml:space="preserve">a</m:t>
                           </m:r>
                         </m:e>
                         <m:sub>
@@ -590,7 +563,7 @@
                               <w:sz w:val="24"/>
                               <w:lang w:val="id-ID"/>
                             </w:rPr>
-                            <m:t>i</m:t>
+                            <m:t xml:space="preserve">i</m:t>
                           </m:r>
                         </m:sub>
                       </m:sSub>
@@ -600,7 +573,7 @@
                           <w:sz w:val="24"/>
                           <w:lang w:val="id-ID"/>
                         </w:rPr>
-                        <m:t>|</m:t>
+                        <m:t xml:space="preserve">|</m:t>
                       </m:r>
                       <m:sSub>
                         <m:sSubPr>
@@ -620,7 +593,7 @@
                               <w:sz w:val="24"/>
                               <w:lang w:val="id-ID"/>
                             </w:rPr>
-                            <m:t>v</m:t>
+                            <m:t xml:space="preserve">v</m:t>
                           </m:r>
                         </m:e>
                         <m:sub>
@@ -630,7 +603,7 @@
                               <w:sz w:val="24"/>
                               <w:lang w:val="id-ID"/>
                             </w:rPr>
-                            <m:t>j</m:t>
+                            <m:t xml:space="preserve">j</m:t>
                           </m:r>
                         </m:sub>
                       </m:sSub>
@@ -640,7 +613,7 @@
                           <w:sz w:val="24"/>
                           <w:lang w:val="id-ID"/>
                         </w:rPr>
-                        <m:t>)</m:t>
+                        <m:t xml:space="preserve">)</m:t>
                       </m:r>
                     </m:e>
                   </m:nary>
@@ -650,40 +623,127 @@
           </m:func>
         </m:oMath>
       </m:oMathPara>
-    </w:p>
-    <w:p>
-      <w:pPr>
-        <w:pStyle w:val="ListParagraph1"/>
+      <w:r>
+        <w:rPr>
+          <w:i/>
+          <w:iCs/>
+          <w:sz w:val="24"/>
+          <w:lang w:val="id-ID"/>
+        </w:rPr>
+        <w:t>P(v</w:t>
+      </w:r>
+      <w:r>
+        <w:rPr>
+          <w:i/>
+          <w:iCs/>
+          <w:sz w:val="24"/>
+          <w:vertAlign w:val="subscript"/>
+          <w:lang w:val="id-ID"/>
+        </w:rPr>
+        <w:t>j</w:t>
+      </w:r>
+      <w:r>
+        <w:rPr>
+          <w:i/>
+          <w:iCs/>
+          <w:sz w:val="24"/>
+          <w:lang w:val="id-ID"/>
+        </w:rPr>
+        <w:t xml:space="preserve">) : </w:t>
+      </w:r>
+      <w:r>
+        <w:rPr>
+          <w:i/>
+          <w:iCs/>
+          <w:sz w:val="24"/>
+          <w:lang w:val="id-ID"/>
+        </w:rPr>
+        <w:t>probabilitas kelas v</w:t>
+      </w:r>
+      <w:r>
+        <w:rPr>
+          <w:i/>
+          <w:iCs/>
+          <w:sz w:val="24"/>
+          <w:vertAlign w:val="subscript"/>
+          <w:lang w:val="id-ID"/>
+        </w:rPr>
+        <w:t>j</w:t>
+      </w:r>
+      <w:r>
+        <w:rPr>
+          <w:i/>
+          <w:iCs/>
+          <w:sz w:val="24"/>
+          <w:lang w:val="id-ID"/>
+        </w:rPr>
+        <w:t>, dan</w:t>
+      </w:r>
+    </w:p>
+    <w:p>
+      <w:pPr>
+        <w:pStyle w:val="10"/>
+        <w:ind w:left="2880" w:leftChars="0" w:firstLine="0" w:firstLineChars="0"/>
         <w:jc w:val="both"/>
         <w:rPr>
-          <w:sz w:val="24"/>
-          <w:lang w:val="id-ID"/>
-        </w:rPr>
-      </w:pPr>
-      <w:r>
-        <w:rPr>
-          <w:sz w:val="24"/>
-          <w:lang w:val="id-ID"/>
-        </w:rPr>
-        <w:t>Dengan P(v</w:t>
-      </w:r>
-      <w:r>
-        <w:rPr>
+          <w:i/>
+          <w:iCs/>
           <w:sz w:val="24"/>
           <w:vertAlign w:val="subscript"/>
           <w:lang w:val="id-ID"/>
         </w:rPr>
+      </w:pPr>
+      <w:r>
+        <w:rPr>
+          <w:i/>
+          <w:iCs/>
+          <w:sz w:val="24"/>
+          <w:lang w:val="id-ID"/>
+        </w:rPr>
+        <w:t>P(a</w:t>
+      </w:r>
+      <w:r>
+        <w:rPr>
+          <w:i/>
+          <w:iCs/>
+          <w:sz w:val="24"/>
+          <w:vertAlign w:val="subscript"/>
+          <w:lang w:val="id-ID"/>
+        </w:rPr>
+        <w:t>i</w:t>
+      </w:r>
+      <w:r>
+        <w:rPr>
+          <w:i/>
+          <w:iCs/>
+          <w:sz w:val="24"/>
+          <w:lang w:val="id-ID"/>
+        </w:rPr>
+        <w:t>|v</w:t>
+      </w:r>
+      <w:r>
+        <w:rPr>
+          <w:i/>
+          <w:iCs/>
+          <w:sz w:val="24"/>
+          <w:vertAlign w:val="subscript"/>
+          <w:lang w:val="id-ID"/>
+        </w:rPr>
         <w:t>j</w:t>
       </w:r>
       <w:r>
         <w:rPr>
-          <w:sz w:val="24"/>
-          <w:lang w:val="id-ID"/>
-        </w:rPr>
-        <w:t>) : probabilitas kelas vj, P(a</w:t>
-      </w:r>
-      <w:r>
-        <w:rPr>
+          <w:i/>
+          <w:iCs/>
+          <w:sz w:val="24"/>
+          <w:lang w:val="id-ID"/>
+        </w:rPr>
+        <w:t>) : probabilitas atribut a</w:t>
+      </w:r>
+      <w:r>
+        <w:rPr>
+          <w:i/>
+          <w:iCs/>
           <w:sz w:val="24"/>
           <w:vertAlign w:val="subscript"/>
           <w:lang w:val="id-ID"/>
@@ -692,53 +752,699 @@
       </w:r>
       <w:r>
         <w:rPr>
-          <w:sz w:val="24"/>
-          <w:lang w:val="id-ID"/>
-        </w:rPr>
-        <w:t>|v</w:t>
-      </w:r>
-      <w:r>
-        <w:rPr>
+          <w:i/>
+          <w:iCs/>
+          <w:sz w:val="24"/>
+          <w:lang w:val="id-ID"/>
+        </w:rPr>
+        <w:t xml:space="preserve"> pada v</w:t>
+      </w:r>
+      <w:r>
+        <w:rPr>
+          <w:i/>
+          <w:iCs/>
           <w:sz w:val="24"/>
           <w:vertAlign w:val="subscript"/>
           <w:lang w:val="id-ID"/>
         </w:rPr>
         <w:t>j</w:t>
       </w:r>
-      <w:r>
-        <w:rPr>
-          <w:sz w:val="24"/>
-          <w:lang w:val="id-ID"/>
-        </w:rPr>
-        <w:t>) : probabilitas atribut a</w:t>
-      </w:r>
-      <w:r>
-        <w:rPr>
-          <w:sz w:val="24"/>
-          <w:vertAlign w:val="subscript"/>
-          <w:lang w:val="id-ID"/>
-        </w:rPr>
-        <w:t>i</w:t>
-      </w:r>
-      <w:r>
-        <w:rPr>
-          <w:sz w:val="24"/>
-          <w:lang w:val="id-ID"/>
-        </w:rPr>
-        <w:t xml:space="preserve"> pada v</w:t>
-      </w:r>
-      <w:r>
-        <w:rPr>
-          <w:sz w:val="24"/>
-          <w:vertAlign w:val="subscript"/>
-          <w:lang w:val="id-ID"/>
-        </w:rPr>
-        <w:t>j</w:t>
-      </w:r>
-    </w:p>
-    <w:p>
-      <w:pPr>
-        <w:pStyle w:val="ListParagraph1"/>
+    </w:p>
+    <w:p>
+      <w:pPr>
+        <w:pStyle w:val="10"/>
+        <w:jc w:val="both"/>
+        <w:rPr>
+          <w:i w:val="0"/>
+          <w:iCs w:val="0"/>
+          <w:sz w:val="24"/>
+          <w:vertAlign w:val="baseline"/>
+          <w:lang w:val="id-ID"/>
+        </w:rPr>
+      </w:pPr>
+      <w:r>
+        <w:rPr>
+          <w:i w:val="0"/>
+          <w:iCs w:val="0"/>
+          <w:sz w:val="24"/>
+          <w:vertAlign w:val="baseline"/>
+          <w:lang w:val="id-ID"/>
+        </w:rPr>
+        <w:t>Untuk setiap nilai atribut ada probabilitas kelas masing-masing, seperti pada contoh di bawah.</w:t>
+      </w:r>
+    </w:p>
+    <w:p>
+      <w:pPr>
+        <w:pStyle w:val="10"/>
+        <w:jc w:val="both"/>
+        <w:rPr>
+          <w:i w:val="0"/>
+          <w:iCs w:val="0"/>
+          <w:sz w:val="24"/>
+          <w:vertAlign w:val="baseline"/>
+          <w:lang w:val="id-ID"/>
+        </w:rPr>
+      </w:pPr>
+      <w:r>
+        <w:rPr>
+          <w:i w:val="0"/>
+          <w:iCs w:val="0"/>
+          <w:sz w:val="24"/>
+          <w:vertAlign w:val="baseline"/>
+          <w:lang w:val="id-ID"/>
+        </w:rPr>
+        <w:drawing>
+          <wp:inline distT="0" distB="0" distL="114300" distR="114300">
+            <wp:extent cx="5939155" cy="2091055"/>
+            <wp:effectExtent l="0" t="0" r="4445" b="4445"/>
+            <wp:docPr id="8" name="Picture 8" descr="model"/>
+            <wp:cNvGraphicFramePr>
+              <a:graphicFrameLocks xmlns:a="http://schemas.openxmlformats.org/drawingml/2006/main" noChangeAspect="1"/>
+            </wp:cNvGraphicFramePr>
+            <a:graphic xmlns:a="http://schemas.openxmlformats.org/drawingml/2006/main">
+              <a:graphicData uri="http://schemas.openxmlformats.org/drawingml/2006/picture">
+                <pic:pic xmlns:pic="http://schemas.openxmlformats.org/drawingml/2006/picture">
+                  <pic:nvPicPr>
+                    <pic:cNvPr id="8" name="Picture 8" descr="model"/>
+                    <pic:cNvPicPr>
+                      <a:picLocks noChangeAspect="1"/>
+                    </pic:cNvPicPr>
+                  </pic:nvPicPr>
+                  <pic:blipFill>
+                    <a:blip r:embed="rId6"/>
+                    <a:stretch>
+                      <a:fillRect/>
+                    </a:stretch>
+                  </pic:blipFill>
+                  <pic:spPr>
+                    <a:xfrm>
+                      <a:off x="0" y="0"/>
+                      <a:ext cx="5939155" cy="2091055"/>
+                    </a:xfrm>
+                    <a:prstGeom prst="rect">
+                      <a:avLst/>
+                    </a:prstGeom>
+                  </pic:spPr>
+                </pic:pic>
+              </a:graphicData>
+            </a:graphic>
+          </wp:inline>
+        </w:drawing>
+      </w:r>
+    </w:p>
+    <w:p>
+      <w:pPr>
+        <w:pStyle w:val="3"/>
+        <w:jc w:val="center"/>
+        <w:rPr>
+          <w:i w:val="0"/>
+          <w:iCs w:val="0"/>
+          <w:sz w:val="24"/>
+          <w:vertAlign w:val="baseline"/>
+          <w:lang w:val="id-ID"/>
+        </w:rPr>
+      </w:pPr>
+      <w:r>
+        <w:rPr>
+          <w:b/>
+          <w:bCs/>
+          <w:color w:val="000000" w:themeColor="text1"/>
+          <w14:textFill>
+            <w14:solidFill>
+              <w14:schemeClr w14:val="tx1"/>
+            </w14:solidFill>
+          </w14:textFill>
+        </w:rPr>
+        <w:t xml:space="preserve">Gambar </w:t>
+      </w:r>
+      <w:r>
+        <w:rPr>
+          <w:b/>
+          <w:bCs/>
+          <w:color w:val="000000" w:themeColor="text1"/>
+          <w14:textFill>
+            <w14:solidFill>
+              <w14:schemeClr w14:val="tx1"/>
+            </w14:solidFill>
+          </w14:textFill>
+        </w:rPr>
+        <w:fldChar w:fldCharType="begin"/>
+      </w:r>
+      <w:r>
+        <w:rPr>
+          <w:b/>
+          <w:bCs/>
+          <w:color w:val="000000" w:themeColor="text1"/>
+          <w14:textFill>
+            <w14:solidFill>
+              <w14:schemeClr w14:val="tx1"/>
+            </w14:solidFill>
+          </w14:textFill>
+        </w:rPr>
+        <w:instrText xml:space="preserve"> SEQ Gambar \* ARABIC </w:instrText>
+      </w:r>
+      <w:r>
+        <w:rPr>
+          <w:b/>
+          <w:bCs/>
+          <w:color w:val="000000" w:themeColor="text1"/>
+          <w14:textFill>
+            <w14:solidFill>
+              <w14:schemeClr w14:val="tx1"/>
+            </w14:solidFill>
+          </w14:textFill>
+        </w:rPr>
+        <w:fldChar w:fldCharType="separate"/>
+      </w:r>
+      <w:r>
+        <w:rPr>
+          <w:b/>
+          <w:bCs/>
+          <w:color w:val="000000" w:themeColor="text1"/>
+          <w14:textFill>
+            <w14:solidFill>
+              <w14:schemeClr w14:val="tx1"/>
+            </w14:solidFill>
+          </w14:textFill>
+        </w:rPr>
+        <w:t>1</w:t>
+      </w:r>
+      <w:r>
+        <w:rPr>
+          <w:b/>
+          <w:bCs/>
+          <w:color w:val="000000" w:themeColor="text1"/>
+          <w14:textFill>
+            <w14:solidFill>
+              <w14:schemeClr w14:val="tx1"/>
+            </w14:solidFill>
+          </w14:textFill>
+        </w:rPr>
+        <w:fldChar w:fldCharType="end"/>
+      </w:r>
+      <w:r>
+        <w:rPr>
+          <w:b/>
+          <w:bCs/>
+          <w:color w:val="000000" w:themeColor="text1"/>
+          <w:lang w:val="id-ID"/>
+          <w14:textFill>
+            <w14:solidFill>
+              <w14:schemeClr w14:val="tx1"/>
+            </w14:solidFill>
+          </w14:textFill>
+        </w:rPr>
+        <w:t>, contoh model Naive Bayes</w:t>
+      </w:r>
+    </w:p>
+    <w:p>
+      <w:pPr>
+        <w:pStyle w:val="10"/>
+        <w:jc w:val="both"/>
+        <w:rPr>
+          <w:i w:val="0"/>
+          <w:iCs w:val="0"/>
+          <w:sz w:val="24"/>
+          <w:vertAlign w:val="baseline"/>
+          <w:lang w:val="id-ID"/>
+        </w:rPr>
+      </w:pPr>
+      <w:r>
+        <w:rPr>
+          <w:i w:val="0"/>
+          <w:iCs w:val="0"/>
+          <w:sz w:val="24"/>
+          <w:vertAlign w:val="baseline"/>
+          <w:lang w:val="id-ID"/>
+        </w:rPr>
+        <w:t>Misal ada contoh instance seperti berikut.</w:t>
+      </w:r>
+    </w:p>
+    <w:p>
+      <w:pPr>
+        <w:pStyle w:val="10"/>
+        <w:jc w:val="center"/>
+        <w:rPr>
+          <w:i w:val="0"/>
+          <w:iCs w:val="0"/>
+          <w:sz w:val="24"/>
+          <w:vertAlign w:val="baseline"/>
+          <w:lang w:val="id-ID"/>
+        </w:rPr>
+      </w:pPr>
+      <w:r>
+        <w:rPr>
+          <w:i w:val="0"/>
+          <w:iCs w:val="0"/>
+          <w:sz w:val="24"/>
+          <w:vertAlign w:val="baseline"/>
+          <w:lang w:val="id-ID"/>
+        </w:rPr>
+        <w:drawing>
+          <wp:inline distT="0" distB="0" distL="114300" distR="114300">
+            <wp:extent cx="3943350" cy="652145"/>
+            <wp:effectExtent l="0" t="0" r="0" b="14605"/>
+            <wp:docPr id="12" name="Picture 12" descr="inst"/>
+            <wp:cNvGraphicFramePr>
+              <a:graphicFrameLocks xmlns:a="http://schemas.openxmlformats.org/drawingml/2006/main" noChangeAspect="1"/>
+            </wp:cNvGraphicFramePr>
+            <a:graphic xmlns:a="http://schemas.openxmlformats.org/drawingml/2006/main">
+              <a:graphicData uri="http://schemas.openxmlformats.org/drawingml/2006/picture">
+                <pic:pic xmlns:pic="http://schemas.openxmlformats.org/drawingml/2006/picture">
+                  <pic:nvPicPr>
+                    <pic:cNvPr id="12" name="Picture 12" descr="inst"/>
+                    <pic:cNvPicPr>
+                      <a:picLocks noChangeAspect="1"/>
+                    </pic:cNvPicPr>
+                  </pic:nvPicPr>
+                  <pic:blipFill>
+                    <a:blip r:embed="rId7"/>
+                    <a:stretch>
+                      <a:fillRect/>
+                    </a:stretch>
+                  </pic:blipFill>
+                  <pic:spPr>
+                    <a:xfrm>
+                      <a:off x="0" y="0"/>
+                      <a:ext cx="3943350" cy="652145"/>
+                    </a:xfrm>
+                    <a:prstGeom prst="rect">
+                      <a:avLst/>
+                    </a:prstGeom>
+                  </pic:spPr>
+                </pic:pic>
+              </a:graphicData>
+            </a:graphic>
+          </wp:inline>
+        </w:drawing>
+      </w:r>
+    </w:p>
+    <w:p>
+      <w:pPr>
+        <w:pStyle w:val="3"/>
+        <w:jc w:val="center"/>
+        <w:rPr>
+          <w:i w:val="0"/>
+          <w:iCs w:val="0"/>
+          <w:sz w:val="24"/>
+          <w:vertAlign w:val="baseline"/>
+          <w:lang w:val="id-ID"/>
+        </w:rPr>
+      </w:pPr>
+      <w:r>
+        <w:rPr>
+          <w:color w:val="000000" w:themeColor="text1"/>
+          <w14:textFill>
+            <w14:solidFill>
+              <w14:schemeClr w14:val="tx1"/>
+            </w14:solidFill>
+          </w14:textFill>
+        </w:rPr>
+        <w:t xml:space="preserve">Gambar </w:t>
+      </w:r>
+      <w:r>
+        <w:rPr>
+          <w:color w:val="000000" w:themeColor="text1"/>
+          <w14:textFill>
+            <w14:solidFill>
+              <w14:schemeClr w14:val="tx1"/>
+            </w14:solidFill>
+          </w14:textFill>
+        </w:rPr>
+        <w:fldChar w:fldCharType="begin"/>
+      </w:r>
+      <w:r>
+        <w:rPr>
+          <w:color w:val="000000" w:themeColor="text1"/>
+          <w14:textFill>
+            <w14:solidFill>
+              <w14:schemeClr w14:val="tx1"/>
+            </w14:solidFill>
+          </w14:textFill>
+        </w:rPr>
+        <w:instrText xml:space="preserve"> SEQ Gambar \* ARABIC </w:instrText>
+      </w:r>
+      <w:r>
+        <w:rPr>
+          <w:color w:val="000000" w:themeColor="text1"/>
+          <w14:textFill>
+            <w14:solidFill>
+              <w14:schemeClr w14:val="tx1"/>
+            </w14:solidFill>
+          </w14:textFill>
+        </w:rPr>
+        <w:fldChar w:fldCharType="separate"/>
+      </w:r>
+      <w:r>
+        <w:rPr>
+          <w:color w:val="000000" w:themeColor="text1"/>
+          <w14:textFill>
+            <w14:solidFill>
+              <w14:schemeClr w14:val="tx1"/>
+            </w14:solidFill>
+          </w14:textFill>
+        </w:rPr>
+        <w:t>2</w:t>
+      </w:r>
+      <w:r>
+        <w:rPr>
+          <w:color w:val="000000" w:themeColor="text1"/>
+          <w14:textFill>
+            <w14:solidFill>
+              <w14:schemeClr w14:val="tx1"/>
+            </w14:solidFill>
+          </w14:textFill>
+        </w:rPr>
+        <w:fldChar w:fldCharType="end"/>
+      </w:r>
+      <w:r>
+        <w:rPr>
+          <w:color w:val="000000" w:themeColor="text1"/>
+          <w:lang w:val="id-ID"/>
+          <w14:textFill>
+            <w14:solidFill>
+              <w14:schemeClr w14:val="tx1"/>
+            </w14:solidFill>
+          </w14:textFill>
+        </w:rPr>
+        <w:t>, contoh instance yg akan diklasifikasi</w:t>
+      </w:r>
+    </w:p>
+    <w:p>
+      <w:pPr>
+        <w:pStyle w:val="10"/>
+        <w:jc w:val="both"/>
+        <w:rPr>
+          <w:rFonts w:hint="default"/>
+          <w:i w:val="0"/>
+          <w:iCs w:val="0"/>
+          <w:sz w:val="24"/>
+          <w:vertAlign w:val="baseline"/>
+          <w:lang w:val="id-ID"/>
+        </w:rPr>
+      </w:pPr>
+      <w:r>
+        <w:rPr>
+          <w:i w:val="0"/>
+          <w:iCs w:val="0"/>
+          <w:sz w:val="24"/>
+          <w:vertAlign w:val="baseline"/>
+          <w:lang w:val="id-ID"/>
+        </w:rPr>
+        <w:t xml:space="preserve">Maka perhitungan probabilitas kelas </w:t>
+      </w:r>
+      <w:r>
+        <w:rPr>
+          <w:rFonts w:hint="default"/>
+          <w:i w:val="0"/>
+          <w:iCs w:val="0"/>
+          <w:sz w:val="24"/>
+          <w:vertAlign w:val="baseline"/>
+          <w:lang w:val="id-ID"/>
+        </w:rPr>
+        <w:t>‘</w:t>
+      </w:r>
+      <w:r>
+        <w:rPr>
+          <w:rFonts w:hint="default"/>
+          <w:i/>
+          <w:iCs/>
+          <w:sz w:val="24"/>
+          <w:vertAlign w:val="baseline"/>
+          <w:lang w:val="id-ID"/>
+        </w:rPr>
+        <w:t>yes</w:t>
+      </w:r>
+      <w:r>
+        <w:rPr>
+          <w:rFonts w:hint="default"/>
+          <w:i w:val="0"/>
+          <w:iCs w:val="0"/>
+          <w:sz w:val="24"/>
+          <w:vertAlign w:val="baseline"/>
+          <w:lang w:val="id-ID"/>
+        </w:rPr>
+        <w:t>’ dan ‘</w:t>
+      </w:r>
+      <w:r>
+        <w:rPr>
+          <w:rFonts w:hint="default"/>
+          <w:i/>
+          <w:iCs/>
+          <w:sz w:val="24"/>
+          <w:vertAlign w:val="baseline"/>
+          <w:lang w:val="id-ID"/>
+        </w:rPr>
+        <w:t>no</w:t>
+      </w:r>
+      <w:r>
+        <w:rPr>
+          <w:rFonts w:hint="default"/>
+          <w:i w:val="0"/>
+          <w:iCs w:val="0"/>
+          <w:sz w:val="24"/>
+          <w:vertAlign w:val="baseline"/>
+          <w:lang w:val="id-ID"/>
+        </w:rPr>
+        <w:t>’ adalah seperti gambar di bawah.</w:t>
+      </w:r>
+    </w:p>
+    <w:p>
+      <w:pPr>
+        <w:pStyle w:val="10"/>
+        <w:jc w:val="center"/>
+        <w:rPr>
+          <w:rFonts w:hint="default"/>
+          <w:i w:val="0"/>
+          <w:iCs w:val="0"/>
+          <w:sz w:val="24"/>
+          <w:vertAlign w:val="baseline"/>
+          <w:lang w:val="id-ID"/>
+        </w:rPr>
+      </w:pPr>
+      <w:bookmarkStart w:id="0" w:name="_GoBack"/>
+      <w:r>
+        <w:rPr>
+          <w:rFonts w:hint="default"/>
+          <w:i w:val="0"/>
+          <w:iCs w:val="0"/>
+          <w:sz w:val="24"/>
+          <w:vertAlign w:val="baseline"/>
+          <w:lang w:val="id-ID"/>
+        </w:rPr>
+        <w:drawing>
+          <wp:inline distT="0" distB="0" distL="114300" distR="114300">
+            <wp:extent cx="4546600" cy="1675130"/>
+            <wp:effectExtent l="0" t="0" r="6350" b="1270"/>
+            <wp:docPr id="14" name="Picture 14" descr="count"/>
+            <wp:cNvGraphicFramePr>
+              <a:graphicFrameLocks xmlns:a="http://schemas.openxmlformats.org/drawingml/2006/main" noChangeAspect="1"/>
+            </wp:cNvGraphicFramePr>
+            <a:graphic xmlns:a="http://schemas.openxmlformats.org/drawingml/2006/main">
+              <a:graphicData uri="http://schemas.openxmlformats.org/drawingml/2006/picture">
+                <pic:pic xmlns:pic="http://schemas.openxmlformats.org/drawingml/2006/picture">
+                  <pic:nvPicPr>
+                    <pic:cNvPr id="14" name="Picture 14" descr="count"/>
+                    <pic:cNvPicPr>
+                      <a:picLocks noChangeAspect="1"/>
+                    </pic:cNvPicPr>
+                  </pic:nvPicPr>
+                  <pic:blipFill>
+                    <a:blip r:embed="rId8"/>
+                    <a:stretch>
+                      <a:fillRect/>
+                    </a:stretch>
+                  </pic:blipFill>
+                  <pic:spPr>
+                    <a:xfrm>
+                      <a:off x="0" y="0"/>
+                      <a:ext cx="4546600" cy="1675130"/>
+                    </a:xfrm>
+                    <a:prstGeom prst="rect">
+                      <a:avLst/>
+                    </a:prstGeom>
+                  </pic:spPr>
+                </pic:pic>
+              </a:graphicData>
+            </a:graphic>
+          </wp:inline>
+        </w:drawing>
+      </w:r>
+      <w:bookmarkEnd w:id="0"/>
+    </w:p>
+    <w:p>
+      <w:pPr>
+        <w:pStyle w:val="3"/>
+        <w:jc w:val="center"/>
+        <w:rPr>
+          <w:color w:val="000000" w:themeColor="text1"/>
+          <w:lang w:val="id-ID"/>
+          <w14:textFill>
+            <w14:solidFill>
+              <w14:schemeClr w14:val="tx1"/>
+            </w14:solidFill>
+          </w14:textFill>
+        </w:rPr>
+      </w:pPr>
+      <w:r>
+        <w:rPr>
+          <w:color w:val="000000" w:themeColor="text1"/>
+          <w14:textFill>
+            <w14:solidFill>
+              <w14:schemeClr w14:val="tx1"/>
+            </w14:solidFill>
+          </w14:textFill>
+        </w:rPr>
+        <w:t xml:space="preserve">Gambar </w:t>
+      </w:r>
+      <w:r>
+        <w:rPr>
+          <w:color w:val="000000" w:themeColor="text1"/>
+          <w14:textFill>
+            <w14:solidFill>
+              <w14:schemeClr w14:val="tx1"/>
+            </w14:solidFill>
+          </w14:textFill>
+        </w:rPr>
+        <w:fldChar w:fldCharType="begin"/>
+      </w:r>
+      <w:r>
+        <w:rPr>
+          <w:color w:val="000000" w:themeColor="text1"/>
+          <w14:textFill>
+            <w14:solidFill>
+              <w14:schemeClr w14:val="tx1"/>
+            </w14:solidFill>
+          </w14:textFill>
+        </w:rPr>
+        <w:instrText xml:space="preserve"> SEQ Gambar \* ARABIC </w:instrText>
+      </w:r>
+      <w:r>
+        <w:rPr>
+          <w:color w:val="000000" w:themeColor="text1"/>
+          <w14:textFill>
+            <w14:solidFill>
+              <w14:schemeClr w14:val="tx1"/>
+            </w14:solidFill>
+          </w14:textFill>
+        </w:rPr>
+        <w:fldChar w:fldCharType="separate"/>
+      </w:r>
+      <w:r>
+        <w:rPr>
+          <w:color w:val="000000" w:themeColor="text1"/>
+          <w14:textFill>
+            <w14:solidFill>
+              <w14:schemeClr w14:val="tx1"/>
+            </w14:solidFill>
+          </w14:textFill>
+        </w:rPr>
+        <w:t>3</w:t>
+      </w:r>
+      <w:r>
+        <w:rPr>
+          <w:color w:val="000000" w:themeColor="text1"/>
+          <w14:textFill>
+            <w14:solidFill>
+              <w14:schemeClr w14:val="tx1"/>
+            </w14:solidFill>
+          </w14:textFill>
+        </w:rPr>
+        <w:fldChar w:fldCharType="end"/>
+      </w:r>
+      <w:r>
+        <w:rPr>
+          <w:color w:val="000000" w:themeColor="text1"/>
+          <w:lang w:val="id-ID"/>
+          <w14:textFill>
+            <w14:solidFill>
+              <w14:schemeClr w14:val="tx1"/>
+            </w14:solidFill>
+          </w14:textFill>
+        </w:rPr>
+        <w:t>, perhitungan probabilitas tiap kelas</w:t>
+      </w:r>
+    </w:p>
+    <w:p>
+      <w:pPr>
+        <w:ind w:firstLine="720" w:firstLineChars="0"/>
+        <w:rPr>
+          <w:rFonts w:hint="default"/>
+          <w:lang w:val="id-ID"/>
+        </w:rPr>
+      </w:pPr>
+      <w:r>
+        <w:rPr>
+          <w:color w:val="000000" w:themeColor="text1"/>
+          <w:lang w:val="id-ID"/>
+          <w14:textFill>
+            <w14:solidFill>
+              <w14:schemeClr w14:val="tx1"/>
+            </w14:solidFill>
+          </w14:textFill>
+        </w:rPr>
+        <w:t xml:space="preserve">Dari dua probabilitas (karena ada dua kelas), diambil yang terbesar. Jadi, untuk contoh kali ini </w:t>
+      </w:r>
+      <w:r>
+        <w:rPr>
+          <w:color w:val="000000" w:themeColor="text1"/>
+          <w:lang w:val="id-ID"/>
+          <w14:textFill>
+            <w14:solidFill>
+              <w14:schemeClr w14:val="tx1"/>
+            </w14:solidFill>
+          </w14:textFill>
+        </w:rPr>
+        <w:tab/>
+        <w:t xml:space="preserve">kelas Instance tersebut adalah </w:t>
+      </w:r>
+      <w:r>
+        <w:rPr>
+          <w:rFonts w:hint="default"/>
+          <w:color w:val="000000" w:themeColor="text1"/>
+          <w:lang w:val="id-ID"/>
+          <w14:textFill>
+            <w14:solidFill>
+              <w14:schemeClr w14:val="tx1"/>
+            </w14:solidFill>
+          </w14:textFill>
+        </w:rPr>
+        <w:t>‘</w:t>
+      </w:r>
+      <w:r>
+        <w:rPr>
+          <w:rFonts w:hint="default"/>
+          <w:i/>
+          <w:iCs/>
+          <w:color w:val="000000" w:themeColor="text1"/>
+          <w:lang w:val="id-ID"/>
+          <w14:textFill>
+            <w14:solidFill>
+              <w14:schemeClr w14:val="tx1"/>
+            </w14:solidFill>
+          </w14:textFill>
+        </w:rPr>
+        <w:t>no</w:t>
+      </w:r>
+      <w:r>
+        <w:rPr>
+          <w:rFonts w:hint="default"/>
+          <w:i w:val="0"/>
+          <w:iCs w:val="0"/>
+          <w:color w:val="000000" w:themeColor="text1"/>
+          <w:lang w:val="id-ID"/>
+          <w14:textFill>
+            <w14:solidFill>
+              <w14:schemeClr w14:val="tx1"/>
+            </w14:solidFill>
+          </w14:textFill>
+        </w:rPr>
+        <w:t>’.</w:t>
+      </w:r>
+    </w:p>
+    <w:p>
+      <w:pPr>
+        <w:pStyle w:val="10"/>
         <w:numPr>
           <w:ilvl w:val="0"/>
           <w:numId w:val="1"/>
@@ -758,7 +1464,7 @@
     </w:p>
     <w:p>
       <w:pPr>
-        <w:pStyle w:val="ListParagraph1"/>
+        <w:pStyle w:val="10"/>
         <w:spacing w:before="240"/>
         <w:jc w:val="both"/>
         <w:rPr>
@@ -769,13 +1475,7 @@
         <w:rPr>
           <w:sz w:val="24"/>
         </w:rPr>
-        <w:t xml:space="preserve">FFNN adalah sebuah metode pembelajaran mesin yang terinspirasi dari </w:t>
-      </w:r>
-      <w:r>
-        <w:rPr>
-          <w:sz w:val="24"/>
-        </w:rPr>
-        <w:t xml:space="preserve">sistem saraf manusia. FFNN berbentuk menyerupai jaringan yang terhubung untuk menyalurkan informasi. FFNN terdiri dari </w:t>
+        <w:t xml:space="preserve">FFNN adalah sebuah metode pembelajaran mesin yang terinspirasi dari sistem saraf manusia. FFNN berbentuk menyerupai jaringan yang terhubung untuk menyalurkan informasi. FFNN terdiri dari </w:t>
       </w:r>
       <w:r>
         <w:rPr>
@@ -806,7 +1506,7 @@
     </w:p>
     <w:p>
       <w:pPr>
-        <w:pStyle w:val="ListParagraph1"/>
+        <w:pStyle w:val="10"/>
         <w:numPr>
           <w:ilvl w:val="1"/>
           <w:numId w:val="1"/>
@@ -826,7 +1526,7 @@
     </w:p>
     <w:p>
       <w:pPr>
-        <w:pStyle w:val="ListParagraph1"/>
+        <w:pStyle w:val="10"/>
         <w:ind w:left="1080"/>
         <w:jc w:val="center"/>
         <w:rPr>
@@ -835,12 +1535,11 @@
       </w:pPr>
       <w:r>
         <w:rPr>
-          <w:noProof/>
           <w:sz w:val="24"/>
           <w:lang w:val="en-GB" w:eastAsia="en-GB"/>
         </w:rPr>
         <w:drawing>
-          <wp:inline distT="0" distB="0" distL="0" distR="0" wp14:anchorId="3B389C82" wp14:editId="05D8F142">
+          <wp:inline distT="0" distB="0" distL="0" distR="0">
             <wp:extent cx="2409825" cy="1743075"/>
             <wp:effectExtent l="0" t="0" r="9525" b="9525"/>
             <wp:docPr id="4" name="Picture 4" descr="Image result for single layer perceptron"/>
@@ -857,7 +1556,7 @@
                     </pic:cNvPicPr>
                   </pic:nvPicPr>
                   <pic:blipFill>
-                    <a:blip r:embed="rId10">
+                    <a:blip r:embed="rId9">
                       <a:extLst>
                         <a:ext uri="{28A0092B-C50C-407E-A947-70E740481C1C}">
                           <a14:useLocalDpi xmlns:a14="http://schemas.microsoft.com/office/drawing/2010/main" val="0"/>
@@ -894,7 +1593,7 @@
     </w:p>
     <w:p>
       <w:pPr>
-        <w:pStyle w:val="ListParagraph1"/>
+        <w:pStyle w:val="10"/>
         <w:ind w:left="1080"/>
         <w:jc w:val="center"/>
         <w:rPr>
@@ -903,19 +1602,16 @@
       </w:pPr>
       <w:r>
         <w:rPr>
-          <w:noProof/>
           <w:lang w:val="en-GB" w:eastAsia="en-GB"/>
         </w:rPr>
         <mc:AlternateContent>
           <mc:Choice Requires="wps">
             <w:drawing>
-              <wp:inline distT="0" distB="0" distL="0" distR="0" wp14:anchorId="3A2C0201" wp14:editId="4555AF30">
+              <wp:inline distT="0" distB="0" distL="0" distR="0">
                 <wp:extent cx="2409825" cy="224155"/>
                 <wp:effectExtent l="0" t="0" r="9525" b="4445"/>
                 <wp:docPr id="6" name="Text Box 3"/>
-                <wp:cNvGraphicFramePr>
-                  <a:graphicFrameLocks xmlns:a="http://schemas.openxmlformats.org/drawingml/2006/main"/>
-                </wp:cNvGraphicFramePr>
+                <wp:cNvGraphicFramePr/>
                 <a:graphic xmlns:a="http://schemas.openxmlformats.org/drawingml/2006/main">
                   <a:graphicData uri="http://schemas.microsoft.com/office/word/2010/wordprocessingShape">
                     <wps:wsp>
@@ -936,24 +1632,12 @@
                         <a:ln>
                           <a:noFill/>
                         </a:ln>
-                        <a:extLst>
-                          <a:ext uri="{91240B29-F687-4F45-9708-019B960494DF}">
-                            <a14:hiddenLine xmlns:a14="http://schemas.microsoft.com/office/drawing/2010/main" w="9525">
-                              <a:solidFill>
-                                <a:srgbClr val="000000"/>
-                              </a:solidFill>
-                              <a:miter lim="800000"/>
-                              <a:headEnd/>
-                              <a:tailEnd/>
-                            </a14:hiddenLine>
-                          </a:ext>
-                        </a:extLst>
                       </wps:spPr>
                       <wps:txbx>
                         <w:txbxContent>
                           <w:p>
                             <w:pPr>
-                              <w:pStyle w:val="Caption"/>
+                              <w:pStyle w:val="3"/>
                               <w:jc w:val="center"/>
                               <w:rPr>
                                 <w:color w:val="auto"/>
@@ -1016,16 +1700,16 @@
           </mc:Choice>
           <mc:Fallback>
             <w:pict>
-              <v:shapetype w14:anchorId="3A2C0201" id="_x0000_t202" coordsize="21600,21600" o:spt="202" path="m,l,21600r21600,l21600,xe">
-                <v:stroke joinstyle="miter"/>
-                <v:path gradientshapeok="t" o:connecttype="rect"/>
-              </v:shapetype>
-              <v:shape id="Text Box 3" o:spid="_x0000_s1026" type="#_x0000_t202" style="width:189.75pt;height:17.65pt;visibility:visible;mso-wrap-style:square;mso-left-percent:-10001;mso-top-percent:-10001;mso-position-horizontal:absolute;mso-position-horizontal-relative:char;mso-position-vertical:absolute;mso-position-vertical-relative:line;mso-left-percent:-10001;mso-top-percent:-10001;v-text-anchor:top" o:gfxdata="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" stroked="f">
-                <v:textbox inset="0,0,0,0">
+              <v:shape id="Text Box 3" o:spid="_x0000_s1026" o:spt="202" type="#_x0000_t202" style="height:17.65pt;width:189.75pt;" fillcolor="#FFFFFF" filled="t" stroked="f" coordsize="21600,21600" o:gfxdata="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">
+                <v:fill on="t" focussize="0,0"/>
+                <v:stroke on="f"/>
+                <v:imagedata o:title=""/>
+                <o:lock v:ext="edit" aspectratio="f"/>
+                <v:textbox inset="0mm,0mm,0mm,0mm">
                   <w:txbxContent>
                     <w:p>
                       <w:pPr>
-                        <w:pStyle w:val="Caption"/>
+                        <w:pStyle w:val="3"/>
                         <w:jc w:val="center"/>
                         <w:rPr>
                           <w:color w:val="auto"/>
@@ -1077,6 +1761,7 @@
                     </w:p>
                   </w:txbxContent>
                 </v:textbox>
+                <w10:wrap type="none"/>
                 <w10:anchorlock/>
               </v:shape>
             </w:pict>
@@ -1086,7 +1771,7 @@
     </w:p>
     <w:p>
       <w:pPr>
-        <w:pStyle w:val="ListParagraph1"/>
+        <w:pStyle w:val="10"/>
         <w:ind w:left="1080"/>
         <w:jc w:val="center"/>
         <w:rPr>
@@ -1096,7 +1781,7 @@
     </w:p>
     <w:p>
       <w:pPr>
-        <w:pStyle w:val="ListParagraph1"/>
+        <w:pStyle w:val="10"/>
         <w:ind w:left="1080"/>
         <w:jc w:val="both"/>
         <w:rPr>
@@ -1159,13 +1844,7 @@
         <w:rPr>
           <w:sz w:val="24"/>
         </w:rPr>
-        <w:t>ya</w:t>
-      </w:r>
-      <w:r>
-        <w:rPr>
-          <w:sz w:val="24"/>
-        </w:rPr>
-        <w:t>ng acak</w:t>
+        <w:t>yang acak</w:t>
       </w:r>
       <w:r>
         <w:rPr>
@@ -1191,18 +1870,12 @@
         <w:rPr>
           <w:sz w:val="24"/>
         </w:rPr>
-        <w:t xml:space="preserve">beban dikali dengan masukan dan diolah </w:t>
-      </w:r>
-      <w:r>
-        <w:rPr>
-          <w:sz w:val="24"/>
-        </w:rPr>
-        <w:t>dengan fungsi aktivasi sehingga menghasilkan output. Fungsi aktivasi yang biasa digunakan dalam FFNN adalah fungsi sigmoid.</w:t>
-      </w:r>
-    </w:p>
-    <w:p>
-      <w:pPr>
-        <w:pStyle w:val="ListParagraph1"/>
+        <w:t>beban dikali dengan masukan dan diolah dengan fungsi aktivasi sehingga menghasilkan output. Fungsi aktivasi yang biasa digunakan dalam FFNN adalah fungsi sigmoid.</w:t>
+      </w:r>
+    </w:p>
+    <w:p>
+      <w:pPr>
+        <w:pStyle w:val="10"/>
         <w:ind w:left="1080"/>
         <w:jc w:val="both"/>
         <w:rPr>
@@ -1213,37 +1886,7 @@
         <w:rPr>
           <w:sz w:val="24"/>
         </w:rPr>
-        <w:t>Setelah dilakukan feed-forward processing, proses pembelajaran sela</w:t>
-      </w:r>
-      <w:r>
-        <w:rPr>
-          <w:sz w:val="24"/>
-        </w:rPr>
-        <w:t>njutnya bisa dilakukan dengan menggunakan algoritm</w:t>
-      </w:r>
-      <w:r>
-        <w:rPr>
-          <w:sz w:val="24"/>
-        </w:rPr>
-        <w:t xml:space="preserve">a </w:t>
-      </w:r>
-      <w:r>
-        <w:rPr>
-          <w:sz w:val="24"/>
-        </w:rPr>
-        <w:t>ba</w:t>
-      </w:r>
-      <w:r>
-        <w:rPr>
-          <w:sz w:val="24"/>
-        </w:rPr>
-        <w:t>ckpropagation. Dalam pemb</w:t>
-      </w:r>
-      <w:r>
-        <w:rPr>
-          <w:sz w:val="24"/>
-        </w:rPr>
-        <w:t xml:space="preserve">elajaran backpropagation, dilakukan penghitungan error untuk setiap </w:t>
+        <w:t xml:space="preserve">Setelah dilakukan feed-forward processing, proses pembelajaran selanjutnya bisa dilakukan dengan menggunakan algoritma backpropagation. Dalam pembelajaran backpropagation, dilakukan penghitungan error untuk setiap </w:t>
       </w:r>
       <w:r>
         <w:rPr>
@@ -1256,34 +1899,25 @@
         <w:rPr>
           <w:sz w:val="24"/>
         </w:rPr>
-        <w:t xml:space="preserve"> dalam jaringan. Untuk fungsi sigmoid, nilai yang digunakan merupakan turunan dari fungsi sigmoid sendiri</w:t>
-      </w:r>
-      <w:r>
-        <w:rPr>
-          <w:sz w:val="24"/>
-        </w:rPr>
-        <w:t>.</w:t>
-      </w:r>
-    </w:p>
-    <w:p>
-      <w:pPr>
-        <w:pStyle w:val="ListParagraph1"/>
+        <w:t xml:space="preserve"> dalam jaringan. Untuk fungsi sigmoid, nilai yang digunakan merupakan turunan dari fungsi sigmoid sendiri.</w:t>
+      </w:r>
+    </w:p>
+    <w:p>
+      <w:pPr>
+        <w:pStyle w:val="10"/>
         <w:ind w:left="1080"/>
         <w:jc w:val="center"/>
         <w:rPr>
-          <w:noProof/>
           <w:lang w:val="en-GB" w:eastAsia="en-GB"/>
         </w:rPr>
       </w:pPr>
       <w:r>
         <w:rPr>
-          <w:noProof/>
           <w:sz w:val="24"/>
           <w:lang w:val="en-GB" w:eastAsia="en-GB"/>
         </w:rPr>
-        <w:lastRenderedPageBreak/>
         <w:drawing>
-          <wp:inline distT="0" distB="0" distL="0" distR="0" wp14:anchorId="38272D9D" wp14:editId="520DAF9C">
+          <wp:inline distT="0" distB="0" distL="0" distR="0">
             <wp:extent cx="1352550" cy="504825"/>
             <wp:effectExtent l="0" t="0" r="0" b="9525"/>
             <wp:docPr id="1" name="Picture 1"/>
@@ -1300,7 +1934,7 @@
                     </pic:cNvPicPr>
                   </pic:nvPicPr>
                   <pic:blipFill>
-                    <a:blip r:embed="rId11">
+                    <a:blip r:embed="rId10">
                       <a:extLst>
                         <a:ext uri="{28A0092B-C50C-407E-A947-70E740481C1C}">
                           <a14:useLocalDpi xmlns:a14="http://schemas.microsoft.com/office/drawing/2010/main" val="0"/>
@@ -1337,29 +1971,25 @@
     </w:p>
     <w:p>
       <w:pPr>
-        <w:pStyle w:val="ListParagraph1"/>
+        <w:pStyle w:val="10"/>
         <w:ind w:left="1080"/>
         <w:jc w:val="center"/>
         <w:rPr>
-          <w:noProof/>
           <w:lang w:val="en-GB" w:eastAsia="en-GB"/>
         </w:rPr>
       </w:pPr>
       <w:r>
         <w:rPr>
-          <w:noProof/>
           <w:lang w:val="en-GB" w:eastAsia="en-GB"/>
         </w:rPr>
         <mc:AlternateContent>
           <mc:Choice Requires="wps">
             <w:drawing>
-              <wp:inline distT="0" distB="0" distL="0" distR="0" wp14:anchorId="26E99E92" wp14:editId="6B75181C">
+              <wp:inline distT="0" distB="0" distL="0" distR="0">
                 <wp:extent cx="1819275" cy="266700"/>
                 <wp:effectExtent l="0" t="0" r="9525" b="3175"/>
                 <wp:docPr id="3" name="Text Box 2"/>
-                <wp:cNvGraphicFramePr>
-                  <a:graphicFrameLocks xmlns:a="http://schemas.openxmlformats.org/drawingml/2006/main"/>
-                </wp:cNvGraphicFramePr>
+                <wp:cNvGraphicFramePr/>
                 <a:graphic xmlns:a="http://schemas.openxmlformats.org/drawingml/2006/main">
                   <a:graphicData uri="http://schemas.microsoft.com/office/word/2010/wordprocessingShape">
                     <wps:wsp>
@@ -1380,24 +2010,12 @@
                         <a:ln>
                           <a:noFill/>
                         </a:ln>
-                        <a:extLst>
-                          <a:ext uri="{91240B29-F687-4F45-9708-019B960494DF}">
-                            <a14:hiddenLine xmlns:a14="http://schemas.microsoft.com/office/drawing/2010/main" w="9525">
-                              <a:solidFill>
-                                <a:srgbClr val="000000"/>
-                              </a:solidFill>
-                              <a:miter lim="800000"/>
-                              <a:headEnd/>
-                              <a:tailEnd/>
-                            </a14:hiddenLine>
-                          </a:ext>
-                        </a:extLst>
                       </wps:spPr>
                       <wps:txbx>
                         <w:txbxContent>
                           <w:p>
                             <w:pPr>
-                              <w:pStyle w:val="Caption"/>
+                              <w:pStyle w:val="3"/>
                               <w:jc w:val="center"/>
                               <w:rPr>
                                 <w:color w:val="auto"/>
@@ -1406,7 +2024,7 @@
                           </w:p>
                           <w:p>
                             <w:pPr>
-                              <w:pStyle w:val="Caption"/>
+                              <w:pStyle w:val="3"/>
                               <w:jc w:val="center"/>
                               <w:rPr>
                                 <w:color w:val="auto"/>
@@ -1433,12 +2051,16 @@
           </mc:Choice>
           <mc:Fallback>
             <w:pict>
-              <v:shape w14:anchorId="26E99E92" id="Text Box 2" o:spid="_x0000_s1027" type="#_x0000_t202" style="width:143.25pt;height:21pt;visibility:visible;mso-wrap-style:square;mso-left-percent:-10001;mso-top-percent:-10001;mso-position-horizontal:absolute;mso-position-horizontal-relative:char;mso-position-vertical:absolute;mso-position-vertical-relative:line;mso-left-percent:-10001;mso-top-percent:-10001;v-text-anchor:top" o:gfxdata="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" stroked="f">
-                <v:textbox style="mso-fit-shape-to-text:t" inset="0,0,0,0">
+              <v:shape id="Text Box 2" o:spid="_x0000_s1026" o:spt="202" type="#_x0000_t202" style="height:21pt;width:143.25pt;" fillcolor="#FFFFFF" filled="t" stroked="f" coordsize="21600,21600" o:gfxdata="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">
+                <v:fill on="t" focussize="0,0"/>
+                <v:stroke on="f"/>
+                <v:imagedata o:title=""/>
+                <o:lock v:ext="edit" aspectratio="f"/>
+                <v:textbox inset="0mm,0mm,0mm,0mm" style="mso-fit-shape-to-text:t;">
                   <w:txbxContent>
                     <w:p>
                       <w:pPr>
-                        <w:pStyle w:val="Caption"/>
+                        <w:pStyle w:val="3"/>
                         <w:jc w:val="center"/>
                         <w:rPr>
                           <w:color w:val="auto"/>
@@ -1447,7 +2069,7 @@
                     </w:p>
                     <w:p>
                       <w:pPr>
-                        <w:pStyle w:val="Caption"/>
+                        <w:pStyle w:val="3"/>
                         <w:jc w:val="center"/>
                         <w:rPr>
                           <w:color w:val="auto"/>
@@ -1463,6 +2085,7 @@
                     </w:p>
                   </w:txbxContent>
                 </v:textbox>
+                <w10:wrap type="none"/>
                 <w10:anchorlock/>
               </v:shape>
             </w:pict>
@@ -1472,7 +2095,7 @@
     </w:p>
     <w:p>
       <w:pPr>
-        <w:pStyle w:val="ListParagraph1"/>
+        <w:pStyle w:val="10"/>
         <w:ind w:left="1080"/>
         <w:jc w:val="center"/>
         <w:rPr>
@@ -1481,11 +2104,10 @@
       </w:pPr>
       <w:r>
         <w:rPr>
-          <w:noProof/>
           <w:lang w:val="en-GB" w:eastAsia="en-GB"/>
         </w:rPr>
         <w:drawing>
-          <wp:inline distT="0" distB="0" distL="0" distR="0" wp14:anchorId="541BADC8" wp14:editId="44E6AD25">
+          <wp:inline distT="0" distB="0" distL="0" distR="0">
             <wp:extent cx="1800225" cy="333375"/>
             <wp:effectExtent l="0" t="0" r="9525" b="9525"/>
             <wp:docPr id="7" name="Picture 7"/>
@@ -1502,7 +2124,7 @@
                     </pic:cNvPicPr>
                   </pic:nvPicPr>
                   <pic:blipFill>
-                    <a:blip r:embed="rId12">
+                    <a:blip r:embed="rId11">
                       <a:extLst>
                         <a:ext uri="{28A0092B-C50C-407E-A947-70E740481C1C}">
                           <a14:useLocalDpi xmlns:a14="http://schemas.microsoft.com/office/drawing/2010/main" val="0"/>
@@ -1539,7 +2161,7 @@
     </w:p>
     <w:p>
       <w:pPr>
-        <w:pStyle w:val="ListParagraph1"/>
+        <w:pStyle w:val="10"/>
         <w:ind w:left="1080"/>
         <w:jc w:val="center"/>
         <w:rPr>
@@ -1548,19 +2170,16 @@
       </w:pPr>
       <w:r>
         <w:rPr>
-          <w:noProof/>
           <w:lang w:val="en-GB" w:eastAsia="en-GB"/>
         </w:rPr>
         <mc:AlternateContent>
           <mc:Choice Requires="wps">
             <w:drawing>
-              <wp:inline distT="0" distB="0" distL="0" distR="0" wp14:anchorId="447F0674" wp14:editId="58275945">
+              <wp:inline distT="0" distB="0" distL="0" distR="0">
                 <wp:extent cx="1800225" cy="161925"/>
                 <wp:effectExtent l="0" t="0" r="9525" b="9525"/>
                 <wp:docPr id="5" name="Text Box 4"/>
-                <wp:cNvGraphicFramePr>
-                  <a:graphicFrameLocks xmlns:a="http://schemas.openxmlformats.org/drawingml/2006/main"/>
-                </wp:cNvGraphicFramePr>
+                <wp:cNvGraphicFramePr/>
                 <a:graphic xmlns:a="http://schemas.openxmlformats.org/drawingml/2006/main">
                   <a:graphicData uri="http://schemas.microsoft.com/office/word/2010/wordprocessingShape">
                     <wps:wsp>
@@ -1581,24 +2200,12 @@
                         <a:ln>
                           <a:noFill/>
                         </a:ln>
-                        <a:extLst>
-                          <a:ext uri="{91240B29-F687-4F45-9708-019B960494DF}">
-                            <a14:hiddenLine xmlns:a14="http://schemas.microsoft.com/office/drawing/2010/main" w="9525">
-                              <a:solidFill>
-                                <a:srgbClr val="000000"/>
-                              </a:solidFill>
-                              <a:miter lim="800000"/>
-                              <a:headEnd/>
-                              <a:tailEnd/>
-                            </a14:hiddenLine>
-                          </a:ext>
-                        </a:extLst>
                       </wps:spPr>
                       <wps:txbx>
                         <w:txbxContent>
                           <w:p>
                             <w:pPr>
-                              <w:pStyle w:val="Caption"/>
+                              <w:pStyle w:val="3"/>
                               <w:jc w:val="center"/>
                               <w:rPr>
                                 <w:color w:val="auto"/>
@@ -1624,12 +2231,16 @@
           </mc:Choice>
           <mc:Fallback>
             <w:pict>
-              <v:shape w14:anchorId="447F0674" id="Text Box 4" o:spid="_x0000_s1028" type="#_x0000_t202" style="width:141.75pt;height:12.75pt;visibility:visible;mso-wrap-style:square;mso-left-percent:-10001;mso-top-percent:-10001;mso-position-horizontal:absolute;mso-position-horizontal-relative:char;mso-position-vertical:absolute;mso-position-vertical-relative:line;mso-left-percent:-10001;mso-top-percent:-10001;v-text-anchor:top" o:gfxdata="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" stroked="f">
-                <v:textbox inset="0,0,0,0">
+              <v:shape id="Text Box 4" o:spid="_x0000_s1026" o:spt="202" type="#_x0000_t202" style="height:12.75pt;width:141.75pt;" fillcolor="#FFFFFF" filled="t" stroked="f" coordsize="21600,21600" o:gfxdata="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">
+                <v:fill on="t" focussize="0,0"/>
+                <v:stroke on="f"/>
+                <v:imagedata o:title=""/>
+                <o:lock v:ext="edit" aspectratio="f"/>
+                <v:textbox inset="0mm,0mm,0mm,0mm">
                   <w:txbxContent>
                     <w:p>
                       <w:pPr>
-                        <w:pStyle w:val="Caption"/>
+                        <w:pStyle w:val="3"/>
                         <w:jc w:val="center"/>
                         <w:rPr>
                           <w:color w:val="auto"/>
@@ -1644,6 +2255,7 @@
                     </w:p>
                   </w:txbxContent>
                 </v:textbox>
+                <w10:wrap type="none"/>
                 <w10:anchorlock/>
               </v:shape>
             </w:pict>
@@ -1653,7 +2265,7 @@
     </w:p>
     <w:p>
       <w:pPr>
-        <w:pStyle w:val="ListParagraph1"/>
+        <w:pStyle w:val="10"/>
         <w:ind w:left="1080"/>
         <w:rPr>
           <w:b/>
@@ -1663,7 +2275,7 @@
     </w:p>
     <w:p>
       <w:pPr>
-        <w:pStyle w:val="ListParagraph1"/>
+        <w:pStyle w:val="10"/>
         <w:numPr>
           <w:ilvl w:val="1"/>
           <w:numId w:val="1"/>
@@ -1675,7 +2287,6 @@
       </w:pPr>
       <w:r>
         <w:rPr>
-          <w:noProof/>
           <w:lang w:val="en-GB" w:eastAsia="en-GB"/>
         </w:rPr>
         <mc:AlternateContent>
@@ -1693,9 +2304,7 @@
                 <wp:effectExtent l="0" t="0" r="4445" b="2540"/>
                 <wp:wrapTopAndBottom/>
                 <wp:docPr id="2" name="Text Box 5"/>
-                <wp:cNvGraphicFramePr>
-                  <a:graphicFrameLocks xmlns:a="http://schemas.openxmlformats.org/drawingml/2006/main"/>
-                </wp:cNvGraphicFramePr>
+                <wp:cNvGraphicFramePr/>
                 <a:graphic xmlns:a="http://schemas.openxmlformats.org/drawingml/2006/main">
                   <a:graphicData uri="http://schemas.microsoft.com/office/word/2010/wordprocessingShape">
                     <wps:wsp>
@@ -1716,24 +2325,12 @@
                         <a:ln>
                           <a:noFill/>
                         </a:ln>
-                        <a:extLst>
-                          <a:ext uri="{91240B29-F687-4F45-9708-019B960494DF}">
-                            <a14:hiddenLine xmlns:a14="http://schemas.microsoft.com/office/drawing/2010/main" w="9525">
-                              <a:solidFill>
-                                <a:srgbClr val="000000"/>
-                              </a:solidFill>
-                              <a:miter lim="800000"/>
-                              <a:headEnd/>
-                              <a:tailEnd/>
-                            </a14:hiddenLine>
-                          </a:ext>
-                        </a:extLst>
                       </wps:spPr>
                       <wps:txbx>
                         <w:txbxContent>
                           <w:p>
                             <w:pPr>
-                              <w:pStyle w:val="Caption"/>
+                              <w:pStyle w:val="3"/>
                               <w:jc w:val="center"/>
                               <w:rPr>
                                 <w:color w:val="auto"/>
@@ -1791,23 +2388,21 @@
                     </wps:wsp>
                   </a:graphicData>
                 </a:graphic>
-                <wp14:sizeRelH relativeFrom="page">
-                  <wp14:pctWidth>0</wp14:pctWidth>
-                </wp14:sizeRelH>
-                <wp14:sizeRelV relativeFrom="page">
-                  <wp14:pctHeight>0</wp14:pctHeight>
-                </wp14:sizeRelV>
               </wp:anchor>
             </w:drawing>
           </mc:Choice>
           <mc:Fallback>
             <w:pict>
-              <v:shape id="Text Box 5" o:spid="_x0000_s1029" type="#_x0000_t202" style="position:absolute;left:0;text-align:left;margin-left:125.85pt;margin-top:200.85pt;width:278.05pt;height:21pt;z-index:251669504;visibility:visible;mso-wrap-style:square;mso-width-percent:0;mso-height-percent:0;mso-wrap-distance-left:9pt;mso-wrap-distance-top:0;mso-wrap-distance-right:9pt;mso-wrap-distance-bottom:0;mso-position-horizontal:absolute;mso-position-horizontal-relative:text;mso-position-vertical:absolute;mso-position-vertical-relative:text;mso-width-percent:0;mso-height-percent:0;mso-width-relative:page;mso-height-relative:page;v-text-anchor:top" o:gfxdata="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" stroked="f">
-                <v:textbox style="mso-fit-shape-to-text:t" inset="0,0,0,0">
+              <v:shape id="Text Box 5" o:spid="_x0000_s1026" o:spt="202" type="#_x0000_t202" style="position:absolute;left:0pt;margin-left:125.85pt;margin-top:200.85pt;height:21pt;width:278.05pt;mso-wrap-distance-bottom:0pt;mso-wrap-distance-top:0pt;z-index:251669504;mso-width-relative:page;mso-height-relative:page;" fillcolor="#FFFFFF" filled="t" stroked="f" coordsize="21600,21600" o:gfxdata="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">
+                <v:fill on="t" focussize="0,0"/>
+                <v:stroke on="f"/>
+                <v:imagedata o:title=""/>
+                <o:lock v:ext="edit" aspectratio="f"/>
+                <v:textbox inset="0mm,0mm,0mm,0mm" style="mso-fit-shape-to-text:t;">
                   <w:txbxContent>
                     <w:p>
                       <w:pPr>
-                        <w:pStyle w:val="Caption"/>
+                        <w:pStyle w:val="3"/>
                         <w:jc w:val="center"/>
                         <w:rPr>
                           <w:color w:val="auto"/>
@@ -1868,7 +2463,6 @@
       <w:r>
         <w:rPr>
           <w:b/>
-          <w:noProof/>
           <w:sz w:val="24"/>
           <w:lang w:val="en-GB" w:eastAsia="en-GB"/>
         </w:rPr>
@@ -1898,7 +2492,7 @@
                     </pic:cNvPicPr>
                   </pic:nvPicPr>
                   <pic:blipFill>
-                    <a:blip r:embed="rId13"/>
+                    <a:blip r:embed="rId12"/>
                     <a:srcRect/>
                     <a:stretch>
                       <a:fillRect/>
@@ -1936,7 +2530,7 @@
     </w:p>
     <w:p>
       <w:pPr>
-        <w:pStyle w:val="ListParagraph1"/>
+        <w:pStyle w:val="10"/>
         <w:ind w:left="1080"/>
         <w:rPr>
           <w:b/>
@@ -1946,7 +2540,7 @@
     </w:p>
     <w:p>
       <w:pPr>
-        <w:pStyle w:val="ListParagraph1"/>
+        <w:pStyle w:val="10"/>
         <w:ind w:left="1080"/>
         <w:jc w:val="both"/>
         <w:rPr>
@@ -1983,18 +2577,12 @@
         <w:rPr>
           <w:sz w:val="24"/>
         </w:rPr>
-        <w:t>Untuk struktur lain dalam multi-layer perceptron sama den</w:t>
-      </w:r>
-      <w:r>
-        <w:rPr>
-          <w:sz w:val="24"/>
-        </w:rPr>
-        <w:t>gan dalam single-layer perceptron, termasuk fungsi aktivasi sigmoid dan algoritma pembelajaran dengan menggunakan backpropagation.</w:t>
-      </w:r>
-    </w:p>
-    <w:p>
-      <w:pPr>
-        <w:pStyle w:val="ListParagraph1"/>
+        <w:t>Untuk struktur lain dalam multi-layer perceptron sama dengan dalam single-layer perceptron, termasuk fungsi aktivasi sigmoid dan algoritma pembelajaran dengan menggunakan backpropagation.</w:t>
+      </w:r>
+    </w:p>
+    <w:p>
+      <w:pPr>
+        <w:pStyle w:val="10"/>
         <w:ind w:left="1080"/>
         <w:rPr>
           <w:b/>
@@ -2019,7 +2607,7 @@
     </w:p>
     <w:p>
       <w:pPr>
-        <w:pStyle w:val="ListParagraph1"/>
+        <w:pStyle w:val="10"/>
         <w:numPr>
           <w:ilvl w:val="0"/>
           <w:numId w:val="2"/>
@@ -2039,7 +2627,7 @@
     </w:p>
     <w:p>
       <w:pPr>
-        <w:pStyle w:val="ListParagraph1"/>
+        <w:pStyle w:val="10"/>
         <w:ind w:left="0" w:firstLine="720"/>
         <w:jc w:val="both"/>
         <w:rPr>
@@ -2187,6 +2775,13 @@
           <w:lang w:val="id-ID"/>
         </w:rPr>
         <w:tab/>
+      </w:r>
+      <w:r>
+        <w:rPr>
+          <w:bCs/>
+          <w:sz w:val="24"/>
+          <w:lang w:val="id-ID"/>
+        </w:rPr>
         <w:t xml:space="preserve">adalah tipe filter yang digunakan, dengan dua pilihan, </w:t>
       </w:r>
       <w:r>
@@ -2223,7 +2818,23 @@
           <w:sz w:val="24"/>
           <w:lang w:val="id-ID"/>
         </w:rPr>
-        <w:t>Nomi</w:t>
+        <w:t>NominalToNumeric</w:t>
+      </w:r>
+      <w:r>
+        <w:rPr>
+          <w:bCs/>
+          <w:sz w:val="24"/>
+          <w:lang w:val="id-ID"/>
+        </w:rPr>
+        <w:t xml:space="preserve">. Berikut dijelaskan secara singkat untuk setiap prosedur yang ada di </w:t>
+      </w:r>
+      <w:r>
+        <w:rPr>
+          <w:bCs/>
+          <w:sz w:val="24"/>
+          <w:lang w:val="id-ID"/>
+        </w:rPr>
+        <w:tab/>
       </w:r>
       <w:r>
         <w:rPr>
@@ -2233,32 +2844,6 @@
           <w:sz w:val="24"/>
           <w:lang w:val="id-ID"/>
         </w:rPr>
-        <w:t>nalToNumeric</w:t>
-      </w:r>
-      <w:r>
-        <w:rPr>
-          <w:bCs/>
-          <w:sz w:val="24"/>
-          <w:lang w:val="id-ID"/>
-        </w:rPr>
-        <w:t xml:space="preserve">. Berikut dijelaskan secara singkat untuk setiap prosedur yang ada di </w:t>
-      </w:r>
-      <w:r>
-        <w:rPr>
-          <w:bCs/>
-          <w:sz w:val="24"/>
-          <w:lang w:val="id-ID"/>
-        </w:rPr>
-        <w:tab/>
-      </w:r>
-      <w:r>
-        <w:rPr>
-          <w:bCs/>
-          <w:i/>
-          <w:iCs/>
-          <w:sz w:val="24"/>
-          <w:lang w:val="id-ID"/>
-        </w:rPr>
         <w:t xml:space="preserve">classifier </w:t>
       </w:r>
       <w:r>
@@ -2272,7 +2857,7 @@
     </w:p>
     <w:p>
       <w:pPr>
-        <w:pStyle w:val="ListParagraph1"/>
+        <w:pStyle w:val="10"/>
         <w:ind w:left="0" w:firstLine="720"/>
         <w:jc w:val="both"/>
         <w:rPr>
@@ -2292,7 +2877,7 @@
     </w:p>
     <w:p>
       <w:pPr>
-        <w:pStyle w:val="ListParagraph1"/>
+        <w:pStyle w:val="10"/>
         <w:ind w:left="1100"/>
         <w:jc w:val="both"/>
         <w:rPr>
@@ -2307,7 +2892,6 @@
           <w:sz w:val="24"/>
           <w:lang w:val="id-ID"/>
         </w:rPr>
-        <w:lastRenderedPageBreak/>
         <w:t xml:space="preserve">Prosedur ini mengisi data </w:t>
       </w:r>
       <w:r>
@@ -2326,28 +2910,12 @@
           <w:sz w:val="24"/>
           <w:lang w:val="id-ID"/>
         </w:rPr>
-        <w:t xml:space="preserve"> yang berupa array 3 dimensi berisi probabilitas setiap kelas untuk setiap nilai pada</w:t>
-      </w:r>
-      <w:r>
-        <w:rPr>
-          <w:bCs/>
-          <w:sz w:val="24"/>
-          <w:lang w:val="id-ID"/>
-        </w:rPr>
-        <w:t xml:space="preserve"> setiap atribut. Awalnya dibangun terlebih dahulu array yang dibutuhkan, dengan array paling luar mewakili atribut, array berikutnya mewakili setiap nilai pada setiap atribut, dan array terdalam mewakili kelas untuk setiap nilai pada setiap atribut. Kemudi</w:t>
-      </w:r>
-      <w:r>
-        <w:rPr>
-          <w:bCs/>
-          <w:sz w:val="24"/>
-          <w:lang w:val="id-ID"/>
-        </w:rPr>
-        <w:t xml:space="preserve">an dihitung jumlah kemunculan setiap kelas untuk setiap nilai pada setiap atribut, lalu dibandingkan dengan jumlah total kemunculan setiap kelas untuk setiap atribut saja. Semuanya menggunakan iterasi konvensional. </w:t>
-      </w:r>
-    </w:p>
-    <w:p>
-      <w:pPr>
-        <w:pStyle w:val="ListParagraph1"/>
+        <w:t xml:space="preserve"> yang berupa array 3 dimensi berisi probabilitas setiap kelas untuk setiap nilai pada setiap atribut. Awalnya dibangun terlebih dahulu array yang dibutuhkan, dengan array paling luar mewakili atribut, array berikutnya mewakili setiap nilai pada setiap atribut, dan array terdalam mewakili kelas untuk setiap nilai pada setiap atribut. Kemudian dihitung jumlah kemunculan setiap kelas untuk setiap nilai pada setiap atribut, lalu dibandingkan dengan jumlah total kemunculan setiap kelas untuk setiap atribut saja. Semuanya menggunakan iterasi konvensional. </w:t>
+      </w:r>
+    </w:p>
+    <w:p>
+      <w:pPr>
+        <w:pStyle w:val="10"/>
         <w:ind w:left="0" w:firstLine="720"/>
         <w:jc w:val="both"/>
         <w:rPr>
@@ -2362,20 +2930,12 @@
           <w:sz w:val="24"/>
           <w:lang w:val="id-ID"/>
         </w:rPr>
-        <w:t>1.2 distributionForInstance(Instance dat</w:t>
-      </w:r>
-      <w:r>
-        <w:rPr>
-          <w:b/>
-          <w:sz w:val="24"/>
-          <w:lang w:val="id-ID"/>
-        </w:rPr>
-        <w:t>a)</w:t>
-      </w:r>
-    </w:p>
-    <w:p>
-      <w:pPr>
-        <w:pStyle w:val="ListParagraph1"/>
+        <w:t>1.2 distributionForInstance(Instance data)</w:t>
+      </w:r>
+    </w:p>
+    <w:p>
+      <w:pPr>
+        <w:pStyle w:val="10"/>
         <w:ind w:left="1099"/>
         <w:jc w:val="both"/>
         <w:rPr>
@@ -2431,7 +2991,7 @@
     </w:p>
     <w:p>
       <w:pPr>
-        <w:pStyle w:val="ListParagraph1"/>
+        <w:pStyle w:val="10"/>
         <w:ind w:left="0" w:firstLine="720"/>
         <w:jc w:val="both"/>
         <w:rPr>
@@ -2469,7 +3029,7 @@
     </w:p>
     <w:p>
       <w:pPr>
-        <w:pStyle w:val="ListParagraph1"/>
+        <w:pStyle w:val="10"/>
         <w:ind w:left="1100"/>
         <w:jc w:val="both"/>
         <w:rPr>
@@ -2520,20 +3080,12 @@
           <w:sz w:val="24"/>
           <w:lang w:val="id-ID"/>
         </w:rPr>
-        <w:t xml:space="preserve"> yang dikembalikan prosedur tadi, dan kemudi</w:t>
-      </w:r>
-      <w:r>
-        <w:rPr>
-          <w:bCs/>
-          <w:sz w:val="24"/>
-          <w:lang w:val="id-ID"/>
-        </w:rPr>
-        <w:t>an indeks tertingginya akan dikembalikan pada pemanggil prosedur ini.</w:t>
-      </w:r>
-    </w:p>
-    <w:p>
-      <w:pPr>
-        <w:pStyle w:val="ListParagraph1"/>
+        <w:t xml:space="preserve"> yang dikembalikan prosedur tadi, dan kemudian indeks tertingginya akan dikembalikan pada pemanggil prosedur ini.</w:t>
+      </w:r>
+    </w:p>
+    <w:p>
+      <w:pPr>
+        <w:pStyle w:val="10"/>
         <w:numPr>
           <w:ilvl w:val="0"/>
           <w:numId w:val="2"/>
@@ -2553,7 +3105,7 @@
     </w:p>
     <w:p>
       <w:pPr>
-        <w:pStyle w:val="ListParagraph1"/>
+        <w:pStyle w:val="10"/>
         <w:jc w:val="both"/>
         <w:rPr>
           <w:sz w:val="24"/>
@@ -2578,19 +3130,19 @@
           <w:sz w:val="24"/>
         </w:rPr>
         <w:softHyphen/>
+      </w:r>
+      <w:r>
+        <w:rPr>
+          <w:i/>
+          <w:sz w:val="24"/>
+        </w:rPr>
         <w:t xml:space="preserve"> </w:t>
       </w:r>
       <w:r>
         <w:rPr>
           <w:sz w:val="24"/>
         </w:rPr>
-        <w:t>AbstractClassifier milik We</w:t>
-      </w:r>
-      <w:r>
-        <w:rPr>
-          <w:sz w:val="24"/>
-        </w:rPr>
-        <w:t>ka. Dalam salah satu prosedur yang kami implementasikan, terdapat 2 prosedur yang meng-</w:t>
+        <w:t>AbstractClassifier milik Weka. Dalam salah satu prosedur yang kami implementasikan, terdapat 2 prosedur yang meng-</w:t>
       </w:r>
       <w:r>
         <w:rPr>
@@ -2616,18 +3168,12 @@
         <w:rPr>
           <w:sz w:val="24"/>
         </w:rPr>
-        <w:t xml:space="preserve"> yang digunakan dalam algoritma ini, seperti jumlah iterasi, jumlah node</w:t>
-      </w:r>
-      <w:r>
-        <w:rPr>
-          <w:sz w:val="24"/>
-        </w:rPr>
-        <w:t xml:space="preserve"> dalam hidden layer, jumlah hidden layer, dll, merupakan masukan dari pengguna. Berikut merupakan deskripsi singkat untuk beberapa prosedur penting dalam implementasi kelas FFNN ini. </w:t>
-      </w:r>
-    </w:p>
-    <w:p>
-      <w:pPr>
-        <w:pStyle w:val="ListParagraph1"/>
+        <w:t xml:space="preserve"> yang digunakan dalam algoritma ini, seperti jumlah iterasi, jumlah node dalam hidden layer, jumlah hidden layer, dll, merupakan masukan dari pengguna. Berikut merupakan deskripsi singkat untuk beberapa prosedur penting dalam implementasi kelas FFNN ini. </w:t>
+      </w:r>
+    </w:p>
+    <w:p>
+      <w:pPr>
+        <w:pStyle w:val="10"/>
         <w:numPr>
           <w:ilvl w:val="1"/>
           <w:numId w:val="2"/>
@@ -2648,7 +3194,7 @@
     </w:p>
     <w:p>
       <w:pPr>
-        <w:pStyle w:val="ListParagraph1"/>
+        <w:pStyle w:val="10"/>
         <w:ind w:left="1080"/>
         <w:jc w:val="both"/>
         <w:rPr>
@@ -2660,19 +3206,7 @@
         <w:rPr>
           <w:sz w:val="24"/>
         </w:rPr>
-        <w:t>Fungsi ini dugunakan untuk menghitung ha</w:t>
-      </w:r>
-      <w:r>
-        <w:rPr>
-          <w:sz w:val="24"/>
-        </w:rPr>
-        <w:t xml:space="preserve">sil penjumlahan dari hasil kali bobot masing-masing sisi dengan node yang berhubungan. Untuk perhitungan yang dilakukan, rumus yang digunakan adalah rumus untuk fungsi aktivasi sigmoid yang sama seperti yang dijelaskan di dasar teori. Bobot yang dihitunga </w:t>
-      </w:r>
-      <w:r>
-        <w:rPr>
-          <w:sz w:val="24"/>
-        </w:rPr>
-        <w:t xml:space="preserve">dalam algoritma ini bisa dari hasil random (jika di awal pembelajaran) atau bobot hasil perhitungan </w:t>
+        <w:t xml:space="preserve">Fungsi ini dugunakan untuk menghitung hasil penjumlahan dari hasil kali bobot masing-masing sisi dengan node yang berhubungan. Untuk perhitungan yang dilakukan, rumus yang digunakan adalah rumus untuk fungsi aktivasi sigmoid yang sama seperti yang dijelaskan di dasar teori. Bobot yang dihitunga dalam algoritma ini bisa dari hasil random (jika di awal pembelajaran) atau bobot hasil perhitungan </w:t>
       </w:r>
       <w:r>
         <w:rPr>
@@ -2684,7 +3218,7 @@
     </w:p>
     <w:p>
       <w:pPr>
-        <w:pStyle w:val="ListParagraph1"/>
+        <w:pStyle w:val="10"/>
         <w:numPr>
           <w:ilvl w:val="1"/>
           <w:numId w:val="2"/>
@@ -2705,7 +3239,7 @@
     </w:p>
     <w:p>
       <w:pPr>
-        <w:pStyle w:val="ListParagraph1"/>
+        <w:pStyle w:val="10"/>
         <w:ind w:left="1080"/>
         <w:jc w:val="both"/>
         <w:rPr>
@@ -2728,7 +3262,7 @@
     </w:p>
     <w:p>
       <w:pPr>
-        <w:pStyle w:val="ListParagraph1"/>
+        <w:pStyle w:val="10"/>
         <w:numPr>
           <w:ilvl w:val="1"/>
           <w:numId w:val="2"/>
@@ -2749,7 +3283,7 @@
     </w:p>
     <w:p>
       <w:pPr>
-        <w:pStyle w:val="ListParagraph1"/>
+        <w:pStyle w:val="10"/>
         <w:ind w:left="1080"/>
         <w:jc w:val="both"/>
         <w:rPr>
@@ -2760,14 +3294,7 @@
         <w:rPr>
           <w:sz w:val="24"/>
         </w:rPr>
-        <w:lastRenderedPageBreak/>
-        <w:t>Fungsi ini digunakan untuk melakukan pembelajaran dalam sing</w:t>
-      </w:r>
-      <w:r>
-        <w:rPr>
-          <w:sz w:val="24"/>
-        </w:rPr>
-        <w:t xml:space="preserve">le-layer, pembelajaran dilakukan dengan memperbaharui bobot dari setiap </w:t>
+        <w:t xml:space="preserve">Fungsi ini digunakan untuk melakukan pembelajaran dalam single-layer, pembelajaran dilakukan dengan memperbaharui bobot dari setiap </w:t>
       </w:r>
       <w:r>
         <w:rPr>
@@ -2785,7 +3312,7 @@
     </w:p>
     <w:p>
       <w:pPr>
-        <w:pStyle w:val="ListParagraph1"/>
+        <w:pStyle w:val="10"/>
         <w:numPr>
           <w:ilvl w:val="1"/>
           <w:numId w:val="2"/>
@@ -2801,19 +3328,12 @@
           <w:b/>
           <w:sz w:val="24"/>
         </w:rPr>
-        <w:t>backP</w:t>
-      </w:r>
-      <w:r>
-        <w:rPr>
-          <w:b/>
-          <w:sz w:val="24"/>
-        </w:rPr>
-        <w:t>ropagation(double[] tar)</w:t>
-      </w:r>
-    </w:p>
-    <w:p>
-      <w:pPr>
-        <w:pStyle w:val="ListParagraph1"/>
+        <w:t>backPropagation(double[] tar)</w:t>
+      </w:r>
+    </w:p>
+    <w:p>
+      <w:pPr>
+        <w:pStyle w:val="10"/>
         <w:ind w:left="1080"/>
         <w:jc w:val="both"/>
         <w:rPr>
@@ -2824,18 +3344,12 @@
         <w:rPr>
           <w:sz w:val="24"/>
         </w:rPr>
-        <w:t xml:space="preserve">Algoritma pembelajaran dengan backpropagation dilakukan untuk FFNN yang mempunyai hidden layer. Untuk algoritma ini, dilakukan juga penghitungan error terhadap output dan hidden layer. Setelah dilakukan penghitungan terhadap error </w:t>
-      </w:r>
-      <w:r>
-        <w:rPr>
-          <w:sz w:val="24"/>
-        </w:rPr>
-        <w:t>kedua layer, proses selanjutnya adalah update bobot yang terdapat pada setiap sisi yang ada pada jaringan.</w:t>
-      </w:r>
-    </w:p>
-    <w:p>
-      <w:pPr>
-        <w:pStyle w:val="ListParagraph1"/>
+        <w:t>Algoritma pembelajaran dengan backpropagation dilakukan untuk FFNN yang mempunyai hidden layer. Untuk algoritma ini, dilakukan juga penghitungan error terhadap output dan hidden layer. Setelah dilakukan penghitungan terhadap error kedua layer, proses selanjutnya adalah update bobot yang terdapat pada setiap sisi yang ada pada jaringan.</w:t>
+      </w:r>
+    </w:p>
+    <w:p>
+      <w:pPr>
+        <w:pStyle w:val="10"/>
         <w:numPr>
           <w:ilvl w:val="1"/>
           <w:numId w:val="2"/>
@@ -2856,7 +3370,7 @@
     </w:p>
     <w:p>
       <w:pPr>
-        <w:pStyle w:val="ListParagraph1"/>
+        <w:pStyle w:val="10"/>
         <w:ind w:left="1080"/>
         <w:jc w:val="both"/>
         <w:rPr>
@@ -2867,24 +3381,12 @@
         <w:rPr>
           <w:sz w:val="24"/>
         </w:rPr>
-        <w:t>Secara umum, build classifier merupakan prosedur untuk melakukan pembelajaran terhadap data masukan, deng</w:t>
-      </w:r>
-      <w:r>
-        <w:rPr>
-          <w:sz w:val="24"/>
-        </w:rPr>
-        <w:t>an hasil keluaran berupa model pembelajaran. Pembelajaran dilakukan secara berulang-ulang dengan menerapkan feedForward untuk setiap instance pada data dilajutkan dengan algoritma backpropagation atau updateWeight. Iterasi dilakukan terus-menerus sampai me</w:t>
-      </w:r>
-      <w:r>
-        <w:rPr>
-          <w:sz w:val="24"/>
-        </w:rPr>
-        <w:t>ndekati nilai threshold atau memenuhi jumlah iterasi.</w:t>
-      </w:r>
-    </w:p>
-    <w:p>
-      <w:pPr>
-        <w:pStyle w:val="ListParagraph1"/>
+        <w:t>Secara umum, build classifier merupakan prosedur untuk melakukan pembelajaran terhadap data masukan, dengan hasil keluaran berupa model pembelajaran. Pembelajaran dilakukan secara berulang-ulang dengan menerapkan feedForward untuk setiap instance pada data dilajutkan dengan algoritma backpropagation atau updateWeight. Iterasi dilakukan terus-menerus sampai mendekati nilai threshold atau memenuhi jumlah iterasi.</w:t>
+      </w:r>
+    </w:p>
+    <w:p>
+      <w:pPr>
+        <w:pStyle w:val="10"/>
         <w:numPr>
           <w:ilvl w:val="1"/>
           <w:numId w:val="2"/>
@@ -2905,7 +3407,7 @@
     </w:p>
     <w:p>
       <w:pPr>
-        <w:pStyle w:val="ListParagraph1"/>
+        <w:pStyle w:val="10"/>
         <w:ind w:left="1080"/>
         <w:jc w:val="both"/>
         <w:rPr>
@@ -2936,7 +3438,7 @@
     </w:p>
     <w:p>
       <w:pPr>
-        <w:pStyle w:val="ListParagraph1"/>
+        <w:pStyle w:val="10"/>
         <w:rPr>
           <w:sz w:val="28"/>
           <w:lang w:val="id-ID"/>
@@ -2952,7 +3454,7 @@
     </w:p>
     <w:p>
       <w:pPr>
-        <w:pStyle w:val="ListParagraph1"/>
+        <w:pStyle w:val="10"/>
         <w:numPr>
           <w:ilvl w:val="0"/>
           <w:numId w:val="3"/>
@@ -2970,20 +3472,18 @@
     </w:p>
     <w:p>
       <w:pPr>
-        <w:pStyle w:val="ListParagraph1"/>
+        <w:pStyle w:val="10"/>
         <w:rPr>
           <w:sz w:val="28"/>
         </w:rPr>
       </w:pPr>
       <w:r>
         <w:rPr>
-          <w:noProof/>
           <w:lang w:val="en-GB" w:eastAsia="en-GB"/>
         </w:rPr>
-        <w:lastRenderedPageBreak/>
         <w:drawing>
-          <wp:inline distT="0" distB="0" distL="0" distR="0" wp14:anchorId="7B185A43" wp14:editId="75840B3A">
-            <wp:extent cx="4709838" cy="3666226"/>
+          <wp:inline distT="0" distB="0" distL="0" distR="0">
+            <wp:extent cx="4709795" cy="3665855"/>
             <wp:effectExtent l="0" t="0" r="0" b="0"/>
             <wp:docPr id="9" name="Picture 9"/>
             <wp:cNvGraphicFramePr>
@@ -2993,11 +3493,13 @@
               <a:graphicData uri="http://schemas.openxmlformats.org/drawingml/2006/picture">
                 <pic:pic xmlns:pic="http://schemas.openxmlformats.org/drawingml/2006/picture">
                   <pic:nvPicPr>
-                    <pic:cNvPr id="1" name=""/>
-                    <pic:cNvPicPr/>
+                    <pic:cNvPr id="9" name="Picture 9"/>
+                    <pic:cNvPicPr>
+                      <a:picLocks noChangeAspect="1"/>
+                    </pic:cNvPicPr>
                   </pic:nvPicPr>
                   <pic:blipFill>
-                    <a:blip r:embed="rId14"/>
+                    <a:blip r:embed="rId13"/>
                     <a:stretch>
                       <a:fillRect/>
                     </a:stretch>
@@ -3020,7 +3522,7 @@
     </w:p>
     <w:p>
       <w:pPr>
-        <w:pStyle w:val="ListParagraph1"/>
+        <w:pStyle w:val="10"/>
         <w:numPr>
           <w:ilvl w:val="0"/>
           <w:numId w:val="3"/>
@@ -3033,30 +3535,23 @@
         <w:rPr>
           <w:sz w:val="28"/>
         </w:rPr>
-        <w:t>Feed Forward Neur</w:t>
-      </w:r>
-      <w:r>
+        <w:t>Feed Forward Neural Network</w:t>
+      </w:r>
+    </w:p>
+    <w:p>
+      <w:pPr>
+        <w:pStyle w:val="10"/>
         <w:rPr>
           <w:sz w:val="28"/>
         </w:rPr>
-        <w:t>al Network</w:t>
-      </w:r>
-    </w:p>
-    <w:p>
-      <w:pPr>
-        <w:pStyle w:val="ListParagraph1"/>
-        <w:rPr>
-          <w:sz w:val="28"/>
-        </w:rPr>
-      </w:pPr>
-      <w:r>
-        <w:rPr>
-          <w:noProof/>
+      </w:pPr>
+      <w:r>
+        <w:rPr>
           <w:lang w:val="en-GB" w:eastAsia="en-GB"/>
         </w:rPr>
         <w:drawing>
-          <wp:inline distT="0" distB="0" distL="0" distR="0" wp14:anchorId="29AB8938" wp14:editId="1A36A4AF">
-            <wp:extent cx="4701396" cy="3659655"/>
+          <wp:inline distT="0" distB="0" distL="0" distR="0">
+            <wp:extent cx="4700905" cy="3659505"/>
             <wp:effectExtent l="0" t="0" r="4445" b="0"/>
             <wp:docPr id="11" name="Picture 11"/>
             <wp:cNvGraphicFramePr>
@@ -3066,11 +3561,13 @@
               <a:graphicData uri="http://schemas.openxmlformats.org/drawingml/2006/picture">
                 <pic:pic xmlns:pic="http://schemas.openxmlformats.org/drawingml/2006/picture">
                   <pic:nvPicPr>
-                    <pic:cNvPr id="1" name=""/>
-                    <pic:cNvPicPr/>
+                    <pic:cNvPr id="11" name="Picture 11"/>
+                    <pic:cNvPicPr>
+                      <a:picLocks noChangeAspect="1"/>
+                    </pic:cNvPicPr>
                   </pic:nvPicPr>
                   <pic:blipFill>
-                    <a:blip r:embed="rId15"/>
+                    <a:blip r:embed="rId14"/>
                     <a:stretch>
                       <a:fillRect/>
                     </a:stretch>
@@ -3093,7 +3590,7 @@
     </w:p>
     <w:p>
       <w:pPr>
-        <w:pStyle w:val="ListParagraph1"/>
+        <w:pStyle w:val="10"/>
         <w:rPr>
           <w:sz w:val="28"/>
         </w:rPr>
@@ -3111,103 +3608,46 @@
           <w:b/>
           <w:sz w:val="32"/>
         </w:rPr>
-        <w:lastRenderedPageBreak/>
-        <w:t>S</w:t>
-      </w:r>
-      <w:r>
-        <w:rPr>
-          <w:b/>
-          <w:sz w:val="32"/>
-        </w:rPr>
-        <w:t>impulan</w:t>
-      </w:r>
-    </w:p>
-    <w:p>
-      <w:pPr>
-        <w:rPr>
-          <w:sz w:val="24"/>
-          <w:lang w:val="id-ID"/>
-        </w:rPr>
-      </w:pPr>
-      <w:r>
-        <w:rPr>
-          <w:sz w:val="24"/>
-          <w:lang w:val="id-ID"/>
-        </w:rPr>
-        <w:t>FFNN metode pembelajaran terbaik dibandingkan dengan Naive Bayes</w:t>
-      </w:r>
-      <w:r>
-        <w:rPr>
-          <w:sz w:val="24"/>
-          <w:lang w:val="id-ID"/>
-        </w:rPr>
-        <w:t xml:space="preserve"> untuk data set iris.arff</w:t>
-      </w:r>
-      <w:r>
-        <w:rPr>
-          <w:sz w:val="24"/>
-          <w:lang w:val="id-ID"/>
-        </w:rPr>
-        <w:t>.</w:t>
-      </w:r>
-      <w:r>
-        <w:rPr>
-          <w:sz w:val="24"/>
-          <w:lang w:val="id-ID"/>
-        </w:rPr>
-        <w:t xml:space="preserve"> Berarti FFNN akan baik pada data set yang ... sedangkan Naive Bayes akan baik pada data set yang ... .</w:t>
-      </w:r>
-      <w:bookmarkStart w:id="0" w:name="_GoBack"/>
-      <w:bookmarkEnd w:id="0"/>
+        <w:t>Simpulan</w:t>
+      </w:r>
+    </w:p>
+    <w:p>
+      <w:pPr>
+        <w:rPr>
+          <w:sz w:val="24"/>
+          <w:lang w:val="id-ID"/>
+        </w:rPr>
+      </w:pPr>
+      <w:r>
+        <w:rPr>
+          <w:sz w:val="24"/>
+          <w:lang w:val="id-ID"/>
+        </w:rPr>
+        <w:t>FFNN metode pembelajaran terbaik dibandingkan dengan Naive Bayes untuk data set iris.arff. Berarti FFNN akan baik pada data set yang numeric sedangkan Naive Bayes akan baik pada data set yang nominal.</w:t>
+      </w:r>
     </w:p>
     <w:sectPr>
-      <w:footerReference w:type="default" r:id="rId16"/>
+      <w:footerReference r:id="rId3" w:type="default"/>
       <w:pgSz w:w="12240" w:h="15840"/>
       <w:pgMar w:top="1440" w:right="1440" w:bottom="1440" w:left="1440" w:header="720" w:footer="720" w:gutter="0"/>
-      <w:cols w:space="720"/>
+      <w:cols w:space="720" w:num="1"/>
       <w:titlePg/>
-      <w:docGrid w:linePitch="360"/>
+      <w:docGrid w:linePitch="360" w:charSpace="0"/>
     </w:sectPr>
   </w:body>
 </w:document>
 </file>
 
-<file path=word/endnotes.xml><?xml version="1.0" encoding="utf-8"?>
-<w:endnotes xmlns:wpc="http://schemas.microsoft.com/office/word/2010/wordprocessingCanvas" xmlns:cx="http://schemas.microsoft.com/office/drawing/2014/chartex" xmlns:cx1="http://schemas.microsoft.com/office/drawing/2015/9/8/chartex" xmlns:cx2="http://schemas.microsoft.com/office/drawing/2015/10/21/chartex" xmlns:cx3="http://schemas.microsoft.com/office/drawing/2016/5/9/chartex" xmlns:cx4="http://schemas.microsoft.com/office/drawing/2016/5/10/chartex" xmlns:cx5="http://schemas.microsoft.com/office/drawing/2016/5/11/chartex" xmlns:mc="http://schemas.openxmlformats.org/markup-compatibility/2006" xmlns:o="urn:schemas-microsoft-com:office:office" xmlns:r="http://schemas.openxmlformats.org/officeDocument/2006/relationships" xmlns:m="http://schemas.openxmlformats.org/officeDocument/2006/math" xmlns:v="urn:schemas-microsoft-com:vml" xmlns:wp14="http://schemas.microsoft.com/office/word/2010/wordprocessingDrawing" xmlns:wp="http://schemas.openxmlformats.org/drawingml/2006/wordprocessingDrawing" xmlns:w10="urn:schemas-microsoft-com:office:word" xmlns:w="http://schemas.openxmlformats.org/wordprocessingml/2006/main" xmlns:w14="http://schemas.microsoft.com/office/word/2010/wordml" xmlns:w15="http://schemas.microsoft.com/office/word/2012/wordml" xmlns:w16se="http://schemas.microsoft.com/office/word/2015/wordml/symex" xmlns:wpg="http://schemas.microsoft.com/office/word/2010/wordprocessingGroup" xmlns:wpi="http://schemas.microsoft.com/office/word/2010/wordprocessingInk" xmlns:wne="http://schemas.microsoft.com/office/word/2006/wordml" xmlns:wps="http://schemas.microsoft.com/office/word/2010/wordprocessingShape" mc:Ignorable="w14 w15 w16se wp14">
-  <w:endnote w:type="separator" w:id="-1">
-    <w:p>
-      <w:pPr>
-        <w:spacing w:after="0" w:line="240" w:lineRule="auto"/>
-      </w:pPr>
-      <w:r>
-        <w:separator/>
-      </w:r>
-    </w:p>
-  </w:endnote>
-  <w:endnote w:type="continuationSeparator" w:id="0">
-    <w:p>
-      <w:pPr>
-        <w:spacing w:after="0" w:line="240" w:lineRule="auto"/>
-      </w:pPr>
-      <w:r>
-        <w:continuationSeparator/>
-      </w:r>
-    </w:p>
-  </w:endnote>
-</w:endnotes>
-</file>
-
 <file path=word/footer1.xml><?xml version="1.0" encoding="utf-8"?>
-<w:ftr xmlns:wpc="http://schemas.microsoft.com/office/word/2010/wordprocessingCanvas" xmlns:cx="http://schemas.microsoft.com/office/drawing/2014/chartex" xmlns:cx1="http://schemas.microsoft.com/office/drawing/2015/9/8/chartex" xmlns:cx2="http://schemas.microsoft.com/office/drawing/2015/10/21/chartex" xmlns:cx3="http://schemas.microsoft.com/office/drawing/2016/5/9/chartex" xmlns:cx4="http://schemas.microsoft.com/office/drawing/2016/5/10/chartex" xmlns:cx5="http://schemas.microsoft.com/office/drawing/2016/5/11/chartex" xmlns:mc="http://schemas.openxmlformats.org/markup-compatibility/2006" xmlns:o="urn:schemas-microsoft-com:office:office" xmlns:r="http://schemas.openxmlformats.org/officeDocument/2006/relationships" xmlns:m="http://schemas.openxmlformats.org/officeDocument/2006/math" xmlns:v="urn:schemas-microsoft-com:vml" xmlns:wp14="http://schemas.microsoft.com/office/word/2010/wordprocessingDrawing" xmlns:wp="http://schemas.openxmlformats.org/drawingml/2006/wordprocessingDrawing" xmlns:w10="urn:schemas-microsoft-com:office:word" xmlns:w="http://schemas.openxmlformats.org/wordprocessingml/2006/main" xmlns:w14="http://schemas.microsoft.com/office/word/2010/wordml" xmlns:w15="http://schemas.microsoft.com/office/word/2012/wordml" xmlns:w16se="http://schemas.microsoft.com/office/word/2015/wordml/symex" xmlns:wpg="http://schemas.microsoft.com/office/word/2010/wordprocessingGroup" xmlns:wpi="http://schemas.microsoft.com/office/word/2010/wordprocessingInk" xmlns:wne="http://schemas.microsoft.com/office/word/2006/wordml" xmlns:wps="http://schemas.microsoft.com/office/word/2010/wordprocessingShape" mc:Ignorable="w14 w15 w16se wp14">
+<w:ftr xmlns:wpc="http://schemas.microsoft.com/office/word/2010/wordprocessingCanvas" xmlns:mc="http://schemas.openxmlformats.org/markup-compatibility/2006" xmlns:o="urn:schemas-microsoft-com:office:office" xmlns:r="http://schemas.openxmlformats.org/officeDocument/2006/relationships" xmlns:m="http://schemas.openxmlformats.org/officeDocument/2006/math" xmlns:v="urn:schemas-microsoft-com:vml" xmlns:wp14="http://schemas.microsoft.com/office/word/2010/wordprocessingDrawing" xmlns:wp="http://schemas.openxmlformats.org/drawingml/2006/wordprocessingDrawing" xmlns:w10="urn:schemas-microsoft-com:office:word" xmlns:w="http://schemas.openxmlformats.org/wordprocessingml/2006/main" xmlns:w14="http://schemas.microsoft.com/office/word/2010/wordml" xmlns:w15="http://schemas.microsoft.com/office/word/2012/wordml" xmlns:wpg="http://schemas.microsoft.com/office/word/2010/wordprocessingGroup" xmlns:wpi="http://schemas.microsoft.com/office/word/2010/wordprocessingInk" xmlns:wne="http://schemas.microsoft.com/office/word/2006/wordml" xmlns:wps="http://schemas.microsoft.com/office/word/2010/wordprocessingShape" xmlns:wpsCustomData="http://www.wps.cn/officeDocument/2013/wpsCustomData" mc:Ignorable="w14 w15 wp14">
   <w:sdt>
     <w:sdtPr>
       <w:id w:val="234855594"/>
     </w:sdtPr>
-    <w:sdtEndPr/>
     <w:sdtContent>
       <w:p>
         <w:pPr>
-          <w:pStyle w:val="Footer"/>
+          <w:pStyle w:val="4"/>
           <w:jc w:val="right"/>
         </w:pPr>
         <w:r>
@@ -3220,9 +3660,6 @@
           <w:fldChar w:fldCharType="separate"/>
         </w:r>
         <w:r>
-          <w:rPr>
-            <w:noProof/>
-          </w:rPr>
           <w:t>7</w:t>
         </w:r>
         <w:r>
@@ -3233,44 +3670,19 @@
   </w:sdt>
   <w:p>
     <w:pPr>
-      <w:pStyle w:val="Footer"/>
+      <w:pStyle w:val="4"/>
     </w:pPr>
   </w:p>
 </w:ftr>
 </file>
 
-<file path=word/footnotes.xml><?xml version="1.0" encoding="utf-8"?>
-<w:footnotes xmlns:wpc="http://schemas.microsoft.com/office/word/2010/wordprocessingCanvas" xmlns:cx="http://schemas.microsoft.com/office/drawing/2014/chartex" xmlns:cx1="http://schemas.microsoft.com/office/drawing/2015/9/8/chartex" xmlns:cx2="http://schemas.microsoft.com/office/drawing/2015/10/21/chartex" xmlns:cx3="http://schemas.microsoft.com/office/drawing/2016/5/9/chartex" xmlns:cx4="http://schemas.microsoft.com/office/drawing/2016/5/10/chartex" xmlns:cx5="http://schemas.microsoft.com/office/drawing/2016/5/11/chartex" xmlns:mc="http://schemas.openxmlformats.org/markup-compatibility/2006" xmlns:o="urn:schemas-microsoft-com:office:office" xmlns:r="http://schemas.openxmlformats.org/officeDocument/2006/relationships" xmlns:m="http://schemas.openxmlformats.org/officeDocument/2006/math" xmlns:v="urn:schemas-microsoft-com:vml" xmlns:wp14="http://schemas.microsoft.com/office/word/2010/wordprocessingDrawing" xmlns:wp="http://schemas.openxmlformats.org/drawingml/2006/wordprocessingDrawing" xmlns:w10="urn:schemas-microsoft-com:office:word" xmlns:w="http://schemas.openxmlformats.org/wordprocessingml/2006/main" xmlns:w14="http://schemas.microsoft.com/office/word/2010/wordml" xmlns:w15="http://schemas.microsoft.com/office/word/2012/wordml" xmlns:w16se="http://schemas.microsoft.com/office/word/2015/wordml/symex" xmlns:wpg="http://schemas.microsoft.com/office/word/2010/wordprocessingGroup" xmlns:wpi="http://schemas.microsoft.com/office/word/2010/wordprocessingInk" xmlns:wne="http://schemas.microsoft.com/office/word/2006/wordml" xmlns:wps="http://schemas.microsoft.com/office/word/2010/wordprocessingShape" mc:Ignorable="w14 w15 w16se wp14">
-  <w:footnote w:type="separator" w:id="-1">
-    <w:p>
-      <w:pPr>
-        <w:spacing w:after="0" w:line="240" w:lineRule="auto"/>
-      </w:pPr>
-      <w:r>
-        <w:separator/>
-      </w:r>
-    </w:p>
-  </w:footnote>
-  <w:footnote w:type="continuationSeparator" w:id="0">
-    <w:p>
-      <w:pPr>
-        <w:spacing w:after="0" w:line="240" w:lineRule="auto"/>
-      </w:pPr>
-      <w:r>
-        <w:continuationSeparator/>
-      </w:r>
-    </w:p>
-  </w:footnote>
-</w:footnotes>
-</file>
-
 <file path=word/numbering.xml><?xml version="1.0" encoding="utf-8"?>
-<w:numbering xmlns:wpc="http://schemas.microsoft.com/office/word/2010/wordprocessingCanvas" xmlns:cx="http://schemas.microsoft.com/office/drawing/2014/chartex" xmlns:cx1="http://schemas.microsoft.com/office/drawing/2015/9/8/chartex" xmlns:cx2="http://schemas.microsoft.com/office/drawing/2015/10/21/chartex" xmlns:cx3="http://schemas.microsoft.com/office/drawing/2016/5/9/chartex" xmlns:cx4="http://schemas.microsoft.com/office/drawing/2016/5/10/chartex" xmlns:cx5="http://schemas.microsoft.com/office/drawing/2016/5/11/chartex" xmlns:mc="http://schemas.openxmlformats.org/markup-compatibility/2006" xmlns:o="urn:schemas-microsoft-com:office:office" xmlns:r="http://schemas.openxmlformats.org/officeDocument/2006/relationships" xmlns:m="http://schemas.openxmlformats.org/officeDocument/2006/math" xmlns:v="urn:schemas-microsoft-com:vml" xmlns:wp14="http://schemas.microsoft.com/office/word/2010/wordprocessingDrawing" xmlns:wp="http://schemas.openxmlformats.org/drawingml/2006/wordprocessingDrawing" xmlns:w10="urn:schemas-microsoft-com:office:word" xmlns:w="http://schemas.openxmlformats.org/wordprocessingml/2006/main" xmlns:w14="http://schemas.microsoft.com/office/word/2010/wordml" xmlns:w15="http://schemas.microsoft.com/office/word/2012/wordml" xmlns:w16se="http://schemas.microsoft.com/office/word/2015/wordml/symex" xmlns:wpg="http://schemas.microsoft.com/office/word/2010/wordprocessingGroup" xmlns:wpi="http://schemas.microsoft.com/office/word/2010/wordprocessingInk" xmlns:wne="http://schemas.microsoft.com/office/word/2006/wordml" xmlns:wps="http://schemas.microsoft.com/office/word/2010/wordprocessingShape" mc:Ignorable="w14 w15 w16se wp14">
-  <w:abstractNum w:abstractNumId="0" w15:restartNumberingAfterBreak="0">
+<w:numbering xmlns:wpc="http://schemas.microsoft.com/office/word/2010/wordprocessingCanvas" xmlns:mc="http://schemas.openxmlformats.org/markup-compatibility/2006" xmlns:o="urn:schemas-microsoft-com:office:office" xmlns:r="http://schemas.openxmlformats.org/officeDocument/2006/relationships" xmlns:m="http://schemas.openxmlformats.org/officeDocument/2006/math" xmlns:v="urn:schemas-microsoft-com:vml" xmlns:wp14="http://schemas.microsoft.com/office/word/2010/wordprocessingDrawing" xmlns:wp="http://schemas.openxmlformats.org/drawingml/2006/wordprocessingDrawing" xmlns:w10="urn:schemas-microsoft-com:office:word" xmlns:w="http://schemas.openxmlformats.org/wordprocessingml/2006/main" xmlns:w14="http://schemas.microsoft.com/office/word/2010/wordml" xmlns:wpg="http://schemas.microsoft.com/office/word/2010/wordprocessingGroup" xmlns:wpi="http://schemas.microsoft.com/office/word/2010/wordprocessingInk" xmlns:wne="http://schemas.microsoft.com/office/word/2006/wordml" xmlns:wps="http://schemas.microsoft.com/office/word/2010/wordprocessingShape" mc:Ignorable="w14 wp14">
+  <w:abstractNum w:abstractNumId="0">
     <w:nsid w:val="28FF6E91"/>
     <w:multiLevelType w:val="multilevel"/>
     <w:tmpl w:val="28FF6E91"/>
-    <w:lvl w:ilvl="0">
+    <w:lvl w:ilvl="0" w:tentative="0">
       <w:start w:val="1"/>
       <w:numFmt w:val="decimal"/>
       <w:lvlText w:val="%1."/>
@@ -3282,7 +3694,7 @@
         <w:rFonts w:hint="default"/>
       </w:rPr>
     </w:lvl>
-    <w:lvl w:ilvl="1">
+    <w:lvl w:ilvl="1" w:tentative="0">
       <w:start w:val="1"/>
       <w:numFmt w:val="decimal"/>
       <w:isLgl/>
@@ -3295,7 +3707,7 @@
         <w:rFonts w:hint="default"/>
       </w:rPr>
     </w:lvl>
-    <w:lvl w:ilvl="2">
+    <w:lvl w:ilvl="2" w:tentative="0">
       <w:start w:val="1"/>
       <w:numFmt w:val="decimal"/>
       <w:isLgl/>
@@ -3308,7 +3720,7 @@
         <w:rFonts w:hint="default"/>
       </w:rPr>
     </w:lvl>
-    <w:lvl w:ilvl="3">
+    <w:lvl w:ilvl="3" w:tentative="0">
       <w:start w:val="1"/>
       <w:numFmt w:val="decimal"/>
       <w:isLgl/>
@@ -3321,7 +3733,7 @@
         <w:rFonts w:hint="default"/>
       </w:rPr>
     </w:lvl>
-    <w:lvl w:ilvl="4">
+    <w:lvl w:ilvl="4" w:tentative="0">
       <w:start w:val="1"/>
       <w:numFmt w:val="decimal"/>
       <w:isLgl/>
@@ -3334,7 +3746,7 @@
         <w:rFonts w:hint="default"/>
       </w:rPr>
     </w:lvl>
-    <w:lvl w:ilvl="5">
+    <w:lvl w:ilvl="5" w:tentative="0">
       <w:start w:val="1"/>
       <w:numFmt w:val="decimal"/>
       <w:isLgl/>
@@ -3347,7 +3759,7 @@
         <w:rFonts w:hint="default"/>
       </w:rPr>
     </w:lvl>
-    <w:lvl w:ilvl="6">
+    <w:lvl w:ilvl="6" w:tentative="0">
       <w:start w:val="1"/>
       <w:numFmt w:val="decimal"/>
       <w:isLgl/>
@@ -3360,7 +3772,7 @@
         <w:rFonts w:hint="default"/>
       </w:rPr>
     </w:lvl>
-    <w:lvl w:ilvl="7">
+    <w:lvl w:ilvl="7" w:tentative="0">
       <w:start w:val="1"/>
       <w:numFmt w:val="decimal"/>
       <w:isLgl/>
@@ -3373,7 +3785,7 @@
         <w:rFonts w:hint="default"/>
       </w:rPr>
     </w:lvl>
-    <w:lvl w:ilvl="8">
+    <w:lvl w:ilvl="8" w:tentative="0">
       <w:start w:val="1"/>
       <w:numFmt w:val="decimal"/>
       <w:isLgl/>
@@ -3387,11 +3799,11 @@
       </w:rPr>
     </w:lvl>
   </w:abstractNum>
-  <w:abstractNum w:abstractNumId="1" w15:restartNumberingAfterBreak="0">
+  <w:abstractNum w:abstractNumId="1">
     <w:nsid w:val="3D8E3480"/>
     <w:multiLevelType w:val="multilevel"/>
     <w:tmpl w:val="3D8E3480"/>
-    <w:lvl w:ilvl="0">
+    <w:lvl w:ilvl="0" w:tentative="0">
       <w:start w:val="1"/>
       <w:numFmt w:val="decimal"/>
       <w:lvlText w:val="%1."/>
@@ -3403,7 +3815,7 @@
         <w:b/>
       </w:rPr>
     </w:lvl>
-    <w:lvl w:ilvl="1">
+    <w:lvl w:ilvl="1" w:tentative="0">
       <w:start w:val="1"/>
       <w:numFmt w:val="decimal"/>
       <w:isLgl/>
@@ -3416,7 +3828,7 @@
         <w:rFonts w:hint="default"/>
       </w:rPr>
     </w:lvl>
-    <w:lvl w:ilvl="2">
+    <w:lvl w:ilvl="2" w:tentative="0">
       <w:start w:val="1"/>
       <w:numFmt w:val="decimal"/>
       <w:isLgl/>
@@ -3429,7 +3841,7 @@
         <w:rFonts w:hint="default"/>
       </w:rPr>
     </w:lvl>
-    <w:lvl w:ilvl="3">
+    <w:lvl w:ilvl="3" w:tentative="0">
       <w:start w:val="1"/>
       <w:numFmt w:val="decimal"/>
       <w:isLgl/>
@@ -3442,7 +3854,7 @@
         <w:rFonts w:hint="default"/>
       </w:rPr>
     </w:lvl>
-    <w:lvl w:ilvl="4">
+    <w:lvl w:ilvl="4" w:tentative="0">
       <w:start w:val="1"/>
       <w:numFmt w:val="decimal"/>
       <w:isLgl/>
@@ -3455,7 +3867,7 @@
         <w:rFonts w:hint="default"/>
       </w:rPr>
     </w:lvl>
-    <w:lvl w:ilvl="5">
+    <w:lvl w:ilvl="5" w:tentative="0">
       <w:start w:val="1"/>
       <w:numFmt w:val="decimal"/>
       <w:isLgl/>
@@ -3468,7 +3880,7 @@
         <w:rFonts w:hint="default"/>
       </w:rPr>
     </w:lvl>
-    <w:lvl w:ilvl="6">
+    <w:lvl w:ilvl="6" w:tentative="0">
       <w:start w:val="1"/>
       <w:numFmt w:val="decimal"/>
       <w:isLgl/>
@@ -3481,7 +3893,7 @@
         <w:rFonts w:hint="default"/>
       </w:rPr>
     </w:lvl>
-    <w:lvl w:ilvl="7">
+    <w:lvl w:ilvl="7" w:tentative="0">
       <w:start w:val="1"/>
       <w:numFmt w:val="decimal"/>
       <w:isLgl/>
@@ -3494,7 +3906,7 @@
         <w:rFonts w:hint="default"/>
       </w:rPr>
     </w:lvl>
-    <w:lvl w:ilvl="8">
+    <w:lvl w:ilvl="8" w:tentative="0">
       <w:start w:val="1"/>
       <w:numFmt w:val="decimal"/>
       <w:isLgl/>
@@ -3508,11 +3920,11 @@
       </w:rPr>
     </w:lvl>
   </w:abstractNum>
-  <w:abstractNum w:abstractNumId="2" w15:restartNumberingAfterBreak="0">
+  <w:abstractNum w:abstractNumId="2">
     <w:nsid w:val="5A117809"/>
     <w:multiLevelType w:val="multilevel"/>
     <w:tmpl w:val="5A117809"/>
-    <w:lvl w:ilvl="0">
+    <w:lvl w:ilvl="0" w:tentative="0">
       <w:start w:val="1"/>
       <w:numFmt w:val="decimal"/>
       <w:lvlText w:val="%1."/>
@@ -3521,7 +3933,7 @@
         <w:ind w:left="720" w:hanging="360"/>
       </w:pPr>
     </w:lvl>
-    <w:lvl w:ilvl="1">
+    <w:lvl w:ilvl="1" w:tentative="0">
       <w:start w:val="1"/>
       <w:numFmt w:val="lowerLetter"/>
       <w:lvlText w:val="%2."/>
@@ -3530,7 +3942,7 @@
         <w:ind w:left="1440" w:hanging="360"/>
       </w:pPr>
     </w:lvl>
-    <w:lvl w:ilvl="2">
+    <w:lvl w:ilvl="2" w:tentative="0">
       <w:start w:val="1"/>
       <w:numFmt w:val="lowerRoman"/>
       <w:lvlText w:val="%3."/>
@@ -3539,7 +3951,7 @@
         <w:ind w:left="2160" w:hanging="180"/>
       </w:pPr>
     </w:lvl>
-    <w:lvl w:ilvl="3">
+    <w:lvl w:ilvl="3" w:tentative="0">
       <w:start w:val="1"/>
       <w:numFmt w:val="decimal"/>
       <w:lvlText w:val="%4."/>
@@ -3548,7 +3960,7 @@
         <w:ind w:left="2880" w:hanging="360"/>
       </w:pPr>
     </w:lvl>
-    <w:lvl w:ilvl="4">
+    <w:lvl w:ilvl="4" w:tentative="0">
       <w:start w:val="1"/>
       <w:numFmt w:val="lowerLetter"/>
       <w:lvlText w:val="%5."/>
@@ -3557,7 +3969,7 @@
         <w:ind w:left="3600" w:hanging="360"/>
       </w:pPr>
     </w:lvl>
-    <w:lvl w:ilvl="5">
+    <w:lvl w:ilvl="5" w:tentative="0">
       <w:start w:val="1"/>
       <w:numFmt w:val="lowerRoman"/>
       <w:lvlText w:val="%6."/>
@@ -3566,7 +3978,7 @@
         <w:ind w:left="4320" w:hanging="180"/>
       </w:pPr>
     </w:lvl>
-    <w:lvl w:ilvl="6">
+    <w:lvl w:ilvl="6" w:tentative="0">
       <w:start w:val="1"/>
       <w:numFmt w:val="decimal"/>
       <w:lvlText w:val="%7."/>
@@ -3575,7 +3987,7 @@
         <w:ind w:left="5040" w:hanging="360"/>
       </w:pPr>
     </w:lvl>
-    <w:lvl w:ilvl="7">
+    <w:lvl w:ilvl="7" w:tentative="0">
       <w:start w:val="1"/>
       <w:numFmt w:val="lowerLetter"/>
       <w:lvlText w:val="%8."/>
@@ -3584,7 +3996,7 @@
         <w:ind w:left="5760" w:hanging="360"/>
       </w:pPr>
     </w:lvl>
-    <w:lvl w:ilvl="8">
+    <w:lvl w:ilvl="8" w:tentative="0">
       <w:start w:val="1"/>
       <w:numFmt w:val="lowerRoman"/>
       <w:lvlText w:val="%9."/>
@@ -3607,417 +4019,290 @@
 </file>
 
 <file path=word/styles.xml><?xml version="1.0" encoding="utf-8"?>
-<w:styles xmlns:mc="http://schemas.openxmlformats.org/markup-compatibility/2006" xmlns:r="http://schemas.openxmlformats.org/officeDocument/2006/relationships" xmlns:w="http://schemas.openxmlformats.org/wordprocessingml/2006/main" xmlns:w14="http://schemas.microsoft.com/office/word/2010/wordml" xmlns:w15="http://schemas.microsoft.com/office/word/2012/wordml" xmlns:w16se="http://schemas.microsoft.com/office/word/2015/wordml/symex" mc:Ignorable="w14 w15 w16se">
+<w:styles xmlns:mc="http://schemas.openxmlformats.org/markup-compatibility/2006" xmlns:o="urn:schemas-microsoft-com:office:office" xmlns:r="http://schemas.openxmlformats.org/officeDocument/2006/relationships" xmlns:m="http://schemas.openxmlformats.org/officeDocument/2006/math" xmlns:v="urn:schemas-microsoft-com:vml" xmlns:w="http://schemas.openxmlformats.org/wordprocessingml/2006/main" xmlns:w14="http://schemas.microsoft.com/office/word/2010/wordml" xmlns:w10="urn:schemas-microsoft-com:office:word" xmlns:sl="http://schemas.openxmlformats.org/schemaLibrary/2006/main" mc:Ignorable="w14">
   <w:docDefaults>
     <w:rPrDefault>
       <w:rPr>
-        <w:rFonts w:asciiTheme="minorHAnsi" w:eastAsiaTheme="minorHAnsi" w:hAnsiTheme="minorHAnsi" w:cstheme="minorBidi"/>
-        <w:lang w:val="en-GB" w:eastAsia="en-GB" w:bidi="ar-SA"/>
+        <w:rFonts w:asciiTheme="minorHAnsi" w:hAnsiTheme="minorHAnsi" w:eastAsiaTheme="minorHAnsi" w:cstheme="minorBidi"/>
       </w:rPr>
     </w:rPrDefault>
-    <w:pPrDefault>
-      <w:pPr>
-        <w:spacing w:after="160" w:line="259" w:lineRule="auto"/>
-      </w:pPr>
-    </w:pPrDefault>
   </w:docDefaults>
-  <w:latentStyles w:defLockedState="0" w:defUIPriority="99" w:defSemiHidden="0" w:defUnhideWhenUsed="0" w:defQFormat="0" w:count="374">
-    <w:lsdException w:name="Normal" w:uiPriority="0" w:qFormat="1"/>
-    <w:lsdException w:name="heading 1" w:uiPriority="9" w:qFormat="1"/>
-    <w:lsdException w:name="heading 2" w:semiHidden="1" w:uiPriority="9" w:unhideWhenUsed="1" w:qFormat="1"/>
-    <w:lsdException w:name="heading 3" w:semiHidden="1" w:uiPriority="9" w:unhideWhenUsed="1" w:qFormat="1"/>
-    <w:lsdException w:name="heading 4" w:semiHidden="1" w:uiPriority="9" w:unhideWhenUsed="1" w:qFormat="1"/>
-    <w:lsdException w:name="heading 5" w:semiHidden="1" w:uiPriority="9" w:unhideWhenUsed="1" w:qFormat="1"/>
-    <w:lsdException w:name="heading 6" w:semiHidden="1" w:uiPriority="9" w:unhideWhenUsed="1" w:qFormat="1"/>
-    <w:lsdException w:name="heading 7" w:semiHidden="1" w:uiPriority="9" w:unhideWhenUsed="1" w:qFormat="1"/>
-    <w:lsdException w:name="heading 8" w:semiHidden="1" w:uiPriority="9" w:unhideWhenUsed="1" w:qFormat="1"/>
-    <w:lsdException w:name="heading 9" w:semiHidden="1" w:uiPriority="9" w:unhideWhenUsed="1" w:qFormat="1"/>
-    <w:lsdException w:name="index 1" w:semiHidden="1" w:unhideWhenUsed="1"/>
-    <w:lsdException w:name="index 2" w:semiHidden="1" w:unhideWhenUsed="1"/>
-    <w:lsdException w:name="index 3" w:semiHidden="1" w:unhideWhenUsed="1"/>
-    <w:lsdException w:name="index 4" w:semiHidden="1" w:unhideWhenUsed="1"/>
-    <w:lsdException w:name="index 5" w:semiHidden="1" w:unhideWhenUsed="1"/>
-    <w:lsdException w:name="index 6" w:semiHidden="1" w:unhideWhenUsed="1"/>
-    <w:lsdException w:name="index 7" w:semiHidden="1" w:unhideWhenUsed="1"/>
-    <w:lsdException w:name="index 8" w:semiHidden="1" w:unhideWhenUsed="1"/>
-    <w:lsdException w:name="index 9" w:semiHidden="1" w:unhideWhenUsed="1"/>
-    <w:lsdException w:name="toc 1" w:semiHidden="1" w:uiPriority="39" w:unhideWhenUsed="1"/>
-    <w:lsdException w:name="toc 2" w:semiHidden="1" w:uiPriority="39" w:unhideWhenUsed="1"/>
-    <w:lsdException w:name="toc 3" w:semiHidden="1" w:uiPriority="39" w:unhideWhenUsed="1"/>
-    <w:lsdException w:name="toc 4" w:semiHidden="1" w:uiPriority="39" w:unhideWhenUsed="1"/>
-    <w:lsdException w:name="toc 5" w:semiHidden="1" w:uiPriority="39" w:unhideWhenUsed="1"/>
-    <w:lsdException w:name="toc 6" w:semiHidden="1" w:uiPriority="39" w:unhideWhenUsed="1"/>
-    <w:lsdException w:name="toc 7" w:semiHidden="1" w:uiPriority="39" w:unhideWhenUsed="1"/>
-    <w:lsdException w:name="toc 8" w:semiHidden="1" w:uiPriority="39" w:unhideWhenUsed="1"/>
-    <w:lsdException w:name="toc 9" w:semiHidden="1" w:uiPriority="39" w:unhideWhenUsed="1"/>
-    <w:lsdException w:name="Normal Indent" w:semiHidden="1" w:unhideWhenUsed="1"/>
-    <w:lsdException w:name="footnote text" w:semiHidden="1" w:unhideWhenUsed="1"/>
-    <w:lsdException w:name="annotation text" w:semiHidden="1" w:unhideWhenUsed="1"/>
-    <w:lsdException w:name="header" w:semiHidden="1" w:unhideWhenUsed="1"/>
-    <w:lsdException w:name="footer" w:unhideWhenUsed="1"/>
-    <w:lsdException w:name="index heading" w:semiHidden="1" w:unhideWhenUsed="1"/>
-    <w:lsdException w:name="caption" w:uiPriority="35" w:unhideWhenUsed="1" w:qFormat="1"/>
-    <w:lsdException w:name="table of figures" w:semiHidden="1" w:unhideWhenUsed="1"/>
-    <w:lsdException w:name="envelope address" w:semiHidden="1" w:unhideWhenUsed="1"/>
-    <w:lsdException w:name="envelope return" w:semiHidden="1" w:unhideWhenUsed="1"/>
-    <w:lsdException w:name="footnote reference" w:semiHidden="1" w:unhideWhenUsed="1"/>
-    <w:lsdException w:name="annotation reference" w:semiHidden="1" w:unhideWhenUsed="1"/>
-    <w:lsdException w:name="line number" w:semiHidden="1" w:unhideWhenUsed="1"/>
-    <w:lsdException w:name="page number" w:semiHidden="1" w:unhideWhenUsed="1"/>
-    <w:lsdException w:name="endnote reference" w:semiHidden="1" w:unhideWhenUsed="1"/>
-    <w:lsdException w:name="endnote text" w:semiHidden="1" w:unhideWhenUsed="1"/>
-    <w:lsdException w:name="table of authorities" w:semiHidden="1" w:unhideWhenUsed="1"/>
-    <w:lsdException w:name="macro" w:semiHidden="1" w:unhideWhenUsed="1"/>
-    <w:lsdException w:name="toa heading" w:semiHidden="1" w:unhideWhenUsed="1"/>
-    <w:lsdException w:name="List" w:semiHidden="1" w:unhideWhenUsed="1"/>
-    <w:lsdException w:name="List Bullet" w:semiHidden="1" w:unhideWhenUsed="1"/>
-    <w:lsdException w:name="List Number" w:semiHidden="1" w:unhideWhenUsed="1"/>
-    <w:lsdException w:name="List 2" w:semiHidden="1" w:unhideWhenUsed="1"/>
-    <w:lsdException w:name="List 3" w:semiHidden="1" w:unhideWhenUsed="1"/>
-    <w:lsdException w:name="List 4" w:semiHidden="1" w:unhideWhenUsed="1"/>
-    <w:lsdException w:name="List 5" w:semiHidden="1" w:unhideWhenUsed="1"/>
-    <w:lsdException w:name="List Bullet 2" w:semiHidden="1" w:unhideWhenUsed="1"/>
-    <w:lsdException w:name="List Bullet 3" w:semiHidden="1" w:unhideWhenUsed="1"/>
-    <w:lsdException w:name="List Bullet 4" w:semiHidden="1" w:unhideWhenUsed="1"/>
-    <w:lsdException w:name="List Bullet 5" w:semiHidden="1" w:unhideWhenUsed="1"/>
-    <w:lsdException w:name="List Number 2" w:semiHidden="1" w:unhideWhenUsed="1"/>
-    <w:lsdException w:name="List Number 3" w:semiHidden="1" w:unhideWhenUsed="1"/>
-    <w:lsdException w:name="List Number 4" w:semiHidden="1" w:unhideWhenUsed="1"/>
-    <w:lsdException w:name="List Number 5" w:semiHidden="1" w:unhideWhenUsed="1"/>
-    <w:lsdException w:name="Title" w:uiPriority="10" w:qFormat="1"/>
-    <w:lsdException w:name="Closing" w:semiHidden="1" w:unhideWhenUsed="1"/>
-    <w:lsdException w:name="Signature" w:semiHidden="1" w:unhideWhenUsed="1"/>
-    <w:lsdException w:name="Default Paragraph Font" w:uiPriority="1" w:unhideWhenUsed="1"/>
-    <w:lsdException w:name="Body Text" w:semiHidden="1" w:unhideWhenUsed="1"/>
-    <w:lsdException w:name="Body Text Indent" w:semiHidden="1" w:unhideWhenUsed="1"/>
-    <w:lsdException w:name="List Continue" w:semiHidden="1" w:unhideWhenUsed="1"/>
-    <w:lsdException w:name="List Continue 2" w:semiHidden="1" w:unhideWhenUsed="1"/>
-    <w:lsdException w:name="List Continue 3" w:semiHidden="1" w:unhideWhenUsed="1"/>
-    <w:lsdException w:name="List Continue 4" w:semiHidden="1" w:unhideWhenUsed="1"/>
-    <w:lsdException w:name="List Continue 5" w:semiHidden="1" w:unhideWhenUsed="1"/>
-    <w:lsdException w:name="Message Header" w:semiHidden="1" w:unhideWhenUsed="1"/>
-    <w:lsdException w:name="Subtitle" w:uiPriority="11" w:qFormat="1"/>
-    <w:lsdException w:name="Salutation" w:semiHidden="1" w:unhideWhenUsed="1"/>
-    <w:lsdException w:name="Date" w:semiHidden="1" w:unhideWhenUsed="1"/>
-    <w:lsdException w:name="Body Text First Indent" w:semiHidden="1" w:unhideWhenUsed="1"/>
-    <w:lsdException w:name="Body Text First Indent 2" w:semiHidden="1" w:unhideWhenUsed="1"/>
-    <w:lsdException w:name="Note Heading" w:semiHidden="1" w:unhideWhenUsed="1"/>
-    <w:lsdException w:name="Body Text 2" w:semiHidden="1" w:unhideWhenUsed="1"/>
-    <w:lsdException w:name="Body Text 3" w:semiHidden="1" w:unhideWhenUsed="1"/>
-    <w:lsdException w:name="Body Text Indent 2" w:semiHidden="1" w:unhideWhenUsed="1"/>
-    <w:lsdException w:name="Body Text Indent 3" w:semiHidden="1" w:unhideWhenUsed="1"/>
-    <w:lsdException w:name="Block Text" w:semiHidden="1" w:unhideWhenUsed="1"/>
-    <w:lsdException w:name="Hyperlink" w:semiHidden="1" w:unhideWhenUsed="1"/>
-    <w:lsdException w:name="FollowedHyperlink" w:semiHidden="1" w:unhideWhenUsed="1"/>
-    <w:lsdException w:name="Strong" w:uiPriority="22" w:qFormat="1"/>
-    <w:lsdException w:name="Emphasis" w:uiPriority="20" w:qFormat="1"/>
-    <w:lsdException w:name="Document Map" w:semiHidden="1" w:unhideWhenUsed="1"/>
-    <w:lsdException w:name="Plain Text" w:semiHidden="1" w:unhideWhenUsed="1"/>
-    <w:lsdException w:name="E-mail Signature" w:semiHidden="1" w:unhideWhenUsed="1"/>
-    <w:lsdException w:name="HTML Top of Form" w:semiHidden="1" w:unhideWhenUsed="1"/>
-    <w:lsdException w:name="HTML Bottom of Form" w:semiHidden="1" w:unhideWhenUsed="1"/>
-    <w:lsdException w:name="Normal (Web)" w:semiHidden="1" w:unhideWhenUsed="1"/>
-    <w:lsdException w:name="HTML Acronym" w:semiHidden="1" w:unhideWhenUsed="1"/>
-    <w:lsdException w:name="HTML Address" w:semiHidden="1" w:unhideWhenUsed="1"/>
-    <w:lsdException w:name="HTML Cite" w:semiHidden="1" w:unhideWhenUsed="1"/>
-    <w:lsdException w:name="HTML Code" w:semiHidden="1" w:unhideWhenUsed="1"/>
-    <w:lsdException w:name="HTML Definition" w:semiHidden="1" w:unhideWhenUsed="1"/>
-    <w:lsdException w:name="HTML Keyboard" w:semiHidden="1" w:unhideWhenUsed="1"/>
-    <w:lsdException w:name="HTML Preformatted" w:semiHidden="1" w:unhideWhenUsed="1"/>
-    <w:lsdException w:name="HTML Sample" w:semiHidden="1" w:unhideWhenUsed="1"/>
-    <w:lsdException w:name="HTML Typewriter" w:semiHidden="1" w:unhideWhenUsed="1"/>
-    <w:lsdException w:name="HTML Variable" w:semiHidden="1" w:unhideWhenUsed="1"/>
-    <w:lsdException w:name="Normal Table" w:semiHidden="1" w:unhideWhenUsed="1" w:qFormat="1"/>
-    <w:lsdException w:name="annotation subject" w:semiHidden="1" w:unhideWhenUsed="1"/>
-    <w:lsdException w:name="No List" w:semiHidden="1" w:unhideWhenUsed="1"/>
-    <w:lsdException w:name="Outline List 1" w:semiHidden="1" w:unhideWhenUsed="1"/>
-    <w:lsdException w:name="Outline List 2" w:semiHidden="1" w:unhideWhenUsed="1"/>
-    <w:lsdException w:name="Outline List 3" w:semiHidden="1" w:unhideWhenUsed="1"/>
-    <w:lsdException w:name="Table Simple 1" w:semiHidden="1" w:unhideWhenUsed="1"/>
-    <w:lsdException w:name="Table Simple 2" w:semiHidden="1" w:unhideWhenUsed="1"/>
-    <w:lsdException w:name="Table Simple 3" w:semiHidden="1" w:unhideWhenUsed="1"/>
-    <w:lsdException w:name="Table Classic 1" w:semiHidden="1" w:unhideWhenUsed="1"/>
-    <w:lsdException w:name="Table Classic 2" w:semiHidden="1" w:unhideWhenUsed="1"/>
-    <w:lsdException w:name="Table Classic 3" w:semiHidden="1" w:unhideWhenUsed="1"/>
-    <w:lsdException w:name="Table Classic 4" w:semiHidden="1" w:unhideWhenUsed="1"/>
-    <w:lsdException w:name="Table Colorful 1" w:semiHidden="1" w:unhideWhenUsed="1"/>
-    <w:lsdException w:name="Table Colorful 2" w:semiHidden="1" w:unhideWhenUsed="1"/>
-    <w:lsdException w:name="Table Colorful 3" w:semiHidden="1" w:unhideWhenUsed="1"/>
-    <w:lsdException w:name="Table Columns 1" w:semiHidden="1" w:unhideWhenUsed="1"/>
-    <w:lsdException w:name="Table Columns 2" w:semiHidden="1" w:unhideWhenUsed="1"/>
-    <w:lsdException w:name="Table Columns 3" w:semiHidden="1" w:unhideWhenUsed="1"/>
-    <w:lsdException w:name="Table Columns 4" w:semiHidden="1" w:unhideWhenUsed="1"/>
-    <w:lsdException w:name="Table Columns 5" w:semiHidden="1" w:unhideWhenUsed="1"/>
-    <w:lsdException w:name="Table Grid 1" w:semiHidden="1" w:unhideWhenUsed="1"/>
-    <w:lsdException w:name="Table Grid 2" w:semiHidden="1" w:unhideWhenUsed="1"/>
-    <w:lsdException w:name="Table Grid 3" w:semiHidden="1" w:unhideWhenUsed="1"/>
-    <w:lsdException w:name="Table Grid 4" w:semiHidden="1" w:unhideWhenUsed="1"/>
-    <w:lsdException w:name="Table Grid 5" w:semiHidden="1" w:unhideWhenUsed="1"/>
-    <w:lsdException w:name="Table Grid 6" w:semiHidden="1" w:unhideWhenUsed="1"/>
-    <w:lsdException w:name="Table Grid 7" w:semiHidden="1" w:unhideWhenUsed="1"/>
-    <w:lsdException w:name="Table Grid 8" w:semiHidden="1" w:unhideWhenUsed="1"/>
-    <w:lsdException w:name="Table List 1" w:semiHidden="1" w:unhideWhenUsed="1"/>
-    <w:lsdException w:name="Table List 2" w:semiHidden="1" w:unhideWhenUsed="1"/>
-    <w:lsdException w:name="Table List 3" w:semiHidden="1" w:unhideWhenUsed="1"/>
-    <w:lsdException w:name="Table List 4" w:semiHidden="1" w:unhideWhenUsed="1"/>
-    <w:lsdException w:name="Table List 5" w:semiHidden="1" w:unhideWhenUsed="1"/>
-    <w:lsdException w:name="Table List 6" w:semiHidden="1" w:unhideWhenUsed="1"/>
-    <w:lsdException w:name="Table List 7" w:semiHidden="1" w:unhideWhenUsed="1"/>
-    <w:lsdException w:name="Table List 8" w:semiHidden="1" w:unhideWhenUsed="1"/>
-    <w:lsdException w:name="Table 3D effects 1" w:semiHidden="1" w:unhideWhenUsed="1"/>
-    <w:lsdException w:name="Table 3D effects 2" w:semiHidden="1" w:unhideWhenUsed="1"/>
-    <w:lsdException w:name="Table 3D effects 3" w:semiHidden="1" w:unhideWhenUsed="1"/>
-    <w:lsdException w:name="Table Contemporary" w:semiHidden="1" w:unhideWhenUsed="1"/>
-    <w:lsdException w:name="Table Elegant" w:semiHidden="1" w:unhideWhenUsed="1"/>
-    <w:lsdException w:name="Table Professional" w:semiHidden="1" w:unhideWhenUsed="1"/>
-    <w:lsdException w:name="Table Subtle 1" w:semiHidden="1" w:unhideWhenUsed="1"/>
-    <w:lsdException w:name="Table Subtle 2" w:semiHidden="1" w:unhideWhenUsed="1"/>
-    <w:lsdException w:name="Table Web 1" w:semiHidden="1" w:unhideWhenUsed="1"/>
-    <w:lsdException w:name="Table Web 2" w:semiHidden="1" w:unhideWhenUsed="1"/>
-    <w:lsdException w:name="Table Web 3" w:semiHidden="1" w:unhideWhenUsed="1"/>
-    <w:lsdException w:name="Balloon Text" w:semiHidden="1" w:unhideWhenUsed="1"/>
-    <w:lsdException w:name="Table Grid" w:uiPriority="59"/>
-    <w:lsdException w:name="Table Theme" w:semiHidden="1" w:unhideWhenUsed="1"/>
-    <w:lsdException w:name="Placeholder Text" w:semiHidden="1"/>
-    <w:lsdException w:name="Light Shading" w:uiPriority="60"/>
-    <w:lsdException w:name="Light List" w:uiPriority="61"/>
-    <w:lsdException w:name="Light Grid" w:uiPriority="62"/>
-    <w:lsdException w:name="Medium Shading 1" w:uiPriority="63"/>
-    <w:lsdException w:name="Medium Shading 2" w:uiPriority="64"/>
-    <w:lsdException w:name="Medium List 1" w:uiPriority="65"/>
-    <w:lsdException w:name="Medium List 2" w:uiPriority="66"/>
-    <w:lsdException w:name="Medium Grid 1" w:uiPriority="67"/>
-    <w:lsdException w:name="Medium Grid 2" w:uiPriority="68"/>
-    <w:lsdException w:name="Medium Grid 3" w:uiPriority="69"/>
-    <w:lsdException w:name="Dark List" w:uiPriority="70"/>
-    <w:lsdException w:name="Colorful Shading" w:uiPriority="71"/>
-    <w:lsdException w:name="Colorful List" w:uiPriority="72"/>
-    <w:lsdException w:name="Colorful Grid" w:uiPriority="73"/>
-    <w:lsdException w:name="Light Shading Accent 1" w:uiPriority="60"/>
-    <w:lsdException w:name="Light List Accent 1" w:uiPriority="61"/>
-    <w:lsdException w:name="Light Grid Accent 1" w:uiPriority="62"/>
-    <w:lsdException w:name="Medium Shading 1 Accent 1" w:uiPriority="63"/>
-    <w:lsdException w:name="Medium Shading 2 Accent 1" w:uiPriority="64"/>
-    <w:lsdException w:name="Medium List 1 Accent 1" w:uiPriority="65"/>
-    <w:lsdException w:name="Revision" w:semiHidden="1"/>
-    <w:lsdException w:name="Medium List 2 Accent 1" w:uiPriority="66"/>
-    <w:lsdException w:name="Medium Grid 1 Accent 1" w:uiPriority="67"/>
-    <w:lsdException w:name="Medium Grid 2 Accent 1" w:uiPriority="68"/>
-    <w:lsdException w:name="Medium Grid 3 Accent 1" w:uiPriority="69"/>
-    <w:lsdException w:name="Dark List Accent 1" w:uiPriority="70"/>
-    <w:lsdException w:name="Colorful Shading Accent 1" w:uiPriority="71"/>
-    <w:lsdException w:name="Colorful List Accent 1" w:uiPriority="72"/>
-    <w:lsdException w:name="Colorful Grid Accent 1" w:uiPriority="73"/>
-    <w:lsdException w:name="Light Shading Accent 2" w:uiPriority="60"/>
-    <w:lsdException w:name="Light List Accent 2" w:uiPriority="61"/>
-    <w:lsdException w:name="Light Grid Accent 2" w:uiPriority="62"/>
-    <w:lsdException w:name="Medium Shading 1 Accent 2" w:uiPriority="63"/>
-    <w:lsdException w:name="Medium Shading 2 Accent 2" w:uiPriority="64"/>
-    <w:lsdException w:name="Medium List 1 Accent 2" w:uiPriority="65"/>
-    <w:lsdException w:name="Medium List 2 Accent 2" w:uiPriority="66"/>
-    <w:lsdException w:name="Medium Grid 1 Accent 2" w:uiPriority="67"/>
-    <w:lsdException w:name="Medium Grid 2 Accent 2" w:uiPriority="68"/>
-    <w:lsdException w:name="Medium Grid 3 Accent 2" w:uiPriority="69"/>
-    <w:lsdException w:name="Dark List Accent 2" w:uiPriority="70"/>
-    <w:lsdException w:name="Colorful Shading Accent 2" w:uiPriority="71"/>
-    <w:lsdException w:name="Colorful List Accent 2" w:uiPriority="72"/>
-    <w:lsdException w:name="Colorful Grid Accent 2" w:uiPriority="73"/>
-    <w:lsdException w:name="Light Shading Accent 3" w:uiPriority="60"/>
-    <w:lsdException w:name="Light List Accent 3" w:uiPriority="61"/>
-    <w:lsdException w:name="Light Grid Accent 3" w:uiPriority="62"/>
-    <w:lsdException w:name="Medium Shading 1 Accent 3" w:uiPriority="63"/>
-    <w:lsdException w:name="Medium Shading 2 Accent 3" w:uiPriority="64"/>
-    <w:lsdException w:name="Medium List 1 Accent 3" w:uiPriority="65"/>
-    <w:lsdException w:name="Medium List 2 Accent 3" w:uiPriority="66"/>
-    <w:lsdException w:name="Medium Grid 1 Accent 3" w:uiPriority="67"/>
-    <w:lsdException w:name="Medium Grid 2 Accent 3" w:uiPriority="68"/>
-    <w:lsdException w:name="Medium Grid 3 Accent 3" w:uiPriority="69"/>
-    <w:lsdException w:name="Dark List Accent 3" w:uiPriority="70"/>
-    <w:lsdException w:name="Colorful Shading Accent 3" w:uiPriority="71"/>
-    <w:lsdException w:name="Colorful List Accent 3" w:uiPriority="72"/>
-    <w:lsdException w:name="Colorful Grid Accent 3" w:uiPriority="73"/>
-    <w:lsdException w:name="Light Shading Accent 4" w:uiPriority="60"/>
-    <w:lsdException w:name="Light List Accent 4" w:uiPriority="61"/>
-    <w:lsdException w:name="Light Grid Accent 4" w:uiPriority="62"/>
-    <w:lsdException w:name="Medium Shading 1 Accent 4" w:uiPriority="63"/>
-    <w:lsdException w:name="Medium Shading 2 Accent 4" w:uiPriority="64"/>
-    <w:lsdException w:name="Medium List 1 Accent 4" w:uiPriority="65"/>
-    <w:lsdException w:name="Medium List 2 Accent 4" w:uiPriority="66"/>
-    <w:lsdException w:name="Medium Grid 1 Accent 4" w:uiPriority="67"/>
-    <w:lsdException w:name="Medium Grid 2 Accent 4" w:uiPriority="68"/>
-    <w:lsdException w:name="Medium Grid 3 Accent 4" w:uiPriority="69"/>
-    <w:lsdException w:name="Dark List Accent 4" w:uiPriority="70"/>
-    <w:lsdException w:name="Colorful Shading Accent 4" w:uiPriority="71"/>
-    <w:lsdException w:name="Colorful List Accent 4" w:uiPriority="72"/>
-    <w:lsdException w:name="Colorful Grid Accent 4" w:uiPriority="73"/>
-    <w:lsdException w:name="Light Shading Accent 5" w:uiPriority="60"/>
-    <w:lsdException w:name="Light List Accent 5" w:uiPriority="61"/>
-    <w:lsdException w:name="Light Grid Accent 5" w:uiPriority="62"/>
-    <w:lsdException w:name="Medium Shading 1 Accent 5" w:uiPriority="63"/>
-    <w:lsdException w:name="Medium Shading 2 Accent 5" w:uiPriority="64"/>
-    <w:lsdException w:name="Medium List 1 Accent 5" w:uiPriority="65"/>
-    <w:lsdException w:name="Medium List 2 Accent 5" w:uiPriority="66"/>
-    <w:lsdException w:name="Medium Grid 1 Accent 5" w:uiPriority="67"/>
-    <w:lsdException w:name="Medium Grid 2 Accent 5" w:uiPriority="68"/>
-    <w:lsdException w:name="Medium Grid 3 Accent 5" w:uiPriority="69"/>
-    <w:lsdException w:name="Dark List Accent 5" w:uiPriority="70"/>
-    <w:lsdException w:name="Colorful Shading Accent 5" w:uiPriority="71"/>
-    <w:lsdException w:name="Colorful List Accent 5" w:uiPriority="72"/>
-    <w:lsdException w:name="Colorful Grid Accent 5" w:uiPriority="73"/>
-    <w:lsdException w:name="Light Shading Accent 6" w:uiPriority="60"/>
-    <w:lsdException w:name="Light List Accent 6" w:uiPriority="61"/>
-    <w:lsdException w:name="Light Grid Accent 6" w:uiPriority="62"/>
-    <w:lsdException w:name="Medium Shading 1 Accent 6" w:uiPriority="63"/>
-    <w:lsdException w:name="Medium Shading 2 Accent 6" w:uiPriority="64"/>
-    <w:lsdException w:name="Medium List 1 Accent 6" w:uiPriority="65"/>
-    <w:lsdException w:name="Medium List 2 Accent 6" w:uiPriority="66"/>
-    <w:lsdException w:name="Medium Grid 1 Accent 6" w:uiPriority="67"/>
-    <w:lsdException w:name="Medium Grid 2 Accent 6" w:uiPriority="68"/>
-    <w:lsdException w:name="Medium Grid 3 Accent 6" w:uiPriority="69"/>
-    <w:lsdException w:name="Dark List Accent 6" w:uiPriority="70"/>
-    <w:lsdException w:name="Colorful Shading Accent 6" w:uiPriority="71"/>
-    <w:lsdException w:name="Colorful List Accent 6" w:uiPriority="72"/>
-    <w:lsdException w:name="Colorful Grid Accent 6" w:uiPriority="73"/>
-    <w:lsdException w:name="Subtle Emphasis" w:uiPriority="19" w:qFormat="1"/>
-    <w:lsdException w:name="Intense Emphasis" w:uiPriority="21" w:qFormat="1"/>
-    <w:lsdException w:name="Subtle Reference" w:uiPriority="31" w:qFormat="1"/>
-    <w:lsdException w:name="Intense Reference" w:uiPriority="32" w:qFormat="1"/>
-    <w:lsdException w:name="Book Title" w:uiPriority="33" w:qFormat="1"/>
-    <w:lsdException w:name="Bibliography" w:semiHidden="1" w:uiPriority="37" w:unhideWhenUsed="1"/>
-    <w:lsdException w:name="TOC Heading" w:semiHidden="1" w:uiPriority="39" w:unhideWhenUsed="1" w:qFormat="1"/>
-    <w:lsdException w:name="Plain Table 1" w:uiPriority="41"/>
-    <w:lsdException w:name="Plain Table 2" w:uiPriority="42"/>
-    <w:lsdException w:name="Plain Table 3" w:uiPriority="43"/>
-    <w:lsdException w:name="Plain Table 4" w:uiPriority="44"/>
-    <w:lsdException w:name="Plain Table 5" w:uiPriority="45"/>
-    <w:lsdException w:name="Grid Table Light" w:uiPriority="40"/>
-    <w:lsdException w:name="Grid Table 1 Light" w:uiPriority="46"/>
-    <w:lsdException w:name="Grid Table 2" w:uiPriority="47"/>
-    <w:lsdException w:name="Grid Table 3" w:uiPriority="48"/>
-    <w:lsdException w:name="Grid Table 4" w:uiPriority="49"/>
-    <w:lsdException w:name="Grid Table 5 Dark" w:uiPriority="50"/>
-    <w:lsdException w:name="Grid Table 6 Colorful" w:uiPriority="51"/>
-    <w:lsdException w:name="Grid Table 7 Colorful" w:uiPriority="52"/>
-    <w:lsdException w:name="Grid Table 1 Light Accent 1" w:uiPriority="46"/>
-    <w:lsdException w:name="Grid Table 2 Accent 1" w:uiPriority="47"/>
-    <w:lsdException w:name="Grid Table 3 Accent 1" w:uiPriority="48"/>
-    <w:lsdException w:name="Grid Table 4 Accent 1" w:uiPriority="49"/>
-    <w:lsdException w:name="Grid Table 5 Dark Accent 1" w:uiPriority="50"/>
-    <w:lsdException w:name="Grid Table 6 Colorful Accent 1" w:uiPriority="51"/>
-    <w:lsdException w:name="Grid Table 7 Colorful Accent 1" w:uiPriority="52"/>
-    <w:lsdException w:name="Grid Table 1 Light Accent 2" w:uiPriority="46"/>
-    <w:lsdException w:name="Grid Table 2 Accent 2" w:uiPriority="47"/>
-    <w:lsdException w:name="Grid Table 3 Accent 2" w:uiPriority="48"/>
-    <w:lsdException w:name="Grid Table 4 Accent 2" w:uiPriority="49"/>
-    <w:lsdException w:name="Grid Table 5 Dark Accent 2" w:uiPriority="50"/>
-    <w:lsdException w:name="Grid Table 6 Colorful Accent 2" w:uiPriority="51"/>
-    <w:lsdException w:name="Grid Table 7 Colorful Accent 2" w:uiPriority="52"/>
-    <w:lsdException w:name="Grid Table 1 Light Accent 3" w:uiPriority="46"/>
-    <w:lsdException w:name="Grid Table 2 Accent 3" w:uiPriority="47"/>
-    <w:lsdException w:name="Grid Table 3 Accent 3" w:uiPriority="48"/>
-    <w:lsdException w:name="Grid Table 4 Accent 3" w:uiPriority="49"/>
-    <w:lsdException w:name="Grid Table 5 Dark Accent 3" w:uiPriority="50"/>
-    <w:lsdException w:name="Grid Table 6 Colorful Accent 3" w:uiPriority="51"/>
-    <w:lsdException w:name="Grid Table 7 Colorful Accent 3" w:uiPriority="52"/>
-    <w:lsdException w:name="Grid Table 1 Light Accent 4" w:uiPriority="46"/>
-    <w:lsdException w:name="Grid Table 2 Accent 4" w:uiPriority="47"/>
-    <w:lsdException w:name="Grid Table 3 Accent 4" w:uiPriority="48"/>
-    <w:lsdException w:name="Grid Table 4 Accent 4" w:uiPriority="49"/>
-    <w:lsdException w:name="Grid Table 5 Dark Accent 4" w:uiPriority="50"/>
-    <w:lsdException w:name="Grid Table 6 Colorful Accent 4" w:uiPriority="51"/>
-    <w:lsdException w:name="Grid Table 7 Colorful Accent 4" w:uiPriority="52"/>
-    <w:lsdException w:name="Grid Table 1 Light Accent 5" w:uiPriority="46"/>
-    <w:lsdException w:name="Grid Table 2 Accent 5" w:uiPriority="47"/>
-    <w:lsdException w:name="Grid Table 3 Accent 5" w:uiPriority="48"/>
-    <w:lsdException w:name="Grid Table 4 Accent 5" w:uiPriority="49"/>
-    <w:lsdException w:name="Grid Table 5 Dark Accent 5" w:uiPriority="50"/>
-    <w:lsdException w:name="Grid Table 6 Colorful Accent 5" w:uiPriority="51"/>
-    <w:lsdException w:name="Grid Table 7 Colorful Accent 5" w:uiPriority="52"/>
-    <w:lsdException w:name="Grid Table 1 Light Accent 6" w:uiPriority="46"/>
-    <w:lsdException w:name="Grid Table 2 Accent 6" w:uiPriority="47"/>
-    <w:lsdException w:name="Grid Table 3 Accent 6" w:uiPriority="48"/>
-    <w:lsdException w:name="Grid Table 4 Accent 6" w:uiPriority="49"/>
-    <w:lsdException w:name="Grid Table 5 Dark Accent 6" w:uiPriority="50"/>
-    <w:lsdException w:name="Grid Table 6 Colorful Accent 6" w:uiPriority="51"/>
-    <w:lsdException w:name="Grid Table 7 Colorful Accent 6" w:uiPriority="52"/>
-    <w:lsdException w:name="List Table 1 Light" w:uiPriority="46"/>
-    <w:lsdException w:name="List Table 2" w:uiPriority="47"/>
-    <w:lsdException w:name="List Table 3" w:uiPriority="48"/>
-    <w:lsdException w:name="List Table 4" w:uiPriority="49"/>
-    <w:lsdException w:name="List Table 5 Dark" w:uiPriority="50"/>
-    <w:lsdException w:name="List Table 6 Colorful" w:uiPriority="51"/>
-    <w:lsdException w:name="List Table 7 Colorful" w:uiPriority="52"/>
-    <w:lsdException w:name="List Table 1 Light Accent 1" w:uiPriority="46"/>
-    <w:lsdException w:name="List Table 2 Accent 1" w:uiPriority="47"/>
-    <w:lsdException w:name="List Table 3 Accent 1" w:uiPriority="48"/>
-    <w:lsdException w:name="List Table 4 Accent 1" w:uiPriority="49"/>
-    <w:lsdException w:name="List Table 5 Dark Accent 1" w:uiPriority="50"/>
-    <w:lsdException w:name="List Table 6 Colorful Accent 1" w:uiPriority="51"/>
-    <w:lsdException w:name="List Table 7 Colorful Accent 1" w:uiPriority="52"/>
-    <w:lsdException w:name="List Table 1 Light Accent 2" w:uiPriority="46"/>
-    <w:lsdException w:name="List Table 2 Accent 2" w:uiPriority="47"/>
-    <w:lsdException w:name="List Table 3 Accent 2" w:uiPriority="48"/>
-    <w:lsdException w:name="List Table 4 Accent 2" w:uiPriority="49"/>
-    <w:lsdException w:name="List Table 5 Dark Accent 2" w:uiPriority="50"/>
-    <w:lsdException w:name="List Table 6 Colorful Accent 2" w:uiPriority="51"/>
-    <w:lsdException w:name="List Table 7 Colorful Accent 2" w:uiPriority="52"/>
-    <w:lsdException w:name="List Table 1 Light Accent 3" w:uiPriority="46"/>
-    <w:lsdException w:name="List Table 2 Accent 3" w:uiPriority="47"/>
-    <w:lsdException w:name="List Table 3 Accent 3" w:uiPriority="48"/>
-    <w:lsdException w:name="List Table 4 Accent 3" w:uiPriority="49"/>
-    <w:lsdException w:name="List Table 5 Dark Accent 3" w:uiPriority="50"/>
-    <w:lsdException w:name="List Table 6 Colorful Accent 3" w:uiPriority="51"/>
-    <w:lsdException w:name="List Table 7 Colorful Accent 3" w:uiPriority="52"/>
-    <w:lsdException w:name="List Table 1 Light Accent 4" w:uiPriority="46"/>
-    <w:lsdException w:name="List Table 2 Accent 4" w:uiPriority="47"/>
-    <w:lsdException w:name="List Table 3 Accent 4" w:uiPriority="48"/>
-    <w:lsdException w:name="List Table 4 Accent 4" w:uiPriority="49"/>
-    <w:lsdException w:name="List Table 5 Dark Accent 4" w:uiPriority="50"/>
-    <w:lsdException w:name="List Table 6 Colorful Accent 4" w:uiPriority="51"/>
-    <w:lsdException w:name="List Table 7 Colorful Accent 4" w:uiPriority="52"/>
-    <w:lsdException w:name="List Table 1 Light Accent 5" w:uiPriority="46"/>
-    <w:lsdException w:name="List Table 2 Accent 5" w:uiPriority="47"/>
-    <w:lsdException w:name="List Table 3 Accent 5" w:uiPriority="48"/>
-    <w:lsdException w:name="List Table 4 Accent 5" w:uiPriority="49"/>
-    <w:lsdException w:name="List Table 5 Dark Accent 5" w:uiPriority="50"/>
-    <w:lsdException w:name="List Table 6 Colorful Accent 5" w:uiPriority="51"/>
-    <w:lsdException w:name="List Table 7 Colorful Accent 5" w:uiPriority="52"/>
-    <w:lsdException w:name="List Table 1 Light Accent 6" w:uiPriority="46"/>
-    <w:lsdException w:name="List Table 2 Accent 6" w:uiPriority="47"/>
-    <w:lsdException w:name="List Table 3 Accent 6" w:uiPriority="48"/>
-    <w:lsdException w:name="List Table 4 Accent 6" w:uiPriority="49"/>
-    <w:lsdException w:name="List Table 5 Dark Accent 6" w:uiPriority="50"/>
-    <w:lsdException w:name="List Table 6 Colorful Accent 6" w:uiPriority="51"/>
-    <w:lsdException w:name="List Table 7 Colorful Accent 6" w:uiPriority="52"/>
-    <w:lsdException w:name="Mention" w:semiHidden="1" w:unhideWhenUsed="1"/>
-    <w:lsdException w:name="Smart Hyperlink" w:semiHidden="1" w:unhideWhenUsed="1"/>
-    <w:lsdException w:name="Hashtag" w:semiHidden="1" w:unhideWhenUsed="1"/>
+  <w:latentStyles w:count="260" w:defQFormat="0" w:defUnhideWhenUsed="1" w:defSemiHidden="1" w:defUIPriority="99" w:defLockedState="0">
+    <w:lsdException w:qFormat="1" w:unhideWhenUsed="0" w:uiPriority="0" w:semiHidden="0" w:name="Normal"/>
+    <w:lsdException w:qFormat="1" w:unhideWhenUsed="0" w:uiPriority="9" w:semiHidden="0" w:name="heading 1"/>
+    <w:lsdException w:qFormat="1" w:uiPriority="9" w:name="heading 2"/>
+    <w:lsdException w:qFormat="1" w:uiPriority="9" w:name="heading 3"/>
+    <w:lsdException w:qFormat="1" w:uiPriority="9" w:name="heading 4"/>
+    <w:lsdException w:qFormat="1" w:uiPriority="9" w:name="heading 5"/>
+    <w:lsdException w:qFormat="1" w:uiPriority="9" w:name="heading 6"/>
+    <w:lsdException w:qFormat="1" w:uiPriority="9" w:name="heading 7"/>
+    <w:lsdException w:qFormat="1" w:uiPriority="9" w:name="heading 8"/>
+    <w:lsdException w:qFormat="1" w:uiPriority="9" w:name="heading 9"/>
+    <w:lsdException w:uiPriority="99" w:name="index 1"/>
+    <w:lsdException w:uiPriority="99" w:name="index 2"/>
+    <w:lsdException w:uiPriority="99" w:name="index 3"/>
+    <w:lsdException w:uiPriority="99" w:name="index 4"/>
+    <w:lsdException w:uiPriority="99" w:name="index 5"/>
+    <w:lsdException w:uiPriority="99" w:name="index 6"/>
+    <w:lsdException w:uiPriority="99" w:name="index 7"/>
+    <w:lsdException w:uiPriority="99" w:name="index 8"/>
+    <w:lsdException w:uiPriority="99" w:name="index 9"/>
+    <w:lsdException w:uiPriority="39" w:name="toc 1"/>
+    <w:lsdException w:uiPriority="39" w:name="toc 2"/>
+    <w:lsdException w:uiPriority="39" w:name="toc 3"/>
+    <w:lsdException w:uiPriority="39" w:name="toc 4"/>
+    <w:lsdException w:uiPriority="39" w:name="toc 5"/>
+    <w:lsdException w:uiPriority="39" w:name="toc 6"/>
+    <w:lsdException w:uiPriority="39" w:name="toc 7"/>
+    <w:lsdException w:uiPriority="39" w:name="toc 8"/>
+    <w:lsdException w:uiPriority="39" w:name="toc 9"/>
+    <w:lsdException w:uiPriority="99" w:name="Normal Indent"/>
+    <w:lsdException w:uiPriority="99" w:name="footnote text"/>
+    <w:lsdException w:uiPriority="99" w:name="annotation text"/>
+    <w:lsdException w:uiPriority="99" w:semiHidden="0" w:name="header"/>
+    <w:lsdException w:uiPriority="99" w:semiHidden="0" w:name="footer"/>
+    <w:lsdException w:uiPriority="99" w:name="index heading"/>
+    <w:lsdException w:qFormat="1" w:uiPriority="35" w:semiHidden="0" w:name="caption"/>
+    <w:lsdException w:uiPriority="99" w:name="table of figures"/>
+    <w:lsdException w:uiPriority="99" w:name="envelope address"/>
+    <w:lsdException w:uiPriority="99" w:name="envelope return"/>
+    <w:lsdException w:uiPriority="99" w:name="footnote reference"/>
+    <w:lsdException w:uiPriority="99" w:name="annotation reference"/>
+    <w:lsdException w:uiPriority="99" w:name="line number"/>
+    <w:lsdException w:uiPriority="99" w:name="page number"/>
+    <w:lsdException w:uiPriority="99" w:name="endnote reference"/>
+    <w:lsdException w:uiPriority="99" w:name="endnote text"/>
+    <w:lsdException w:uiPriority="99" w:name="table of authorities"/>
+    <w:lsdException w:uiPriority="99" w:name="macro"/>
+    <w:lsdException w:uiPriority="99" w:name="toa heading"/>
+    <w:lsdException w:uiPriority="99" w:name="List"/>
+    <w:lsdException w:uiPriority="99" w:name="List Bullet"/>
+    <w:lsdException w:uiPriority="99" w:name="List Number"/>
+    <w:lsdException w:uiPriority="99" w:name="List 2"/>
+    <w:lsdException w:uiPriority="99" w:name="List 3"/>
+    <w:lsdException w:uiPriority="99" w:name="List 4"/>
+    <w:lsdException w:uiPriority="99" w:name="List 5"/>
+    <w:lsdException w:uiPriority="99" w:name="List Bullet 2"/>
+    <w:lsdException w:uiPriority="99" w:name="List Bullet 3"/>
+    <w:lsdException w:uiPriority="99" w:name="List Bullet 4"/>
+    <w:lsdException w:uiPriority="99" w:name="List Bullet 5"/>
+    <w:lsdException w:uiPriority="99" w:name="List Number 2"/>
+    <w:lsdException w:uiPriority="99" w:name="List Number 3"/>
+    <w:lsdException w:uiPriority="99" w:name="List Number 4"/>
+    <w:lsdException w:uiPriority="99" w:name="List Number 5"/>
+    <w:lsdException w:qFormat="1" w:unhideWhenUsed="0" w:uiPriority="10" w:semiHidden="0" w:name="Title"/>
+    <w:lsdException w:uiPriority="99" w:name="Closing"/>
+    <w:lsdException w:uiPriority="99" w:name="Signature"/>
+    <w:lsdException w:qFormat="1" w:uiPriority="1" w:name="Default Paragraph Font"/>
+    <w:lsdException w:uiPriority="99" w:name="Body Text"/>
+    <w:lsdException w:uiPriority="99" w:name="Body Text Indent"/>
+    <w:lsdException w:uiPriority="99" w:name="List Continue"/>
+    <w:lsdException w:uiPriority="99" w:name="List Continue 2"/>
+    <w:lsdException w:uiPriority="99" w:name="List Continue 3"/>
+    <w:lsdException w:uiPriority="99" w:name="List Continue 4"/>
+    <w:lsdException w:uiPriority="99" w:name="List Continue 5"/>
+    <w:lsdException w:uiPriority="99" w:name="Message Header"/>
+    <w:lsdException w:qFormat="1" w:unhideWhenUsed="0" w:uiPriority="11" w:semiHidden="0" w:name="Subtitle"/>
+    <w:lsdException w:uiPriority="99" w:name="Salutation"/>
+    <w:lsdException w:uiPriority="99" w:name="Date"/>
+    <w:lsdException w:uiPriority="99" w:name="Body Text First Indent"/>
+    <w:lsdException w:uiPriority="99" w:name="Body Text First Indent 2"/>
+    <w:lsdException w:uiPriority="99" w:name="Note Heading"/>
+    <w:lsdException w:uiPriority="99" w:name="Body Text 2"/>
+    <w:lsdException w:uiPriority="99" w:name="Body Text 3"/>
+    <w:lsdException w:uiPriority="99" w:name="Body Text Indent 2"/>
+    <w:lsdException w:uiPriority="99" w:name="Body Text Indent 3"/>
+    <w:lsdException w:uiPriority="99" w:name="Block Text"/>
+    <w:lsdException w:uiPriority="99" w:semiHidden="0" w:name="Hyperlink"/>
+    <w:lsdException w:uiPriority="99" w:name="FollowedHyperlink"/>
+    <w:lsdException w:qFormat="1" w:unhideWhenUsed="0" w:uiPriority="22" w:semiHidden="0" w:name="Strong"/>
+    <w:lsdException w:qFormat="1" w:unhideWhenUsed="0" w:uiPriority="20" w:semiHidden="0" w:name="Emphasis"/>
+    <w:lsdException w:uiPriority="99" w:name="Document Map"/>
+    <w:lsdException w:uiPriority="99" w:name="Plain Text"/>
+    <w:lsdException w:uiPriority="99" w:name="E-mail Signature"/>
+    <w:lsdException w:uiPriority="99" w:semiHidden="0" w:name="Normal (Web)"/>
+    <w:lsdException w:uiPriority="99" w:name="HTML Acronym"/>
+    <w:lsdException w:uiPriority="99" w:name="HTML Address"/>
+    <w:lsdException w:uiPriority="99" w:name="HTML Cite"/>
+    <w:lsdException w:uiPriority="99" w:name="HTML Code"/>
+    <w:lsdException w:uiPriority="99" w:name="HTML Definition"/>
+    <w:lsdException w:uiPriority="99" w:name="HTML Keyboard"/>
+    <w:lsdException w:uiPriority="99" w:name="HTML Preformatted"/>
+    <w:lsdException w:uiPriority="99" w:name="HTML Sample"/>
+    <w:lsdException w:uiPriority="99" w:name="HTML Typewriter"/>
+    <w:lsdException w:uiPriority="99" w:name="HTML Variable"/>
+    <w:lsdException w:uiPriority="99" w:name="Normal Table"/>
+    <w:lsdException w:uiPriority="99" w:name="annotation subject"/>
+    <w:lsdException w:uiPriority="99" w:name="Table Simple 1"/>
+    <w:lsdException w:uiPriority="99" w:name="Table Simple 2"/>
+    <w:lsdException w:uiPriority="99" w:name="Table Simple 3"/>
+    <w:lsdException w:uiPriority="99" w:name="Table Classic 1"/>
+    <w:lsdException w:uiPriority="99" w:name="Table Classic 2"/>
+    <w:lsdException w:uiPriority="99" w:name="Table Classic 3"/>
+    <w:lsdException w:uiPriority="99" w:name="Table Classic 4"/>
+    <w:lsdException w:uiPriority="99" w:name="Table Colorful 1"/>
+    <w:lsdException w:uiPriority="99" w:name="Table Colorful 2"/>
+    <w:lsdException w:uiPriority="99" w:name="Table Colorful 3"/>
+    <w:lsdException w:uiPriority="99" w:name="Table Columns 1"/>
+    <w:lsdException w:uiPriority="99" w:name="Table Columns 2"/>
+    <w:lsdException w:uiPriority="99" w:name="Table Columns 3"/>
+    <w:lsdException w:uiPriority="99" w:name="Table Columns 4"/>
+    <w:lsdException w:uiPriority="99" w:name="Table Columns 5"/>
+    <w:lsdException w:uiPriority="99" w:name="Table Grid 1"/>
+    <w:lsdException w:uiPriority="99" w:name="Table Grid 2"/>
+    <w:lsdException w:uiPriority="99" w:name="Table Grid 3"/>
+    <w:lsdException w:uiPriority="99" w:name="Table Grid 4"/>
+    <w:lsdException w:uiPriority="99" w:name="Table Grid 5"/>
+    <w:lsdException w:uiPriority="99" w:name="Table Grid 6"/>
+    <w:lsdException w:uiPriority="99" w:name="Table Grid 7"/>
+    <w:lsdException w:uiPriority="99" w:name="Table Grid 8"/>
+    <w:lsdException w:uiPriority="99" w:name="Table List 1"/>
+    <w:lsdException w:uiPriority="99" w:name="Table List 2"/>
+    <w:lsdException w:uiPriority="99" w:name="Table List 3"/>
+    <w:lsdException w:uiPriority="99" w:name="Table List 4"/>
+    <w:lsdException w:uiPriority="99" w:name="Table List 5"/>
+    <w:lsdException w:uiPriority="99" w:name="Table List 6"/>
+    <w:lsdException w:uiPriority="99" w:name="Table List 7"/>
+    <w:lsdException w:uiPriority="99" w:name="Table List 8"/>
+    <w:lsdException w:uiPriority="99" w:name="Table 3D effects 1"/>
+    <w:lsdException w:uiPriority="99" w:name="Table 3D effects 2"/>
+    <w:lsdException w:uiPriority="99" w:name="Table 3D effects 3"/>
+    <w:lsdException w:uiPriority="99" w:name="Table Contemporary"/>
+    <w:lsdException w:uiPriority="99" w:name="Table Elegant"/>
+    <w:lsdException w:uiPriority="99" w:name="Table Professional"/>
+    <w:lsdException w:uiPriority="99" w:name="Table Subtle 1"/>
+    <w:lsdException w:uiPriority="99" w:name="Table Subtle 2"/>
+    <w:lsdException w:uiPriority="99" w:name="Table Web 1"/>
+    <w:lsdException w:uiPriority="99" w:name="Table Web 2"/>
+    <w:lsdException w:uiPriority="99" w:name="Table Web 3"/>
+    <w:lsdException w:uiPriority="99" w:semiHidden="0" w:name="Balloon Text"/>
+    <w:lsdException w:unhideWhenUsed="0" w:uiPriority="59" w:semiHidden="0" w:name="Table Grid"/>
+    <w:lsdException w:uiPriority="99" w:name="Table Theme"/>
+    <w:lsdException w:unhideWhenUsed="0" w:uiPriority="60" w:semiHidden="0" w:name="Light Shading"/>
+    <w:lsdException w:unhideWhenUsed="0" w:uiPriority="61" w:semiHidden="0" w:name="Light List"/>
+    <w:lsdException w:unhideWhenUsed="0" w:uiPriority="62" w:semiHidden="0" w:name="Light Grid"/>
+    <w:lsdException w:unhideWhenUsed="0" w:uiPriority="63" w:semiHidden="0" w:name="Medium Shading 1"/>
+    <w:lsdException w:unhideWhenUsed="0" w:uiPriority="64" w:semiHidden="0" w:name="Medium Shading 2"/>
+    <w:lsdException w:unhideWhenUsed="0" w:uiPriority="65" w:semiHidden="0" w:name="Medium List 1"/>
+    <w:lsdException w:unhideWhenUsed="0" w:uiPriority="66" w:semiHidden="0" w:name="Medium List 2"/>
+    <w:lsdException w:unhideWhenUsed="0" w:uiPriority="67" w:semiHidden="0" w:name="Medium Grid 1"/>
+    <w:lsdException w:unhideWhenUsed="0" w:uiPriority="68" w:semiHidden="0" w:name="Medium Grid 2"/>
+    <w:lsdException w:unhideWhenUsed="0" w:uiPriority="69" w:semiHidden="0" w:name="Medium Grid 3"/>
+    <w:lsdException w:unhideWhenUsed="0" w:uiPriority="70" w:semiHidden="0" w:name="Dark List"/>
+    <w:lsdException w:unhideWhenUsed="0" w:uiPriority="71" w:semiHidden="0" w:name="Colorful Shading"/>
+    <w:lsdException w:unhideWhenUsed="0" w:uiPriority="72" w:semiHidden="0" w:name="Colorful List"/>
+    <w:lsdException w:unhideWhenUsed="0" w:uiPriority="73" w:semiHidden="0" w:name="Colorful Grid"/>
+    <w:lsdException w:unhideWhenUsed="0" w:uiPriority="60" w:semiHidden="0" w:name="Light Shading Accent 1"/>
+    <w:lsdException w:unhideWhenUsed="0" w:uiPriority="61" w:semiHidden="0" w:name="Light List Accent 1"/>
+    <w:lsdException w:unhideWhenUsed="0" w:uiPriority="62" w:semiHidden="0" w:name="Light Grid Accent 1"/>
+    <w:lsdException w:unhideWhenUsed="0" w:uiPriority="63" w:semiHidden="0" w:name="Medium Shading 1 Accent 1"/>
+    <w:lsdException w:unhideWhenUsed="0" w:uiPriority="64" w:semiHidden="0" w:name="Medium Shading 2 Accent 1"/>
+    <w:lsdException w:unhideWhenUsed="0" w:uiPriority="65" w:semiHidden="0" w:name="Medium List 1 Accent 1"/>
+    <w:lsdException w:unhideWhenUsed="0" w:uiPriority="66" w:semiHidden="0" w:name="Medium List 2 Accent 1"/>
+    <w:lsdException w:unhideWhenUsed="0" w:uiPriority="67" w:semiHidden="0" w:name="Medium Grid 1 Accent 1"/>
+    <w:lsdException w:unhideWhenUsed="0" w:uiPriority="68" w:semiHidden="0" w:name="Medium Grid 2 Accent 1"/>
+    <w:lsdException w:unhideWhenUsed="0" w:uiPriority="69" w:semiHidden="0" w:name="Medium Grid 3 Accent 1"/>
+    <w:lsdException w:unhideWhenUsed="0" w:uiPriority="70" w:semiHidden="0" w:name="Dark List Accent 1"/>
+    <w:lsdException w:unhideWhenUsed="0" w:uiPriority="71" w:semiHidden="0" w:name="Colorful Shading Accent 1"/>
+    <w:lsdException w:unhideWhenUsed="0" w:uiPriority="72" w:semiHidden="0" w:name="Colorful List Accent 1"/>
+    <w:lsdException w:unhideWhenUsed="0" w:uiPriority="73" w:semiHidden="0" w:name="Colorful Grid Accent 1"/>
+    <w:lsdException w:unhideWhenUsed="0" w:uiPriority="60" w:semiHidden="0" w:name="Light Shading Accent 2"/>
+    <w:lsdException w:unhideWhenUsed="0" w:uiPriority="61" w:semiHidden="0" w:name="Light List Accent 2"/>
+    <w:lsdException w:unhideWhenUsed="0" w:uiPriority="62" w:semiHidden="0" w:name="Light Grid Accent 2"/>
+    <w:lsdException w:unhideWhenUsed="0" w:uiPriority="63" w:semiHidden="0" w:name="Medium Shading 1 Accent 2"/>
+    <w:lsdException w:unhideWhenUsed="0" w:uiPriority="64" w:semiHidden="0" w:name="Medium Shading 2 Accent 2"/>
+    <w:lsdException w:unhideWhenUsed="0" w:uiPriority="65" w:semiHidden="0" w:name="Medium List 1 Accent 2"/>
+    <w:lsdException w:unhideWhenUsed="0" w:uiPriority="66" w:semiHidden="0" w:name="Medium List 2 Accent 2"/>
+    <w:lsdException w:unhideWhenUsed="0" w:uiPriority="67" w:semiHidden="0" w:name="Medium Grid 1 Accent 2"/>
+    <w:lsdException w:unhideWhenUsed="0" w:uiPriority="68" w:semiHidden="0" w:name="Medium Grid 2 Accent 2"/>
+    <w:lsdException w:unhideWhenUsed="0" w:uiPriority="69" w:semiHidden="0" w:name="Medium Grid 3 Accent 2"/>
+    <w:lsdException w:unhideWhenUsed="0" w:uiPriority="70" w:semiHidden="0" w:name="Dark List Accent 2"/>
+    <w:lsdException w:unhideWhenUsed="0" w:uiPriority="71" w:semiHidden="0" w:name="Colorful Shading Accent 2"/>
+    <w:lsdException w:unhideWhenUsed="0" w:uiPriority="72" w:semiHidden="0" w:name="Colorful List Accent 2"/>
+    <w:lsdException w:unhideWhenUsed="0" w:uiPriority="73" w:semiHidden="0" w:name="Colorful Grid Accent 2"/>
+    <w:lsdException w:unhideWhenUsed="0" w:uiPriority="60" w:semiHidden="0" w:name="Light Shading Accent 3"/>
+    <w:lsdException w:unhideWhenUsed="0" w:uiPriority="61" w:semiHidden="0" w:name="Light List Accent 3"/>
+    <w:lsdException w:unhideWhenUsed="0" w:uiPriority="62" w:semiHidden="0" w:name="Light Grid Accent 3"/>
+    <w:lsdException w:unhideWhenUsed="0" w:uiPriority="63" w:semiHidden="0" w:name="Medium Shading 1 Accent 3"/>
+    <w:lsdException w:unhideWhenUsed="0" w:uiPriority="64" w:semiHidden="0" w:name="Medium Shading 2 Accent 3"/>
+    <w:lsdException w:unhideWhenUsed="0" w:uiPriority="65" w:semiHidden="0" w:name="Medium List 1 Accent 3"/>
+    <w:lsdException w:unhideWhenUsed="0" w:uiPriority="66" w:semiHidden="0" w:name="Medium List 2 Accent 3"/>
+    <w:lsdException w:unhideWhenUsed="0" w:uiPriority="67" w:semiHidden="0" w:name="Medium Grid 1 Accent 3"/>
+    <w:lsdException w:unhideWhenUsed="0" w:uiPriority="68" w:semiHidden="0" w:name="Medium Grid 2 Accent 3"/>
+    <w:lsdException w:unhideWhenUsed="0" w:uiPriority="69" w:semiHidden="0" w:name="Medium Grid 3 Accent 3"/>
+    <w:lsdException w:unhideWhenUsed="0" w:uiPriority="70" w:semiHidden="0" w:name="Dark List Accent 3"/>
+    <w:lsdException w:unhideWhenUsed="0" w:uiPriority="71" w:semiHidden="0" w:name="Colorful Shading Accent 3"/>
+    <w:lsdException w:unhideWhenUsed="0" w:uiPriority="72" w:semiHidden="0" w:name="Colorful List Accent 3"/>
+    <w:lsdException w:unhideWhenUsed="0" w:uiPriority="73" w:semiHidden="0" w:name="Colorful Grid Accent 3"/>
+    <w:lsdException w:unhideWhenUsed="0" w:uiPriority="60" w:semiHidden="0" w:name="Light Shading Accent 4"/>
+    <w:lsdException w:unhideWhenUsed="0" w:uiPriority="61" w:semiHidden="0" w:name="Light List Accent 4"/>
+    <w:lsdException w:unhideWhenUsed="0" w:uiPriority="62" w:semiHidden="0" w:name="Light Grid Accent 4"/>
+    <w:lsdException w:unhideWhenUsed="0" w:uiPriority="63" w:semiHidden="0" w:name="Medium Shading 1 Accent 4"/>
+    <w:lsdException w:unhideWhenUsed="0" w:uiPriority="64" w:semiHidden="0" w:name="Medium Shading 2 Accent 4"/>
+    <w:lsdException w:unhideWhenUsed="0" w:uiPriority="65" w:semiHidden="0" w:name="Medium List 1 Accent 4"/>
+    <w:lsdException w:unhideWhenUsed="0" w:uiPriority="66" w:semiHidden="0" w:name="Medium List 2 Accent 4"/>
+    <w:lsdException w:unhideWhenUsed="0" w:uiPriority="67" w:semiHidden="0" w:name="Medium Grid 1 Accent 4"/>
+    <w:lsdException w:unhideWhenUsed="0" w:uiPriority="68" w:semiHidden="0" w:name="Medium Grid 2 Accent 4"/>
+    <w:lsdException w:unhideWhenUsed="0" w:uiPriority="69" w:semiHidden="0" w:name="Medium Grid 3 Accent 4"/>
+    <w:lsdException w:unhideWhenUsed="0" w:uiPriority="70" w:semiHidden="0" w:name="Dark List Accent 4"/>
+    <w:lsdException w:unhideWhenUsed="0" w:uiPriority="71" w:semiHidden="0" w:name="Colorful Shading Accent 4"/>
+    <w:lsdException w:unhideWhenUsed="0" w:uiPriority="72" w:semiHidden="0" w:name="Colorful List Accent 4"/>
+    <w:lsdException w:unhideWhenUsed="0" w:uiPriority="73" w:semiHidden="0" w:name="Colorful Grid Accent 4"/>
+    <w:lsdException w:unhideWhenUsed="0" w:uiPriority="60" w:semiHidden="0" w:name="Light Shading Accent 5"/>
+    <w:lsdException w:unhideWhenUsed="0" w:uiPriority="61" w:semiHidden="0" w:name="Light List Accent 5"/>
+    <w:lsdException w:unhideWhenUsed="0" w:uiPriority="62" w:semiHidden="0" w:name="Light Grid Accent 5"/>
+    <w:lsdException w:unhideWhenUsed="0" w:uiPriority="63" w:semiHidden="0" w:name="Medium Shading 1 Accent 5"/>
+    <w:lsdException w:unhideWhenUsed="0" w:uiPriority="64" w:semiHidden="0" w:name="Medium Shading 2 Accent 5"/>
+    <w:lsdException w:unhideWhenUsed="0" w:uiPriority="65" w:semiHidden="0" w:name="Medium List 1 Accent 5"/>
+    <w:lsdException w:unhideWhenUsed="0" w:uiPriority="66" w:semiHidden="0" w:name="Medium List 2 Accent 5"/>
+    <w:lsdException w:unhideWhenUsed="0" w:uiPriority="67" w:semiHidden="0" w:name="Medium Grid 1 Accent 5"/>
+    <w:lsdException w:unhideWhenUsed="0" w:uiPriority="68" w:semiHidden="0" w:name="Medium Grid 2 Accent 5"/>
+    <w:lsdException w:unhideWhenUsed="0" w:uiPriority="69" w:semiHidden="0" w:name="Medium Grid 3 Accent 5"/>
+    <w:lsdException w:unhideWhenUsed="0" w:uiPriority="70" w:semiHidden="0" w:name="Dark List Accent 5"/>
+    <w:lsdException w:unhideWhenUsed="0" w:uiPriority="71" w:semiHidden="0" w:name="Colorful Shading Accent 5"/>
+    <w:lsdException w:unhideWhenUsed="0" w:uiPriority="72" w:semiHidden="0" w:name="Colorful List Accent 5"/>
+    <w:lsdException w:unhideWhenUsed="0" w:uiPriority="73" w:semiHidden="0" w:name="Colorful Grid Accent 5"/>
+    <w:lsdException w:unhideWhenUsed="0" w:uiPriority="60" w:semiHidden="0" w:name="Light Shading Accent 6"/>
+    <w:lsdException w:unhideWhenUsed="0" w:uiPriority="61" w:semiHidden="0" w:name="Light List Accent 6"/>
+    <w:lsdException w:unhideWhenUsed="0" w:uiPriority="62" w:semiHidden="0" w:name="Light Grid Accent 6"/>
+    <w:lsdException w:unhideWhenUsed="0" w:uiPriority="63" w:semiHidden="0" w:name="Medium Shading 1 Accent 6"/>
+    <w:lsdException w:unhideWhenUsed="0" w:uiPriority="64" w:semiHidden="0" w:name="Medium Shading 2 Accent 6"/>
+    <w:lsdException w:unhideWhenUsed="0" w:uiPriority="65" w:semiHidden="0" w:name="Medium List 1 Accent 6"/>
+    <w:lsdException w:unhideWhenUsed="0" w:uiPriority="66" w:semiHidden="0" w:name="Medium List 2 Accent 6"/>
+    <w:lsdException w:unhideWhenUsed="0" w:uiPriority="67" w:semiHidden="0" w:name="Medium Grid 1 Accent 6"/>
+    <w:lsdException w:unhideWhenUsed="0" w:uiPriority="68" w:semiHidden="0" w:name="Medium Grid 2 Accent 6"/>
+    <w:lsdException w:unhideWhenUsed="0" w:uiPriority="69" w:semiHidden="0" w:name="Medium Grid 3 Accent 6"/>
+    <w:lsdException w:unhideWhenUsed="0" w:uiPriority="70" w:semiHidden="0" w:name="Dark List Accent 6"/>
+    <w:lsdException w:unhideWhenUsed="0" w:uiPriority="71" w:semiHidden="0" w:name="Colorful Shading Accent 6"/>
+    <w:lsdException w:unhideWhenUsed="0" w:uiPriority="72" w:semiHidden="0" w:name="Colorful List Accent 6"/>
+    <w:lsdException w:unhideWhenUsed="0" w:uiPriority="73" w:semiHidden="0" w:name="Colorful Grid Accent 6"/>
   </w:latentStyles>
-  <w:style w:type="paragraph" w:default="1" w:styleId="Normal">
+  <w:style w:type="paragraph" w:default="1" w:styleId="1">
     <w:name w:val="Normal"/>
     <w:qFormat/>
+    <w:uiPriority w:val="0"/>
     <w:pPr>
       <w:spacing w:after="200" w:line="276" w:lineRule="auto"/>
     </w:pPr>
     <w:rPr>
+      <w:rFonts w:asciiTheme="minorHAnsi" w:hAnsiTheme="minorHAnsi" w:eastAsiaTheme="minorHAnsi" w:cstheme="minorBidi"/>
       <w:sz w:val="22"/>
       <w:szCs w:val="22"/>
-      <w:lang w:val="en-US" w:eastAsia="en-US"/>
+      <w:lang w:val="en-US" w:eastAsia="en-US" w:bidi="ar-SA"/>
     </w:rPr>
   </w:style>
-  <w:style w:type="character" w:default="1" w:styleId="DefaultParagraphFont">
+  <w:style w:type="character" w:default="1" w:styleId="7">
     <w:name w:val="Default Paragraph Font"/>
+    <w:unhideWhenUsed/>
+    <w:qFormat/>
     <w:uiPriority w:val="1"/>
-    <w:semiHidden/>
+  </w:style>
+  <w:style w:type="table" w:default="1" w:styleId="9">
+    <w:name w:val="Normal Table"/>
     <w:unhideWhenUsed/>
-  </w:style>
-  <w:style w:type="table" w:default="1" w:styleId="TableNormal">
-    <w:name w:val="Normal Table"/>
     <w:uiPriority w:val="99"/>
-    <w:semiHidden/>
-    <w:unhideWhenUsed/>
     <w:tblPr>
-      <w:tblInd w:w="0" w:type="dxa"/>
+      <w:tblLayout w:type="fixed"/>
       <w:tblCellMar>
         <w:top w:w="0" w:type="dxa"/>
         <w:left w:w="108" w:type="dxa"/>
@@ -4026,18 +4311,12 @@
       </w:tblCellMar>
     </w:tblPr>
   </w:style>
-  <w:style w:type="numbering" w:default="1" w:styleId="NoList">
-    <w:name w:val="No List"/>
+  <w:style w:type="paragraph" w:styleId="2">
+    <w:name w:val="Balloon Text"/>
+    <w:basedOn w:val="1"/>
+    <w:link w:val="12"/>
+    <w:unhideWhenUsed/>
     <w:uiPriority w:val="99"/>
-    <w:semiHidden/>
-    <w:unhideWhenUsed/>
-  </w:style>
-  <w:style w:type="paragraph" w:styleId="BalloonText">
-    <w:name w:val="Balloon Text"/>
-    <w:basedOn w:val="Normal"/>
-    <w:link w:val="BalloonTextChar"/>
-    <w:uiPriority w:val="99"/>
-    <w:unhideWhenUsed/>
     <w:pPr>
       <w:spacing w:after="0" w:line="240" w:lineRule="auto"/>
     </w:pPr>
@@ -4047,13 +4326,13 @@
       <w:szCs w:val="16"/>
     </w:rPr>
   </w:style>
-  <w:style w:type="paragraph" w:styleId="Caption">
+  <w:style w:type="paragraph" w:styleId="3">
     <w:name w:val="caption"/>
-    <w:basedOn w:val="Normal"/>
-    <w:next w:val="Normal"/>
-    <w:uiPriority w:val="35"/>
+    <w:basedOn w:val="1"/>
+    <w:next w:val="1"/>
     <w:unhideWhenUsed/>
     <w:qFormat/>
+    <w:uiPriority w:val="35"/>
     <w:pPr>
       <w:spacing w:line="240" w:lineRule="auto"/>
     </w:pPr>
@@ -4063,14 +4342,19 @@
       <w:color w:val="4F81BD" w:themeColor="accent1"/>
       <w:sz w:val="18"/>
       <w:szCs w:val="18"/>
+      <w14:textFill>
+        <w14:solidFill>
+          <w14:schemeClr w14:val="accent1"/>
+        </w14:solidFill>
+      </w14:textFill>
     </w:rPr>
   </w:style>
-  <w:style w:type="paragraph" w:styleId="Footer">
+  <w:style w:type="paragraph" w:styleId="4">
     <w:name w:val="footer"/>
-    <w:basedOn w:val="Normal"/>
-    <w:link w:val="FooterChar"/>
+    <w:basedOn w:val="1"/>
+    <w:link w:val="14"/>
+    <w:unhideWhenUsed/>
     <w:uiPriority w:val="99"/>
-    <w:unhideWhenUsed/>
     <w:pPr>
       <w:tabs>
         <w:tab w:val="center" w:pos="4680"/>
@@ -4079,12 +4363,12 @@
       <w:spacing w:after="0" w:line="240" w:lineRule="auto"/>
     </w:pPr>
   </w:style>
-  <w:style w:type="paragraph" w:styleId="Header">
+  <w:style w:type="paragraph" w:styleId="5">
     <w:name w:val="header"/>
-    <w:basedOn w:val="Normal"/>
-    <w:link w:val="HeaderChar"/>
+    <w:basedOn w:val="1"/>
+    <w:link w:val="13"/>
+    <w:unhideWhenUsed/>
     <w:uiPriority w:val="99"/>
-    <w:unhideWhenUsed/>
     <w:pPr>
       <w:tabs>
         <w:tab w:val="center" w:pos="4680"/>
@@ -4093,632 +4377,89 @@
       <w:spacing w:after="0" w:line="240" w:lineRule="auto"/>
     </w:pPr>
   </w:style>
-  <w:style w:type="paragraph" w:styleId="NormalWeb">
+  <w:style w:type="paragraph" w:styleId="6">
     <w:name w:val="Normal (Web)"/>
-    <w:basedOn w:val="Normal"/>
+    <w:basedOn w:val="1"/>
+    <w:unhideWhenUsed/>
     <w:uiPriority w:val="99"/>
-    <w:unhideWhenUsed/>
     <w:pPr>
       <w:spacing w:before="100" w:beforeAutospacing="1" w:after="100" w:afterAutospacing="1" w:line="240" w:lineRule="auto"/>
     </w:pPr>
     <w:rPr>
-      <w:rFonts w:ascii="Times New Roman" w:eastAsia="Times New Roman" w:hAnsi="Times New Roman" w:cs="Times New Roman"/>
+      <w:rFonts w:ascii="Times New Roman" w:hAnsi="Times New Roman" w:eastAsia="Times New Roman" w:cs="Times New Roman"/>
       <w:sz w:val="24"/>
       <w:szCs w:val="24"/>
     </w:rPr>
   </w:style>
-  <w:style w:type="character" w:styleId="Hyperlink">
+  <w:style w:type="character" w:styleId="8">
     <w:name w:val="Hyperlink"/>
-    <w:basedOn w:val="DefaultParagraphFont"/>
+    <w:basedOn w:val="7"/>
+    <w:unhideWhenUsed/>
     <w:uiPriority w:val="99"/>
-    <w:unhideWhenUsed/>
     <w:rPr>
       <w:color w:val="0000FF"/>
       <w:u w:val="single"/>
     </w:rPr>
   </w:style>
-  <w:style w:type="paragraph" w:customStyle="1" w:styleId="ListParagraph1">
+  <w:style w:type="paragraph" w:customStyle="1" w:styleId="10">
     <w:name w:val="List Paragraph1"/>
-    <w:basedOn w:val="Normal"/>
+    <w:basedOn w:val="1"/>
+    <w:qFormat/>
     <w:uiPriority w:val="34"/>
-    <w:qFormat/>
     <w:pPr>
       <w:ind w:left="720"/>
       <w:contextualSpacing/>
     </w:pPr>
   </w:style>
-  <w:style w:type="character" w:customStyle="1" w:styleId="apple-converted-space">
+  <w:style w:type="character" w:customStyle="1" w:styleId="11">
     <w:name w:val="apple-converted-space"/>
-    <w:basedOn w:val="DefaultParagraphFont"/>
+    <w:basedOn w:val="7"/>
+    <w:uiPriority w:val="0"/>
   </w:style>
-  <w:style w:type="character" w:customStyle="1" w:styleId="BalloonTextChar">
+  <w:style w:type="character" w:customStyle="1" w:styleId="12">
     <w:name w:val="Balloon Text Char"/>
-    <w:basedOn w:val="DefaultParagraphFont"/>
-    <w:link w:val="BalloonText"/>
+    <w:basedOn w:val="7"/>
+    <w:link w:val="2"/>
+    <w:semiHidden/>
     <w:uiPriority w:val="99"/>
-    <w:semiHidden/>
     <w:rPr>
       <w:rFonts w:ascii="Tahoma" w:hAnsi="Tahoma" w:cs="Tahoma"/>
       <w:sz w:val="16"/>
       <w:szCs w:val="16"/>
     </w:rPr>
   </w:style>
-  <w:style w:type="character" w:customStyle="1" w:styleId="HeaderChar">
+  <w:style w:type="character" w:customStyle="1" w:styleId="13">
     <w:name w:val="Header Char"/>
-    <w:basedOn w:val="DefaultParagraphFont"/>
-    <w:link w:val="Header"/>
-    <w:uiPriority w:val="99"/>
+    <w:basedOn w:val="7"/>
+    <w:link w:val="5"/>
     <w:semiHidden/>
-  </w:style>
-  <w:style w:type="character" w:customStyle="1" w:styleId="FooterChar">
-    <w:name w:val="Footer Char"/>
-    <w:basedOn w:val="DefaultParagraphFont"/>
-    <w:link w:val="Footer"/>
     <w:uiPriority w:val="99"/>
   </w:style>
-  <w:style w:type="character" w:styleId="PlaceholderText">
+  <w:style w:type="character" w:customStyle="1" w:styleId="14">
+    <w:name w:val="Footer Char"/>
+    <w:basedOn w:val="7"/>
+    <w:link w:val="4"/>
+    <w:uiPriority w:val="99"/>
+  </w:style>
+  <w:style w:type="character" w:customStyle="1" w:styleId="15">
     <w:name w:val="Placeholder Text"/>
-    <w:basedOn w:val="DefaultParagraphFont"/>
+    <w:basedOn w:val="7"/>
+    <w:semiHidden/>
     <w:uiPriority w:val="99"/>
-    <w:semiHidden/>
-    <w:rsid w:val="00D304F6"/>
     <w:rPr>
       <w:color w:val="808080"/>
     </w:rPr>
   </w:style>
-  <w:style w:type="paragraph" w:styleId="ListParagraph">
+  <w:style w:type="paragraph" w:customStyle="1" w:styleId="16">
     <w:name w:val="List Paragraph"/>
-    <w:basedOn w:val="Normal"/>
+    <w:basedOn w:val="1"/>
     <w:uiPriority w:val="99"/>
-    <w:rsid w:val="00E03ECB"/>
     <w:pPr>
       <w:ind w:left="720"/>
       <w:contextualSpacing/>
     </w:pPr>
   </w:style>
 </w:styles>
-</file>
-
-<file path=word/glossary/document.xml><?xml version="1.0" encoding="utf-8"?>
-<w:glossaryDocument xmlns:wpc="http://schemas.microsoft.com/office/word/2010/wordprocessingCanvas" xmlns:cx="http://schemas.microsoft.com/office/drawing/2014/chartex" xmlns:cx1="http://schemas.microsoft.com/office/drawing/2015/9/8/chartex" xmlns:cx2="http://schemas.microsoft.com/office/drawing/2015/10/21/chartex" xmlns:cx3="http://schemas.microsoft.com/office/drawing/2016/5/9/chartex" xmlns:cx4="http://schemas.microsoft.com/office/drawing/2016/5/10/chartex" xmlns:cx5="http://schemas.microsoft.com/office/drawing/2016/5/11/chartex" xmlns:mc="http://schemas.openxmlformats.org/markup-compatibility/2006" xmlns:o="urn:schemas-microsoft-com:office:office" xmlns:r="http://schemas.openxmlformats.org/officeDocument/2006/relationships" xmlns:m="http://schemas.openxmlformats.org/officeDocument/2006/math" xmlns:v="urn:schemas-microsoft-com:vml" xmlns:wp14="http://schemas.microsoft.com/office/word/2010/wordprocessingDrawing" xmlns:wp="http://schemas.openxmlformats.org/drawingml/2006/wordprocessingDrawing" xmlns:w10="urn:schemas-microsoft-com:office:word" xmlns:w="http://schemas.openxmlformats.org/wordprocessingml/2006/main" xmlns:w14="http://schemas.microsoft.com/office/word/2010/wordml" xmlns:w15="http://schemas.microsoft.com/office/word/2012/wordml" xmlns:w16se="http://schemas.microsoft.com/office/word/2015/wordml/symex" xmlns:wpg="http://schemas.microsoft.com/office/word/2010/wordprocessingGroup" xmlns:wpi="http://schemas.microsoft.com/office/word/2010/wordprocessingInk" xmlns:wne="http://schemas.microsoft.com/office/word/2006/wordml" xmlns:wps="http://schemas.microsoft.com/office/word/2010/wordprocessingShape" mc:Ignorable="w14 w15 w16se wp14"/>
-</file>
-
-<file path=word/glossary/fontTable.xml><?xml version="1.0" encoding="utf-8"?>
-<w:fonts xmlns:mc="http://schemas.openxmlformats.org/markup-compatibility/2006" xmlns:r="http://schemas.openxmlformats.org/officeDocument/2006/relationships" xmlns:w="http://schemas.openxmlformats.org/wordprocessingml/2006/main" xmlns:w14="http://schemas.microsoft.com/office/word/2010/wordml" xmlns:w15="http://schemas.microsoft.com/office/word/2012/wordml" xmlns:w16se="http://schemas.microsoft.com/office/word/2015/wordml/symex" mc:Ignorable="w14 w15 w16se">
-  <w:font w:name="Times New Roman">
-    <w:panose1 w:val="02020603050405020304"/>
-    <w:charset w:val="00"/>
-    <w:family w:val="roman"/>
-    <w:pitch w:val="variable"/>
-    <w:sig w:usb0="E0002EFF" w:usb1="C000785B" w:usb2="00000009" w:usb3="00000000" w:csb0="000001FF" w:csb1="00000000"/>
-  </w:font>
-  <w:font w:name="Calibri">
-    <w:panose1 w:val="020F0502020204030204"/>
-    <w:charset w:val="00"/>
-    <w:family w:val="swiss"/>
-    <w:pitch w:val="variable"/>
-    <w:sig w:usb0="E0002AFF" w:usb1="C000247B" w:usb2="00000009" w:usb3="00000000" w:csb0="000001FF" w:csb1="00000000"/>
-  </w:font>
-  <w:font w:name="Tahoma">
-    <w:panose1 w:val="020B0604030504040204"/>
-    <w:charset w:val="00"/>
-    <w:family w:val="swiss"/>
-    <w:pitch w:val="default"/>
-    <w:sig w:usb0="E1002EFF" w:usb1="C000605B" w:usb2="00000029" w:usb3="00000000" w:csb0="200101FF" w:csb1="20280000"/>
-  </w:font>
-  <w:font w:name="SimSun">
-    <w:altName w:val="宋体"/>
-    <w:panose1 w:val="02010600030101010101"/>
-    <w:charset w:val="86"/>
-    <w:family w:val="auto"/>
-    <w:pitch w:val="variable"/>
-    <w:sig w:usb0="00000003" w:usb1="288F0000" w:usb2="00000016" w:usb3="00000000" w:csb0="00040001" w:csb1="00000000"/>
-  </w:font>
-  <w:font w:name="Cambria Math">
-    <w:panose1 w:val="02040503050406030204"/>
-    <w:charset w:val="00"/>
-    <w:family w:val="roman"/>
-    <w:pitch w:val="variable"/>
-    <w:sig w:usb0="E00002FF" w:usb1="420024FF" w:usb2="00000000" w:usb3="00000000" w:csb0="0000019F" w:csb1="00000000"/>
-  </w:font>
-  <w:font w:name="Cambria">
-    <w:panose1 w:val="02040503050406030204"/>
-    <w:charset w:val="00"/>
-    <w:family w:val="roman"/>
-    <w:pitch w:val="variable"/>
-    <w:sig w:usb0="E00002FF" w:usb1="400004FF" w:usb2="00000000" w:usb3="00000000" w:csb0="0000019F" w:csb1="00000000"/>
-  </w:font>
-  <w:font w:name="Calibri Light">
-    <w:panose1 w:val="020F0302020204030204"/>
-    <w:charset w:val="00"/>
-    <w:family w:val="swiss"/>
-    <w:pitch w:val="variable"/>
-    <w:sig w:usb0="E0002AFF" w:usb1="C000247B" w:usb2="00000009" w:usb3="00000000" w:csb0="000001FF" w:csb1="00000000"/>
-  </w:font>
-</w:fonts>
-</file>
-
-<file path=word/glossary/settings.xml><?xml version="1.0" encoding="utf-8"?>
-<w:settings xmlns:mc="http://schemas.openxmlformats.org/markup-compatibility/2006" xmlns:o="urn:schemas-microsoft-com:office:office" xmlns:r="http://schemas.openxmlformats.org/officeDocument/2006/relationships" xmlns:m="http://schemas.openxmlformats.org/officeDocument/2006/math" xmlns:v="urn:schemas-microsoft-com:vml" xmlns:w10="urn:schemas-microsoft-com:office:word" xmlns:w="http://schemas.openxmlformats.org/wordprocessingml/2006/main" xmlns:w14="http://schemas.microsoft.com/office/word/2010/wordml" xmlns:w15="http://schemas.microsoft.com/office/word/2012/wordml" xmlns:w16se="http://schemas.microsoft.com/office/word/2015/wordml/symex" xmlns:sl="http://schemas.openxmlformats.org/schemaLibrary/2006/main" mc:Ignorable="w14 w15 w16se">
-  <w:view w:val="normal"/>
-  <w:defaultTabStop w:val="720"/>
-  <w:characterSpacingControl w:val="doNotCompress"/>
-  <w:compat>
-    <w:useFELayout/>
-    <w:compatSetting w:name="compatibilityMode" w:uri="http://schemas.microsoft.com/office/word" w:val="15"/>
-    <w:compatSetting w:name="overrideTableStyleFontSizeAndJustification" w:uri="http://schemas.microsoft.com/office/word" w:val="1"/>
-    <w:compatSetting w:name="enableOpenTypeFeatures" w:uri="http://schemas.microsoft.com/office/word" w:val="1"/>
-    <w:compatSetting w:name="doNotFlipMirrorIndents" w:uri="http://schemas.microsoft.com/office/word" w:val="1"/>
-    <w:compatSetting w:name="differentiateMultirowTableHeaders" w:uri="http://schemas.microsoft.com/office/word" w:val="1"/>
-  </w:compat>
-  <w:rsids>
-    <w:rsidRoot w:val="005B1DD5"/>
-    <w:rsid w:val="005B1DD5"/>
-    <w:rsid w:val="00F679A2"/>
-  </w:rsids>
-  <m:mathPr>
-    <m:mathFont m:val="Cambria Math"/>
-    <m:brkBin m:val="before"/>
-    <m:brkBinSub m:val="--"/>
-    <m:smallFrac m:val="0"/>
-    <m:dispDef/>
-    <m:lMargin m:val="0"/>
-    <m:rMargin m:val="0"/>
-    <m:defJc m:val="centerGroup"/>
-    <m:wrapIndent m:val="1440"/>
-    <m:intLim m:val="subSup"/>
-    <m:naryLim m:val="undOvr"/>
-  </m:mathPr>
-  <w:themeFontLang w:val="en-GB"/>
-  <w:clrSchemeMapping w:bg1="light1" w:t1="dark1" w:bg2="light2" w:t2="dark2" w:accent1="accent1" w:accent2="accent2" w:accent3="accent3" w:accent4="accent4" w:accent5="accent5" w:accent6="accent6" w:hyperlink="hyperlink" w:followedHyperlink="followedHyperlink"/>
-  <w:decimalSymbol w:val=","/>
-  <w:listSeparator w:val=";"/>
-  <w15:chartTrackingRefBased/>
-</w:settings>
-</file>
-
-<file path=word/glossary/styles.xml><?xml version="1.0" encoding="utf-8"?>
-<w:styles xmlns:mc="http://schemas.openxmlformats.org/markup-compatibility/2006" xmlns:r="http://schemas.openxmlformats.org/officeDocument/2006/relationships" xmlns:w="http://schemas.openxmlformats.org/wordprocessingml/2006/main" xmlns:w14="http://schemas.microsoft.com/office/word/2010/wordml" xmlns:w15="http://schemas.microsoft.com/office/word/2012/wordml" xmlns:w16se="http://schemas.microsoft.com/office/word/2015/wordml/symex" mc:Ignorable="w14 w15 w16se">
-  <w:docDefaults>
-    <w:rPrDefault>
-      <w:rPr>
-        <w:rFonts w:asciiTheme="minorHAnsi" w:eastAsiaTheme="minorEastAsia" w:hAnsiTheme="minorHAnsi" w:cstheme="minorBidi"/>
-        <w:sz w:val="22"/>
-        <w:szCs w:val="22"/>
-        <w:lang w:val="en-GB" w:eastAsia="en-GB" w:bidi="ar-SA"/>
-      </w:rPr>
-    </w:rPrDefault>
-    <w:pPrDefault>
-      <w:pPr>
-        <w:spacing w:after="160" w:line="259" w:lineRule="auto"/>
-      </w:pPr>
-    </w:pPrDefault>
-  </w:docDefaults>
-  <w:latentStyles w:defLockedState="0" w:defUIPriority="99" w:defSemiHidden="0" w:defUnhideWhenUsed="0" w:defQFormat="0" w:count="374">
-    <w:lsdException w:name="Normal" w:uiPriority="0" w:qFormat="1"/>
-    <w:lsdException w:name="heading 1" w:uiPriority="9" w:qFormat="1"/>
-    <w:lsdException w:name="heading 2" w:semiHidden="1" w:uiPriority="9" w:unhideWhenUsed="1" w:qFormat="1"/>
-    <w:lsdException w:name="heading 3" w:semiHidden="1" w:uiPriority="9" w:unhideWhenUsed="1" w:qFormat="1"/>
-    <w:lsdException w:name="heading 4" w:semiHidden="1" w:uiPriority="9" w:unhideWhenUsed="1" w:qFormat="1"/>
-    <w:lsdException w:name="heading 5" w:semiHidden="1" w:uiPriority="9" w:unhideWhenUsed="1" w:qFormat="1"/>
-    <w:lsdException w:name="heading 6" w:semiHidden="1" w:uiPriority="9" w:unhideWhenUsed="1" w:qFormat="1"/>
-    <w:lsdException w:name="heading 7" w:semiHidden="1" w:uiPriority="9" w:unhideWhenUsed="1" w:qFormat="1"/>
-    <w:lsdException w:name="heading 8" w:semiHidden="1" w:uiPriority="9" w:unhideWhenUsed="1" w:qFormat="1"/>
-    <w:lsdException w:name="heading 9" w:semiHidden="1" w:uiPriority="9" w:unhideWhenUsed="1" w:qFormat="1"/>
-    <w:lsdException w:name="index 1" w:semiHidden="1" w:unhideWhenUsed="1"/>
-    <w:lsdException w:name="index 2" w:semiHidden="1" w:unhideWhenUsed="1"/>
-    <w:lsdException w:name="index 3" w:semiHidden="1" w:unhideWhenUsed="1"/>
-    <w:lsdException w:name="index 4" w:semiHidden="1" w:unhideWhenUsed="1"/>
-    <w:lsdException w:name="index 5" w:semiHidden="1" w:unhideWhenUsed="1"/>
-    <w:lsdException w:name="index 6" w:semiHidden="1" w:unhideWhenUsed="1"/>
-    <w:lsdException w:name="index 7" w:semiHidden="1" w:unhideWhenUsed="1"/>
-    <w:lsdException w:name="index 8" w:semiHidden="1" w:unhideWhenUsed="1"/>
-    <w:lsdException w:name="index 9" w:semiHidden="1" w:unhideWhenUsed="1"/>
-    <w:lsdException w:name="toc 1" w:semiHidden="1" w:uiPriority="39" w:unhideWhenUsed="1"/>
-    <w:lsdException w:name="toc 2" w:semiHidden="1" w:uiPriority="39" w:unhideWhenUsed="1"/>
-    <w:lsdException w:name="toc 3" w:semiHidden="1" w:uiPriority="39" w:unhideWhenUsed="1"/>
-    <w:lsdException w:name="toc 4" w:semiHidden="1" w:uiPriority="39" w:unhideWhenUsed="1"/>
-    <w:lsdException w:name="toc 5" w:semiHidden="1" w:uiPriority="39" w:unhideWhenUsed="1"/>
-    <w:lsdException w:name="toc 6" w:semiHidden="1" w:uiPriority="39" w:unhideWhenUsed="1"/>
-    <w:lsdException w:name="toc 7" w:semiHidden="1" w:uiPriority="39" w:unhideWhenUsed="1"/>
-    <w:lsdException w:name="toc 8" w:semiHidden="1" w:uiPriority="39" w:unhideWhenUsed="1"/>
-    <w:lsdException w:name="toc 9" w:semiHidden="1" w:uiPriority="39" w:unhideWhenUsed="1"/>
-    <w:lsdException w:name="Normal Indent" w:semiHidden="1" w:unhideWhenUsed="1"/>
-    <w:lsdException w:name="footnote text" w:semiHidden="1" w:unhideWhenUsed="1"/>
-    <w:lsdException w:name="annotation text" w:semiHidden="1" w:unhideWhenUsed="1"/>
-    <w:lsdException w:name="header" w:semiHidden="1" w:unhideWhenUsed="1"/>
-    <w:lsdException w:name="footer" w:semiHidden="1" w:unhideWhenUsed="1"/>
-    <w:lsdException w:name="index heading" w:semiHidden="1" w:unhideWhenUsed="1"/>
-    <w:lsdException w:name="caption" w:semiHidden="1" w:uiPriority="35" w:unhideWhenUsed="1" w:qFormat="1"/>
-    <w:lsdException w:name="table of figures" w:semiHidden="1" w:unhideWhenUsed="1"/>
-    <w:lsdException w:name="envelope address" w:semiHidden="1" w:unhideWhenUsed="1"/>
-    <w:lsdException w:name="envelope return" w:semiHidden="1" w:unhideWhenUsed="1"/>
-    <w:lsdException w:name="footnote reference" w:semiHidden="1" w:unhideWhenUsed="1"/>
-    <w:lsdException w:name="annotation reference" w:semiHidden="1" w:unhideWhenUsed="1"/>
-    <w:lsdException w:name="line number" w:semiHidden="1" w:unhideWhenUsed="1"/>
-    <w:lsdException w:name="page number" w:semiHidden="1" w:unhideWhenUsed="1"/>
-    <w:lsdException w:name="endnote reference" w:semiHidden="1" w:unhideWhenUsed="1"/>
-    <w:lsdException w:name="endnote text" w:semiHidden="1" w:unhideWhenUsed="1"/>
-    <w:lsdException w:name="table of authorities" w:semiHidden="1" w:unhideWhenUsed="1"/>
-    <w:lsdException w:name="macro" w:semiHidden="1" w:unhideWhenUsed="1"/>
-    <w:lsdException w:name="toa heading" w:semiHidden="1" w:unhideWhenUsed="1"/>
-    <w:lsdException w:name="List" w:semiHidden="1" w:unhideWhenUsed="1"/>
-    <w:lsdException w:name="List Bullet" w:semiHidden="1" w:unhideWhenUsed="1"/>
-    <w:lsdException w:name="List Number" w:semiHidden="1" w:unhideWhenUsed="1"/>
-    <w:lsdException w:name="List 2" w:semiHidden="1" w:unhideWhenUsed="1"/>
-    <w:lsdException w:name="List 3" w:semiHidden="1" w:unhideWhenUsed="1"/>
-    <w:lsdException w:name="List 4" w:semiHidden="1" w:unhideWhenUsed="1"/>
-    <w:lsdException w:name="List 5" w:semiHidden="1" w:unhideWhenUsed="1"/>
-    <w:lsdException w:name="List Bullet 2" w:semiHidden="1" w:unhideWhenUsed="1"/>
-    <w:lsdException w:name="List Bullet 3" w:semiHidden="1" w:unhideWhenUsed="1"/>
-    <w:lsdException w:name="List Bullet 4" w:semiHidden="1" w:unhideWhenUsed="1"/>
-    <w:lsdException w:name="List Bullet 5" w:semiHidden="1" w:unhideWhenUsed="1"/>
-    <w:lsdException w:name="List Number 2" w:semiHidden="1" w:unhideWhenUsed="1"/>
-    <w:lsdException w:name="List Number 3" w:semiHidden="1" w:unhideWhenUsed="1"/>
-    <w:lsdException w:name="List Number 4" w:semiHidden="1" w:unhideWhenUsed="1"/>
-    <w:lsdException w:name="List Number 5" w:semiHidden="1" w:unhideWhenUsed="1"/>
-    <w:lsdException w:name="Title" w:uiPriority="10" w:qFormat="1"/>
-    <w:lsdException w:name="Closing" w:semiHidden="1" w:unhideWhenUsed="1"/>
-    <w:lsdException w:name="Signature" w:semiHidden="1" w:unhideWhenUsed="1"/>
-    <w:lsdException w:name="Default Paragraph Font" w:semiHidden="1" w:uiPriority="1" w:unhideWhenUsed="1"/>
-    <w:lsdException w:name="Body Text" w:semiHidden="1" w:unhideWhenUsed="1"/>
-    <w:lsdException w:name="Body Text Indent" w:semiHidden="1" w:unhideWhenUsed="1"/>
-    <w:lsdException w:name="List Continue" w:semiHidden="1" w:unhideWhenUsed="1"/>
-    <w:lsdException w:name="List Continue 2" w:semiHidden="1" w:unhideWhenUsed="1"/>
-    <w:lsdException w:name="List Continue 3" w:semiHidden="1" w:unhideWhenUsed="1"/>
-    <w:lsdException w:name="List Continue 4" w:semiHidden="1" w:unhideWhenUsed="1"/>
-    <w:lsdException w:name="List Continue 5" w:semiHidden="1" w:unhideWhenUsed="1"/>
-    <w:lsdException w:name="Message Header" w:semiHidden="1" w:unhideWhenUsed="1"/>
-    <w:lsdException w:name="Subtitle" w:uiPriority="11" w:qFormat="1"/>
-    <w:lsdException w:name="Salutation" w:semiHidden="1" w:unhideWhenUsed="1"/>
-    <w:lsdException w:name="Date" w:semiHidden="1" w:unhideWhenUsed="1"/>
-    <w:lsdException w:name="Body Text First Indent" w:semiHidden="1" w:unhideWhenUsed="1"/>
-    <w:lsdException w:name="Body Text First Indent 2" w:semiHidden="1" w:unhideWhenUsed="1"/>
-    <w:lsdException w:name="Note Heading" w:semiHidden="1" w:unhideWhenUsed="1"/>
-    <w:lsdException w:name="Body Text 2" w:semiHidden="1" w:unhideWhenUsed="1"/>
-    <w:lsdException w:name="Body Text 3" w:semiHidden="1" w:unhideWhenUsed="1"/>
-    <w:lsdException w:name="Body Text Indent 2" w:semiHidden="1" w:unhideWhenUsed="1"/>
-    <w:lsdException w:name="Body Text Indent 3" w:semiHidden="1" w:unhideWhenUsed="1"/>
-    <w:lsdException w:name="Block Text" w:semiHidden="1" w:unhideWhenUsed="1"/>
-    <w:lsdException w:name="Hyperlink" w:semiHidden="1" w:unhideWhenUsed="1"/>
-    <w:lsdException w:name="FollowedHyperlink" w:semiHidden="1" w:unhideWhenUsed="1"/>
-    <w:lsdException w:name="Strong" w:uiPriority="22" w:qFormat="1"/>
-    <w:lsdException w:name="Emphasis" w:uiPriority="20" w:qFormat="1"/>
-    <w:lsdException w:name="Document Map" w:semiHidden="1" w:unhideWhenUsed="1"/>
-    <w:lsdException w:name="Plain Text" w:semiHidden="1" w:unhideWhenUsed="1"/>
-    <w:lsdException w:name="E-mail Signature" w:semiHidden="1" w:unhideWhenUsed="1"/>
-    <w:lsdException w:name="HTML Top of Form" w:semiHidden="1" w:unhideWhenUsed="1"/>
-    <w:lsdException w:name="HTML Bottom of Form" w:semiHidden="1" w:unhideWhenUsed="1"/>
-    <w:lsdException w:name="Normal (Web)" w:semiHidden="1" w:unhideWhenUsed="1"/>
-    <w:lsdException w:name="HTML Acronym" w:semiHidden="1" w:unhideWhenUsed="1"/>
-    <w:lsdException w:name="HTML Address" w:semiHidden="1" w:unhideWhenUsed="1"/>
-    <w:lsdException w:name="HTML Cite" w:semiHidden="1" w:unhideWhenUsed="1"/>
-    <w:lsdException w:name="HTML Code" w:semiHidden="1" w:unhideWhenUsed="1"/>
-    <w:lsdException w:name="HTML Definition" w:semiHidden="1" w:unhideWhenUsed="1"/>
-    <w:lsdException w:name="HTML Keyboard" w:semiHidden="1" w:unhideWhenUsed="1"/>
-    <w:lsdException w:name="HTML Preformatted" w:semiHidden="1" w:unhideWhenUsed="1"/>
-    <w:lsdException w:name="HTML Sample" w:semiHidden="1" w:unhideWhenUsed="1"/>
-    <w:lsdException w:name="HTML Typewriter" w:semiHidden="1" w:unhideWhenUsed="1"/>
-    <w:lsdException w:name="HTML Variable" w:semiHidden="1" w:unhideWhenUsed="1"/>
-    <w:lsdException w:name="Normal Table" w:semiHidden="1" w:unhideWhenUsed="1"/>
-    <w:lsdException w:name="annotation subject" w:semiHidden="1" w:unhideWhenUsed="1"/>
-    <w:lsdException w:name="No List" w:semiHidden="1" w:unhideWhenUsed="1"/>
-    <w:lsdException w:name="Outline List 1" w:semiHidden="1" w:unhideWhenUsed="1"/>
-    <w:lsdException w:name="Outline List 2" w:semiHidden="1" w:unhideWhenUsed="1"/>
-    <w:lsdException w:name="Outline List 3" w:semiHidden="1" w:unhideWhenUsed="1"/>
-    <w:lsdException w:name="Table Simple 1" w:semiHidden="1" w:unhideWhenUsed="1"/>
-    <w:lsdException w:name="Table Simple 2" w:semiHidden="1" w:unhideWhenUsed="1"/>
-    <w:lsdException w:name="Table Simple 3" w:semiHidden="1" w:unhideWhenUsed="1"/>
-    <w:lsdException w:name="Table Classic 1" w:semiHidden="1" w:unhideWhenUsed="1"/>
-    <w:lsdException w:name="Table Classic 2" w:semiHidden="1" w:unhideWhenUsed="1"/>
-    <w:lsdException w:name="Table Classic 3" w:semiHidden="1" w:unhideWhenUsed="1"/>
-    <w:lsdException w:name="Table Classic 4" w:semiHidden="1" w:unhideWhenUsed="1"/>
-    <w:lsdException w:name="Table Colorful 1" w:semiHidden="1" w:unhideWhenUsed="1"/>
-    <w:lsdException w:name="Table Colorful 2" w:semiHidden="1" w:unhideWhenUsed="1"/>
-    <w:lsdException w:name="Table Colorful 3" w:semiHidden="1" w:unhideWhenUsed="1"/>
-    <w:lsdException w:name="Table Columns 1" w:semiHidden="1" w:unhideWhenUsed="1"/>
-    <w:lsdException w:name="Table Columns 2" w:semiHidden="1" w:unhideWhenUsed="1"/>
-    <w:lsdException w:name="Table Columns 3" w:semiHidden="1" w:unhideWhenUsed="1"/>
-    <w:lsdException w:name="Table Columns 4" w:semiHidden="1" w:unhideWhenUsed="1"/>
-    <w:lsdException w:name="Table Columns 5" w:semiHidden="1" w:unhideWhenUsed="1"/>
-    <w:lsdException w:name="Table Grid 1" w:semiHidden="1" w:unhideWhenUsed="1"/>
-    <w:lsdException w:name="Table Grid 2" w:semiHidden="1" w:unhideWhenUsed="1"/>
-    <w:lsdException w:name="Table Grid 3" w:semiHidden="1" w:unhideWhenUsed="1"/>
-    <w:lsdException w:name="Table Grid 4" w:semiHidden="1" w:unhideWhenUsed="1"/>
-    <w:lsdException w:name="Table Grid 5" w:semiHidden="1" w:unhideWhenUsed="1"/>
-    <w:lsdException w:name="Table Grid 6" w:semiHidden="1" w:unhideWhenUsed="1"/>
-    <w:lsdException w:name="Table Grid 7" w:semiHidden="1" w:unhideWhenUsed="1"/>
-    <w:lsdException w:name="Table Grid 8" w:semiHidden="1" w:unhideWhenUsed="1"/>
-    <w:lsdException w:name="Table List 1" w:semiHidden="1" w:unhideWhenUsed="1"/>
-    <w:lsdException w:name="Table List 2" w:semiHidden="1" w:unhideWhenUsed="1"/>
-    <w:lsdException w:name="Table List 3" w:semiHidden="1" w:unhideWhenUsed="1"/>
-    <w:lsdException w:name="Table List 4" w:semiHidden="1" w:unhideWhenUsed="1"/>
-    <w:lsdException w:name="Table List 5" w:semiHidden="1" w:unhideWhenUsed="1"/>
-    <w:lsdException w:name="Table List 6" w:semiHidden="1" w:unhideWhenUsed="1"/>
-    <w:lsdException w:name="Table List 7" w:semiHidden="1" w:unhideWhenUsed="1"/>
-    <w:lsdException w:name="Table List 8" w:semiHidden="1" w:unhideWhenUsed="1"/>
-    <w:lsdException w:name="Table 3D effects 1" w:semiHidden="1" w:unhideWhenUsed="1"/>
-    <w:lsdException w:name="Table 3D effects 2" w:semiHidden="1" w:unhideWhenUsed="1"/>
-    <w:lsdException w:name="Table 3D effects 3" w:semiHidden="1" w:unhideWhenUsed="1"/>
-    <w:lsdException w:name="Table Contemporary" w:semiHidden="1" w:unhideWhenUsed="1"/>
-    <w:lsdException w:name="Table Elegant" w:semiHidden="1" w:unhideWhenUsed="1"/>
-    <w:lsdException w:name="Table Professional" w:semiHidden="1" w:unhideWhenUsed="1"/>
-    <w:lsdException w:name="Table Subtle 1" w:semiHidden="1" w:unhideWhenUsed="1"/>
-    <w:lsdException w:name="Table Subtle 2" w:semiHidden="1" w:unhideWhenUsed="1"/>
-    <w:lsdException w:name="Table Web 1" w:semiHidden="1" w:unhideWhenUsed="1"/>
-    <w:lsdException w:name="Table Web 2" w:semiHidden="1" w:unhideWhenUsed="1"/>
-    <w:lsdException w:name="Table Web 3" w:semiHidden="1" w:unhideWhenUsed="1"/>
-    <w:lsdException w:name="Balloon Text" w:semiHidden="1" w:unhideWhenUsed="1"/>
-    <w:lsdException w:name="Table Grid" w:uiPriority="39"/>
-    <w:lsdException w:name="Table Theme" w:semiHidden="1" w:unhideWhenUsed="1"/>
-    <w:lsdException w:name="Placeholder Text" w:semiHidden="1"/>
-    <w:lsdException w:name="No Spacing" w:uiPriority="1" w:qFormat="1"/>
-    <w:lsdException w:name="Light Shading" w:uiPriority="60"/>
-    <w:lsdException w:name="Light List" w:uiPriority="61"/>
-    <w:lsdException w:name="Light Grid" w:uiPriority="62"/>
-    <w:lsdException w:name="Medium Shading 1" w:uiPriority="63"/>
-    <w:lsdException w:name="Medium Shading 2" w:uiPriority="64"/>
-    <w:lsdException w:name="Medium List 1" w:uiPriority="65"/>
-    <w:lsdException w:name="Medium List 2" w:uiPriority="66"/>
-    <w:lsdException w:name="Medium Grid 1" w:uiPriority="67"/>
-    <w:lsdException w:name="Medium Grid 2" w:uiPriority="68"/>
-    <w:lsdException w:name="Medium Grid 3" w:uiPriority="69"/>
-    <w:lsdException w:name="Dark List" w:uiPriority="70"/>
-    <w:lsdException w:name="Colorful Shading" w:uiPriority="71"/>
-    <w:lsdException w:name="Colorful List" w:uiPriority="72"/>
-    <w:lsdException w:name="Colorful Grid" w:uiPriority="73"/>
-    <w:lsdException w:name="Light Shading Accent 1" w:uiPriority="60"/>
-    <w:lsdException w:name="Light List Accent 1" w:uiPriority="61"/>
-    <w:lsdException w:name="Light Grid Accent 1" w:uiPriority="62"/>
-    <w:lsdException w:name="Medium Shading 1 Accent 1" w:uiPriority="63"/>
-    <w:lsdException w:name="Medium Shading 2 Accent 1" w:uiPriority="64"/>
-    <w:lsdException w:name="Medium List 1 Accent 1" w:uiPriority="65"/>
-    <w:lsdException w:name="Revision" w:semiHidden="1"/>
-    <w:lsdException w:name="List Paragraph" w:uiPriority="34" w:qFormat="1"/>
-    <w:lsdException w:name="Quote" w:uiPriority="29" w:qFormat="1"/>
-    <w:lsdException w:name="Intense Quote" w:uiPriority="30" w:qFormat="1"/>
-    <w:lsdException w:name="Medium List 2 Accent 1" w:uiPriority="66"/>
-    <w:lsdException w:name="Medium Grid 1 Accent 1" w:uiPriority="67"/>
-    <w:lsdException w:name="Medium Grid 2 Accent 1" w:uiPriority="68"/>
-    <w:lsdException w:name="Medium Grid 3 Accent 1" w:uiPriority="69"/>
-    <w:lsdException w:name="Dark List Accent 1" w:uiPriority="70"/>
-    <w:lsdException w:name="Colorful Shading Accent 1" w:uiPriority="71"/>
-    <w:lsdException w:name="Colorful List Accent 1" w:uiPriority="72"/>
-    <w:lsdException w:name="Colorful Grid Accent 1" w:uiPriority="73"/>
-    <w:lsdException w:name="Light Shading Accent 2" w:uiPriority="60"/>
-    <w:lsdException w:name="Light List Accent 2" w:uiPriority="61"/>
-    <w:lsdException w:name="Light Grid Accent 2" w:uiPriority="62"/>
-    <w:lsdException w:name="Medium Shading 1 Accent 2" w:uiPriority="63"/>
-    <w:lsdException w:name="Medium Shading 2 Accent 2" w:uiPriority="64"/>
-    <w:lsdException w:name="Medium List 1 Accent 2" w:uiPriority="65"/>
-    <w:lsdException w:name="Medium List 2 Accent 2" w:uiPriority="66"/>
-    <w:lsdException w:name="Medium Grid 1 Accent 2" w:uiPriority="67"/>
-    <w:lsdException w:name="Medium Grid 2 Accent 2" w:uiPriority="68"/>
-    <w:lsdException w:name="Medium Grid 3 Accent 2" w:uiPriority="69"/>
-    <w:lsdException w:name="Dark List Accent 2" w:uiPriority="70"/>
-    <w:lsdException w:name="Colorful Shading Accent 2" w:uiPriority="71"/>
-    <w:lsdException w:name="Colorful List Accent 2" w:uiPriority="72"/>
-    <w:lsdException w:name="Colorful Grid Accent 2" w:uiPriority="73"/>
-    <w:lsdException w:name="Light Shading Accent 3" w:uiPriority="60"/>
-    <w:lsdException w:name="Light List Accent 3" w:uiPriority="61"/>
-    <w:lsdException w:name="Light Grid Accent 3" w:uiPriority="62"/>
-    <w:lsdException w:name="Medium Shading 1 Accent 3" w:uiPriority="63"/>
-    <w:lsdException w:name="Medium Shading 2 Accent 3" w:uiPriority="64"/>
-    <w:lsdException w:name="Medium List 1 Accent 3" w:uiPriority="65"/>
-    <w:lsdException w:name="Medium List 2 Accent 3" w:uiPriority="66"/>
-    <w:lsdException w:name="Medium Grid 1 Accent 3" w:uiPriority="67"/>
-    <w:lsdException w:name="Medium Grid 2 Accent 3" w:uiPriority="68"/>
-    <w:lsdException w:name="Medium Grid 3 Accent 3" w:uiPriority="69"/>
-    <w:lsdException w:name="Dark List Accent 3" w:uiPriority="70"/>
-    <w:lsdException w:name="Colorful Shading Accent 3" w:uiPriority="71"/>
-    <w:lsdException w:name="Colorful List Accent 3" w:uiPriority="72"/>
-    <w:lsdException w:name="Colorful Grid Accent 3" w:uiPriority="73"/>
-    <w:lsdException w:name="Light Shading Accent 4" w:uiPriority="60"/>
-    <w:lsdException w:name="Light List Accent 4" w:uiPriority="61"/>
-    <w:lsdException w:name="Light Grid Accent 4" w:uiPriority="62"/>
-    <w:lsdException w:name="Medium Shading 1 Accent 4" w:uiPriority="63"/>
-    <w:lsdException w:name="Medium Shading 2 Accent 4" w:uiPriority="64"/>
-    <w:lsdException w:name="Medium List 1 Accent 4" w:uiPriority="65"/>
-    <w:lsdException w:name="Medium List 2 Accent 4" w:uiPriority="66"/>
-    <w:lsdException w:name="Medium Grid 1 Accent 4" w:uiPriority="67"/>
-    <w:lsdException w:name="Medium Grid 2 Accent 4" w:uiPriority="68"/>
-    <w:lsdException w:name="Medium Grid 3 Accent 4" w:uiPriority="69"/>
-    <w:lsdException w:name="Dark List Accent 4" w:uiPriority="70"/>
-    <w:lsdException w:name="Colorful Shading Accent 4" w:uiPriority="71"/>
-    <w:lsdException w:name="Colorful List Accent 4" w:uiPriority="72"/>
-    <w:lsdException w:name="Colorful Grid Accent 4" w:uiPriority="73"/>
-    <w:lsdException w:name="Light Shading Accent 5" w:uiPriority="60"/>
-    <w:lsdException w:name="Light List Accent 5" w:uiPriority="61"/>
-    <w:lsdException w:name="Light Grid Accent 5" w:uiPriority="62"/>
-    <w:lsdException w:name="Medium Shading 1 Accent 5" w:uiPriority="63"/>
-    <w:lsdException w:name="Medium Shading 2 Accent 5" w:uiPriority="64"/>
-    <w:lsdException w:name="Medium List 1 Accent 5" w:uiPriority="65"/>
-    <w:lsdException w:name="Medium List 2 Accent 5" w:uiPriority="66"/>
-    <w:lsdException w:name="Medium Grid 1 Accent 5" w:uiPriority="67"/>
-    <w:lsdException w:name="Medium Grid 2 Accent 5" w:uiPriority="68"/>
-    <w:lsdException w:name="Medium Grid 3 Accent 5" w:uiPriority="69"/>
-    <w:lsdException w:name="Dark List Accent 5" w:uiPriority="70"/>
-    <w:lsdException w:name="Colorful Shading Accent 5" w:uiPriority="71"/>
-    <w:lsdException w:name="Colorful List Accent 5" w:uiPriority="72"/>
-    <w:lsdException w:name="Colorful Grid Accent 5" w:uiPriority="73"/>
-    <w:lsdException w:name="Light Shading Accent 6" w:uiPriority="60"/>
-    <w:lsdException w:name="Light List Accent 6" w:uiPriority="61"/>
-    <w:lsdException w:name="Light Grid Accent 6" w:uiPriority="62"/>
-    <w:lsdException w:name="Medium Shading 1 Accent 6" w:uiPriority="63"/>
-    <w:lsdException w:name="Medium Shading 2 Accent 6" w:uiPriority="64"/>
-    <w:lsdException w:name="Medium List 1 Accent 6" w:uiPriority="65"/>
-    <w:lsdException w:name="Medium List 2 Accent 6" w:uiPriority="66"/>
-    <w:lsdException w:name="Medium Grid 1 Accent 6" w:uiPriority="67"/>
-    <w:lsdException w:name="Medium Grid 2 Accent 6" w:uiPriority="68"/>
-    <w:lsdException w:name="Medium Grid 3 Accent 6" w:uiPriority="69"/>
-    <w:lsdException w:name="Dark List Accent 6" w:uiPriority="70"/>
-    <w:lsdException w:name="Colorful Shading Accent 6" w:uiPriority="71"/>
-    <w:lsdException w:name="Colorful List Accent 6" w:uiPriority="72"/>
-    <w:lsdException w:name="Colorful Grid Accent 6" w:uiPriority="73"/>
-    <w:lsdException w:name="Subtle Emphasis" w:uiPriority="19" w:qFormat="1"/>
-    <w:lsdException w:name="Intense Emphasis" w:uiPriority="21" w:qFormat="1"/>
-    <w:lsdException w:name="Subtle Reference" w:uiPriority="31" w:qFormat="1"/>
-    <w:lsdException w:name="Intense Reference" w:uiPriority="32" w:qFormat="1"/>
-    <w:lsdException w:name="Book Title" w:uiPriority="33" w:qFormat="1"/>
-    <w:lsdException w:name="Bibliography" w:semiHidden="1" w:uiPriority="37" w:unhideWhenUsed="1"/>
-    <w:lsdException w:name="TOC Heading" w:semiHidden="1" w:uiPriority="39" w:unhideWhenUsed="1" w:qFormat="1"/>
-    <w:lsdException w:name="Plain Table 1" w:uiPriority="41"/>
-    <w:lsdException w:name="Plain Table 2" w:uiPriority="42"/>
-    <w:lsdException w:name="Plain Table 3" w:uiPriority="43"/>
-    <w:lsdException w:name="Plain Table 4" w:uiPriority="44"/>
-    <w:lsdException w:name="Plain Table 5" w:uiPriority="45"/>
-    <w:lsdException w:name="Grid Table Light" w:uiPriority="40"/>
-    <w:lsdException w:name="Grid Table 1 Light" w:uiPriority="46"/>
-    <w:lsdException w:name="Grid Table 2" w:uiPriority="47"/>
-    <w:lsdException w:name="Grid Table 3" w:uiPriority="48"/>
-    <w:lsdException w:name="Grid Table 4" w:uiPriority="49"/>
-    <w:lsdException w:name="Grid Table 5 Dark" w:uiPriority="50"/>
-    <w:lsdException w:name="Grid Table 6 Colorful" w:uiPriority="51"/>
-    <w:lsdException w:name="Grid Table 7 Colorful" w:uiPriority="52"/>
-    <w:lsdException w:name="Grid Table 1 Light Accent 1" w:uiPriority="46"/>
-    <w:lsdException w:name="Grid Table 2 Accent 1" w:uiPriority="47"/>
-    <w:lsdException w:name="Grid Table 3 Accent 1" w:uiPriority="48"/>
-    <w:lsdException w:name="Grid Table 4 Accent 1" w:uiPriority="49"/>
-    <w:lsdException w:name="Grid Table 5 Dark Accent 1" w:uiPriority="50"/>
-    <w:lsdException w:name="Grid Table 6 Colorful Accent 1" w:uiPriority="51"/>
-    <w:lsdException w:name="Grid Table 7 Colorful Accent 1" w:uiPriority="52"/>
-    <w:lsdException w:name="Grid Table 1 Light Accent 2" w:uiPriority="46"/>
-    <w:lsdException w:name="Grid Table 2 Accent 2" w:uiPriority="47"/>
-    <w:lsdException w:name="Grid Table 3 Accent 2" w:uiPriority="48"/>
-    <w:lsdException w:name="Grid Table 4 Accent 2" w:uiPriority="49"/>
-    <w:lsdException w:name="Grid Table 5 Dark Accent 2" w:uiPriority="50"/>
-    <w:lsdException w:name="Grid Table 6 Colorful Accent 2" w:uiPriority="51"/>
-    <w:lsdException w:name="Grid Table 7 Colorful Accent 2" w:uiPriority="52"/>
-    <w:lsdException w:name="Grid Table 1 Light Accent 3" w:uiPriority="46"/>
-    <w:lsdException w:name="Grid Table 2 Accent 3" w:uiPriority="47"/>
-    <w:lsdException w:name="Grid Table 3 Accent 3" w:uiPriority="48"/>
-    <w:lsdException w:name="Grid Table 4 Accent 3" w:uiPriority="49"/>
-    <w:lsdException w:name="Grid Table 5 Dark Accent 3" w:uiPriority="50"/>
-    <w:lsdException w:name="Grid Table 6 Colorful Accent 3" w:uiPriority="51"/>
-    <w:lsdException w:name="Grid Table 7 Colorful Accent 3" w:uiPriority="52"/>
-    <w:lsdException w:name="Grid Table 1 Light Accent 4" w:uiPriority="46"/>
-    <w:lsdException w:name="Grid Table 2 Accent 4" w:uiPriority="47"/>
-    <w:lsdException w:name="Grid Table 3 Accent 4" w:uiPriority="48"/>
-    <w:lsdException w:name="Grid Table 4 Accent 4" w:uiPriority="49"/>
-    <w:lsdException w:name="Grid Table 5 Dark Accent 4" w:uiPriority="50"/>
-    <w:lsdException w:name="Grid Table 6 Colorful Accent 4" w:uiPriority="51"/>
-    <w:lsdException w:name="Grid Table 7 Colorful Accent 4" w:uiPriority="52"/>
-    <w:lsdException w:name="Grid Table 1 Light Accent 5" w:uiPriority="46"/>
-    <w:lsdException w:name="Grid Table 2 Accent 5" w:uiPriority="47"/>
-    <w:lsdException w:name="Grid Table 3 Accent 5" w:uiPriority="48"/>
-    <w:lsdException w:name="Grid Table 4 Accent 5" w:uiPriority="49"/>
-    <w:lsdException w:name="Grid Table 5 Dark Accent 5" w:uiPriority="50"/>
-    <w:lsdException w:name="Grid Table 6 Colorful Accent 5" w:uiPriority="51"/>
-    <w:lsdException w:name="Grid Table 7 Colorful Accent 5" w:uiPriority="52"/>
-    <w:lsdException w:name="Grid Table 1 Light Accent 6" w:uiPriority="46"/>
-    <w:lsdException w:name="Grid Table 2 Accent 6" w:uiPriority="47"/>
-    <w:lsdException w:name="Grid Table 3 Accent 6" w:uiPriority="48"/>
-    <w:lsdException w:name="Grid Table 4 Accent 6" w:uiPriority="49"/>
-    <w:lsdException w:name="Grid Table 5 Dark Accent 6" w:uiPriority="50"/>
-    <w:lsdException w:name="Grid Table 6 Colorful Accent 6" w:uiPriority="51"/>
-    <w:lsdException w:name="Grid Table 7 Colorful Accent 6" w:uiPriority="52"/>
-    <w:lsdException w:name="List Table 1 Light" w:uiPriority="46"/>
-    <w:lsdException w:name="List Table 2" w:uiPriority="47"/>
-    <w:lsdException w:name="List Table 3" w:uiPriority="48"/>
-    <w:lsdException w:name="List Table 4" w:uiPriority="49"/>
-    <w:lsdException w:name="List Table 5 Dark" w:uiPriority="50"/>
-    <w:lsdException w:name="List Table 6 Colorful" w:uiPriority="51"/>
-    <w:lsdException w:name="List Table 7 Colorful" w:uiPriority="52"/>
-    <w:lsdException w:name="List Table 1 Light Accent 1" w:uiPriority="46"/>
-    <w:lsdException w:name="List Table 2 Accent 1" w:uiPriority="47"/>
-    <w:lsdException w:name="List Table 3 Accent 1" w:uiPriority="48"/>
-    <w:lsdException w:name="List Table 4 Accent 1" w:uiPriority="49"/>
-    <w:lsdException w:name="List Table 5 Dark Accent 1" w:uiPriority="50"/>
-    <w:lsdException w:name="List Table 6 Colorful Accent 1" w:uiPriority="51"/>
-    <w:lsdException w:name="List Table 7 Colorful Accent 1" w:uiPriority="52"/>
-    <w:lsdException w:name="List Table 1 Light Accent 2" w:uiPriority="46"/>
-    <w:lsdException w:name="List Table 2 Accent 2" w:uiPriority="47"/>
-    <w:lsdException w:name="List Table 3 Accent 2" w:uiPriority="48"/>
-    <w:lsdException w:name="List Table 4 Accent 2" w:uiPriority="49"/>
-    <w:lsdException w:name="List Table 5 Dark Accent 2" w:uiPriority="50"/>
-    <w:lsdException w:name="List Table 6 Colorful Accent 2" w:uiPriority="51"/>
-    <w:lsdException w:name="List Table 7 Colorful Accent 2" w:uiPriority="52"/>
-    <w:lsdException w:name="List Table 1 Light Accent 3" w:uiPriority="46"/>
-    <w:lsdException w:name="List Table 2 Accent 3" w:uiPriority="47"/>
-    <w:lsdException w:name="List Table 3 Accent 3" w:uiPriority="48"/>
-    <w:lsdException w:name="List Table 4 Accent 3" w:uiPriority="49"/>
-    <w:lsdException w:name="List Table 5 Dark Accent 3" w:uiPriority="50"/>
-    <w:lsdException w:name="List Table 6 Colorful Accent 3" w:uiPriority="51"/>
-    <w:lsdException w:name="List Table 7 Colorful Accent 3" w:uiPriority="52"/>
-    <w:lsdException w:name="List Table 1 Light Accent 4" w:uiPriority="46"/>
-    <w:lsdException w:name="List Table 2 Accent 4" w:uiPriority="47"/>
-    <w:lsdException w:name="List Table 3 Accent 4" w:uiPriority="48"/>
-    <w:lsdException w:name="List Table 4 Accent 4" w:uiPriority="49"/>
-    <w:lsdException w:name="List Table 5 Dark Accent 4" w:uiPriority="50"/>
-    <w:lsdException w:name="List Table 6 Colorful Accent 4" w:uiPriority="51"/>
-    <w:lsdException w:name="List Table 7 Colorful Accent 4" w:uiPriority="52"/>
-    <w:lsdException w:name="List Table 1 Light Accent 5" w:uiPriority="46"/>
-    <w:lsdException w:name="List Table 2 Accent 5" w:uiPriority="47"/>
-    <w:lsdException w:name="List Table 3 Accent 5" w:uiPriority="48"/>
-    <w:lsdException w:name="List Table 4 Accent 5" w:uiPriority="49"/>
-    <w:lsdException w:name="List Table 5 Dark Accent 5" w:uiPriority="50"/>
-    <w:lsdException w:name="List Table 6 Colorful Accent 5" w:uiPriority="51"/>
-    <w:lsdException w:name="List Table 7 Colorful Accent 5" w:uiPriority="52"/>
-    <w:lsdException w:name="List Table 1 Light Accent 6" w:uiPriority="46"/>
-    <w:lsdException w:name="List Table 2 Accent 6" w:uiPriority="47"/>
-    <w:lsdException w:name="List Table 3 Accent 6" w:uiPriority="48"/>
-    <w:lsdException w:name="List Table 4 Accent 6" w:uiPriority="49"/>
-    <w:lsdException w:name="List Table 5 Dark Accent 6" w:uiPriority="50"/>
-    <w:lsdException w:name="List Table 6 Colorful Accent 6" w:uiPriority="51"/>
-    <w:lsdException w:name="List Table 7 Colorful Accent 6" w:uiPriority="52"/>
-    <w:lsdException w:name="Mention" w:semiHidden="1" w:unhideWhenUsed="1"/>
-    <w:lsdException w:name="Smart Hyperlink" w:semiHidden="1" w:unhideWhenUsed="1"/>
-    <w:lsdException w:name="Hashtag" w:semiHidden="1" w:unhideWhenUsed="1"/>
-  </w:latentStyles>
-  <w:style w:type="paragraph" w:default="1" w:styleId="Normal">
-    <w:name w:val="Normal"/>
-    <w:qFormat/>
-  </w:style>
-  <w:style w:type="character" w:default="1" w:styleId="DefaultParagraphFont">
-    <w:name w:val="Default Paragraph Font"/>
-    <w:uiPriority w:val="1"/>
-    <w:semiHidden/>
-    <w:unhideWhenUsed/>
-  </w:style>
-  <w:style w:type="table" w:default="1" w:styleId="TableNormal">
-    <w:name w:val="Normal Table"/>
-    <w:uiPriority w:val="99"/>
-    <w:semiHidden/>
-    <w:unhideWhenUsed/>
-    <w:tblPr>
-      <w:tblInd w:w="0" w:type="dxa"/>
-      <w:tblCellMar>
-        <w:top w:w="0" w:type="dxa"/>
-        <w:left w:w="108" w:type="dxa"/>
-        <w:bottom w:w="0" w:type="dxa"/>
-        <w:right w:w="108" w:type="dxa"/>
-      </w:tblCellMar>
-    </w:tblPr>
-  </w:style>
-  <w:style w:type="numbering" w:default="1" w:styleId="NoList">
-    <w:name w:val="No List"/>
-    <w:uiPriority w:val="99"/>
-    <w:semiHidden/>
-    <w:unhideWhenUsed/>
-  </w:style>
-  <w:style w:type="character" w:styleId="PlaceholderText">
-    <w:name w:val="Placeholder Text"/>
-    <w:basedOn w:val="DefaultParagraphFont"/>
-    <w:uiPriority w:val="99"/>
-    <w:semiHidden/>
-    <w:rsid w:val="005B1DD5"/>
-    <w:rPr>
-      <w:color w:val="808080"/>
-    </w:rPr>
-  </w:style>
-</w:styles>
-</file>
-
-<file path=word/glossary/webSettings.xml><?xml version="1.0" encoding="utf-8"?>
-<w:webSettings xmlns:mc="http://schemas.openxmlformats.org/markup-compatibility/2006" xmlns:r="http://schemas.openxmlformats.org/officeDocument/2006/relationships" xmlns:w="http://schemas.openxmlformats.org/wordprocessingml/2006/main" xmlns:w14="http://schemas.microsoft.com/office/word/2010/wordml" xmlns:w15="http://schemas.microsoft.com/office/word/2012/wordml" xmlns:w16se="http://schemas.microsoft.com/office/word/2015/wordml/symex" mc:Ignorable="w14 w15 w16se">
-  <w:optimizeForBrowser/>
-  <w:allowPNG/>
-</w:webSettings>
 </file>
 
 <file path=word/theme/theme1.xml><?xml version="1.0" encoding="utf-8"?>
@@ -5000,7 +4741,6 @@
     </a:fmtScheme>
   </a:themeElements>
   <a:objectDefaults/>
-  <a:extraClrSchemeLst/>
 </a:theme>
 </file>
 
@@ -5010,10 +4750,7 @@
     <customSectPr/>
   </customSectProps>
   <customShpExts>
-    <customShpInfo spid="_x0000_s1027"/>
-    <customShpInfo spid="_x0000_s1028"/>
     <customShpInfo spid="_x0000_s1026"/>
-    <customShpInfo spid="_x0000_s1029"/>
   </customShpExts>
 </s:customData>
 </file>
@@ -5032,8 +4769,6 @@
 
 <file path=customXml/itemProps2.xml><?xml version="1.0" encoding="utf-8"?>
 <ds:datastoreItem xmlns:ds="http://schemas.openxmlformats.org/officeDocument/2006/customXml" ds:itemID="{30D532AF-E6D1-4150-9E87-185519990993}">
-  <ds:schemaRefs>
-    <ds:schemaRef ds:uri="http://schemas.openxmlformats.org/officeDocument/2006/bibliography"/>
-  </ds:schemaRefs>
+  <ds:schemaRefs/>
 </ds:datastoreItem>
 </file>
</xml_diff>